<commit_message>
Add SRS LJCO query and modify corresponding Word doc accordingly
</commit_message>
<xml_diff>
--- a/report/MS Word reporting templates/Satellite_Remote_Sensing_ReportTemplates_v2.1.docx
+++ b/report/MS Word reporting templates/Satellite_Remote_Sensing_ReportTemplates_v2.1.docx
@@ -1,6 +1,6 @@
 
 <file path=word/document.xml><?xml version="1.0" encoding="utf-8"?>
-<w:document xmlns:wpc="http://schemas.microsoft.com/office/word/2010/wordprocessingCanvas" xmlns:mo="http://schemas.microsoft.com/office/mac/office/2008/main" xmlns:mc="http://schemas.openxmlformats.org/markup-compatibility/2006" xmlns:mv="urn:schemas-microsoft-com:mac:vml" xmlns:o="urn:schemas-microsoft-com:office:office" xmlns:r="http://schemas.openxmlformats.org/officeDocument/2006/relationships" xmlns:m="http://schemas.openxmlformats.org/officeDocument/2006/math" xmlns:v="urn:schemas-microsoft-com:vml" xmlns:wp14="http://schemas.microsoft.com/office/word/2010/wordprocessingDrawing" xmlns:wp="http://schemas.openxmlformats.org/drawingml/2006/wordprocessingDrawing" xmlns:w10="urn:schemas-microsoft-com:office:word" xmlns:w="http://schemas.openxmlformats.org/wordprocessingml/2006/main" xmlns:w14="http://schemas.microsoft.com/office/word/2010/wordml" xmlns:wpg="http://schemas.microsoft.com/office/word/2010/wordprocessingGroup" xmlns:wpi="http://schemas.microsoft.com/office/word/2010/wordprocessingInk" xmlns:wne="http://schemas.microsoft.com/office/word/2006/wordml" xmlns:wps="http://schemas.microsoft.com/office/word/2010/wordprocessingShape" mc:Ignorable="w14 wp14">
+<w:document xmlns:wpc="http://schemas.microsoft.com/office/word/2010/wordprocessingCanvas" xmlns:cx="http://schemas.microsoft.com/office/drawing/2014/chartex" xmlns:cx1="http://schemas.microsoft.com/office/drawing/2015/9/8/chartex" xmlns:cx2="http://schemas.microsoft.com/office/drawing/2015/10/21/chartex" xmlns:cx3="http://schemas.microsoft.com/office/drawing/2016/5/9/chartex" xmlns:cx4="http://schemas.microsoft.com/office/drawing/2016/5/10/chartex" xmlns:cx5="http://schemas.microsoft.com/office/drawing/2016/5/11/chartex" xmlns:cx6="http://schemas.microsoft.com/office/drawing/2016/5/12/chartex" xmlns:cx7="http://schemas.microsoft.com/office/drawing/2016/5/13/chartex" xmlns:cx8="http://schemas.microsoft.com/office/drawing/2016/5/14/chartex" xmlns:mc="http://schemas.openxmlformats.org/markup-compatibility/2006" xmlns:aink="http://schemas.microsoft.com/office/drawing/2016/ink" xmlns:am3d="http://schemas.microsoft.com/office/drawing/2017/model3d" xmlns:o="urn:schemas-microsoft-com:office:office" xmlns:r="http://schemas.openxmlformats.org/officeDocument/2006/relationships" xmlns:m="http://schemas.openxmlformats.org/officeDocument/2006/math" xmlns:v="urn:schemas-microsoft-com:vml" xmlns:wp14="http://schemas.microsoft.com/office/word/2010/wordprocessingDrawing" xmlns:wp="http://schemas.openxmlformats.org/drawingml/2006/wordprocessingDrawing" xmlns:w10="urn:schemas-microsoft-com:office:word" xmlns:w="http://schemas.openxmlformats.org/wordprocessingml/2006/main" xmlns:w14="http://schemas.microsoft.com/office/word/2010/wordml" xmlns:w15="http://schemas.microsoft.com/office/word/2012/wordml" xmlns:w16cid="http://schemas.microsoft.com/office/word/2016/wordml/cid" xmlns:w16se="http://schemas.microsoft.com/office/word/2015/wordml/symex" xmlns:wpg="http://schemas.microsoft.com/office/word/2010/wordprocessingGroup" xmlns:wpi="http://schemas.microsoft.com/office/word/2010/wordprocessingInk" xmlns:wne="http://schemas.microsoft.com/office/word/2006/wordml" xmlns:wps="http://schemas.microsoft.com/office/word/2010/wordprocessingShape" mc:Ignorable="w14 w15 w16se w16cid wp14">
   <w:body>
     <w:p>
       <w:pPr>
@@ -37,15 +37,7 @@
             <w:sz w:val="40"/>
             <w:szCs w:val="40"/>
           </w:rPr>
-          <w:t>Satellite Remote Sensing</w:t>
-        </w:r>
-        <w:r>
-          <w:rPr>
-            <w:b/>
-            <w:sz w:val="40"/>
-            <w:szCs w:val="40"/>
-          </w:rPr>
-          <w:t xml:space="preserve"> </w:t>
+          <w:t xml:space="preserve">Satellite Remote Sensing </w:t>
         </w:r>
       </w:ins>
       <w:r>
@@ -157,7 +149,6 @@
         </w:rPr>
         <w:t>‘</w:t>
       </w:r>
-      <w:proofErr w:type="spellStart"/>
       <w:ins w:id="4" w:author="Xavier Hoenner" w:date="2016-06-03T09:27:00Z">
         <w:r>
           <w:rPr>
@@ -184,14 +175,7 @@
         <w:rPr>
           <w:u w:val="none"/>
         </w:rPr>
-        <w:t>_Summary</w:t>
-      </w:r>
-      <w:proofErr w:type="spellEnd"/>
-      <w:r>
-        <w:rPr>
-          <w:u w:val="none"/>
-        </w:rPr>
-        <w:t>’</w:t>
+        <w:t>_Summary’</w:t>
       </w:r>
     </w:p>
     <w:p/>
@@ -289,7 +273,6 @@
                 <w:szCs w:val="24"/>
               </w:rPr>
             </w:pPr>
-            <w:proofErr w:type="gramStart"/>
             <w:r>
               <w:rPr>
                 <w:sz w:val="24"/>
@@ -311,7 +294,6 @@
               </w:rPr>
               <w:t>.emii.org.au</w:t>
             </w:r>
-            <w:proofErr w:type="gramEnd"/>
           </w:p>
         </w:tc>
       </w:tr>
@@ -349,7 +331,6 @@
                 <w:szCs w:val="24"/>
               </w:rPr>
             </w:pPr>
-            <w:proofErr w:type="gramStart"/>
             <w:r>
               <w:rPr>
                 <w:sz w:val="24"/>
@@ -357,7 +338,6 @@
               </w:rPr>
               <w:t>harvest</w:t>
             </w:r>
-            <w:proofErr w:type="gramEnd"/>
           </w:p>
         </w:tc>
       </w:tr>
@@ -395,7 +375,6 @@
                 <w:szCs w:val="24"/>
               </w:rPr>
             </w:pPr>
-            <w:proofErr w:type="gramStart"/>
             <w:r>
               <w:rPr>
                 <w:sz w:val="24"/>
@@ -410,7 +389,6 @@
               </w:rPr>
               <w:t>ing</w:t>
             </w:r>
-            <w:proofErr w:type="gramEnd"/>
           </w:p>
         </w:tc>
       </w:tr>
@@ -448,8 +426,6 @@
                 <w:szCs w:val="24"/>
               </w:rPr>
             </w:pPr>
-            <w:proofErr w:type="spellStart"/>
-            <w:proofErr w:type="gramStart"/>
             <w:r>
               <w:rPr>
                 <w:sz w:val="24"/>
@@ -457,7 +433,6 @@
               </w:rPr>
               <w:t>srs</w:t>
             </w:r>
-            <w:proofErr w:type="gramEnd"/>
             <w:r>
               <w:rPr>
                 <w:sz w:val="24"/>
@@ -479,7 +454,6 @@
               </w:rPr>
               <w:t>_view</w:t>
             </w:r>
-            <w:proofErr w:type="spellEnd"/>
           </w:p>
         </w:tc>
       </w:tr>
@@ -524,15 +498,7 @@
         <w:t xml:space="preserve"> </w:t>
       </w:r>
       <w:r>
-        <w:t>Group by ‘</w:t>
-      </w:r>
-      <w:proofErr w:type="spellStart"/>
-      <w:r>
-        <w:t>subfacility</w:t>
-      </w:r>
-      <w:proofErr w:type="spellEnd"/>
-      <w:r>
-        <w:t>’</w:t>
+        <w:t>Group by ‘subfacility’</w:t>
       </w:r>
       <w:r>
         <w:t>.</w:t>
@@ -601,21 +567,7 @@
         <w:rPr>
           <w:i/>
         </w:rPr>
-        <w:t>Use the following view: ‘</w:t>
-      </w:r>
-      <w:proofErr w:type="spellStart"/>
-      <w:r>
-        <w:rPr>
-          <w:i/>
-        </w:rPr>
-        <w:t>totals_view</w:t>
-      </w:r>
-      <w:proofErr w:type="spellEnd"/>
-      <w:r>
-        <w:rPr>
-          <w:i/>
-        </w:rPr>
-        <w:t>’; filter by: ‘facility’ = ‘</w:t>
+        <w:t>Use the following view: ‘totals_view’; filter by: ‘facility’ = ‘</w:t>
       </w:r>
       <w:r>
         <w:rPr>
@@ -800,23 +752,7 @@
                 <w:b/>
                 <w:i/>
               </w:rPr>
-              <w:t xml:space="preserve"> (‘</w:t>
-            </w:r>
-            <w:proofErr w:type="spellStart"/>
-            <w:r>
-              <w:rPr>
-                <w:b/>
-                <w:i/>
-              </w:rPr>
-              <w:t>no_platforms</w:t>
-            </w:r>
-            <w:proofErr w:type="spellEnd"/>
-            <w:r>
-              <w:rPr>
-                <w:b/>
-                <w:i/>
-              </w:rPr>
-              <w:t>’)</w:t>
+              <w:t xml:space="preserve"> (‘no_platforms’)</w:t>
             </w:r>
           </w:p>
         </w:tc>
@@ -900,23 +836,7 @@
                 <w:b/>
                 <w:i/>
               </w:rPr>
-              <w:t>Total number of deployments/products (‘</w:t>
-            </w:r>
-            <w:proofErr w:type="spellStart"/>
-            <w:r>
-              <w:rPr>
-                <w:b/>
-                <w:i/>
-              </w:rPr>
-              <w:t>no_deployments</w:t>
-            </w:r>
-            <w:proofErr w:type="spellEnd"/>
-            <w:r>
-              <w:rPr>
-                <w:b/>
-                <w:i/>
-              </w:rPr>
-              <w:t>’)</w:t>
+              <w:t>Total number of deployments/products (‘no_deployments’)</w:t>
             </w:r>
           </w:p>
         </w:tc>
@@ -1004,23 +924,7 @@
                 <w:b/>
                 <w:i/>
               </w:rPr>
-              <w:t>Total number of sensors/vessels (‘</w:t>
-            </w:r>
-            <w:proofErr w:type="spellStart"/>
-            <w:r>
-              <w:rPr>
-                <w:b/>
-                <w:i/>
-              </w:rPr>
-              <w:t>no_instruments</w:t>
-            </w:r>
-            <w:proofErr w:type="spellEnd"/>
-            <w:r>
-              <w:rPr>
-                <w:b/>
-                <w:i/>
-              </w:rPr>
-              <w:t>’)</w:t>
+              <w:t>Total number of sensors/vessels (‘no_instruments’)</w:t>
             </w:r>
           </w:p>
         </w:tc>
@@ -1118,23 +1022,7 @@
                 <w:b/>
                 <w:i/>
               </w:rPr>
-              <w:t>measurements (‘</w:t>
-            </w:r>
-            <w:proofErr w:type="spellStart"/>
-            <w:r>
-              <w:rPr>
-                <w:b/>
-                <w:i/>
-              </w:rPr>
-              <w:t>no_data</w:t>
-            </w:r>
-            <w:proofErr w:type="spellEnd"/>
-            <w:r>
-              <w:rPr>
-                <w:b/>
-                <w:i/>
-              </w:rPr>
-              <w:t>’)</w:t>
+              <w:t>measurements (‘no_data’)</w:t>
             </w:r>
           </w:p>
         </w:tc>
@@ -1307,23 +1195,7 @@
                 <w:b/>
                 <w:i/>
               </w:rPr>
-              <w:t>Temporal range (‘</w:t>
-            </w:r>
-            <w:proofErr w:type="spellStart"/>
-            <w:r>
-              <w:rPr>
-                <w:b/>
-                <w:i/>
-              </w:rPr>
-              <w:t>temporal_range</w:t>
-            </w:r>
-            <w:proofErr w:type="spellEnd"/>
-            <w:r>
-              <w:rPr>
-                <w:b/>
-                <w:i/>
-              </w:rPr>
-              <w:t>’)</w:t>
+              <w:t>Temporal range (‘temporal_range’)</w:t>
             </w:r>
           </w:p>
         </w:tc>
@@ -1442,9 +1314,19 @@
         <w:t xml:space="preserve"> locations (SRS – Altimetry</w:t>
       </w:r>
       <w:r>
-        <w:t>), parameter measured (SRS – Bio-optical and Gridded products), or vessel name (SRS – Ocean colour</w:t>
-      </w:r>
-      <w:ins w:id="7" w:author="Xavier Hoenner" w:date="2015-10-23T13:57:00Z">
+        <w:t>), parameter measured (SRS – Bio-optical and Gridded products), or vessel</w:t>
+      </w:r>
+      <w:ins w:id="7" w:author="Xavier Hoenner" w:date="2018-08-28T09:47:00Z">
+        <w:r>
+          <w:t>/station</w:t>
+        </w:r>
+      </w:ins>
+      <w:bookmarkStart w:id="8" w:name="_GoBack"/>
+      <w:bookmarkEnd w:id="8"/>
+      <w:r>
+        <w:t xml:space="preserve"> name (SRS – Ocean colour</w:t>
+      </w:r>
+      <w:ins w:id="9" w:author="Xavier Hoenner" w:date="2015-10-23T13:57:00Z">
         <w:r>
           <w:t xml:space="preserve"> calibration</w:t>
         </w:r>
@@ -1459,204 +1341,134 @@
         <w:rPr>
           <w:b/>
         </w:rPr>
+        <w:t># sensors/vessels</w:t>
+      </w:r>
+      <w:r>
+        <w:t>: Number of sensors used at each calibration and validation site (SRS – Altimetry) or number of distinct vessels that have measured each parameter (SRS – Bio-optical).</w:t>
+      </w:r>
+      <w:r>
+        <w:br/>
+      </w:r>
+      <w:r>
+        <w:rPr>
+          <w:b/>
+        </w:rPr>
+        <w:t># deployments/products</w:t>
+      </w:r>
+      <w:r>
+        <w:t>: Number of distinct deployment IDs (SRS – Altimetry, Bio-optical, and Ocean colour</w:t>
+      </w:r>
+      <w:ins w:id="10" w:author="Xavier Hoenner" w:date="2015-10-23T13:58:00Z">
+        <w:r>
+          <w:t xml:space="preserve"> </w:t>
+        </w:r>
+        <w:r>
+          <w:t>calibration</w:t>
+        </w:r>
+      </w:ins>
+      <w:r>
+        <w:t>) or number of distinct data products for each parameter (SRS – Gridded products).</w:t>
+      </w:r>
+      <w:r>
+        <w:br/>
+      </w:r>
+      <w:r>
+        <w:rPr>
+          <w:b/>
+        </w:rPr>
+        <w:t># measurements</w:t>
+      </w:r>
+      <w:r>
+        <w:t>: Number of measurements collected or number of gridded images (SRS – Gridded products).</w:t>
+      </w:r>
+      <w:r>
+        <w:br/>
+      </w:r>
+      <w:r>
+        <w:rPr>
+          <w:b/>
+        </w:rPr>
+        <w:t>Start</w:t>
+      </w:r>
+      <w:r>
+        <w:t xml:space="preserve">: </w:t>
+      </w:r>
+      <w:r>
+        <w:t xml:space="preserve">Data recording </w:t>
+      </w:r>
+      <w:r>
+        <w:t>earliest</w:t>
+      </w:r>
+      <w:r>
+        <w:t xml:space="preserve"> date (format: dd/mm/yyyy).</w:t>
+      </w:r>
+      <w:r>
+        <w:br/>
+      </w:r>
+      <w:r>
+        <w:rPr>
+          <w:b/>
+        </w:rPr>
+        <w:t>End</w:t>
+      </w:r>
+      <w:r>
+        <w:t xml:space="preserve">: </w:t>
+      </w:r>
+      <w:r>
+        <w:t xml:space="preserve">Data recording </w:t>
+      </w:r>
+      <w:r>
+        <w:t>latest</w:t>
+      </w:r>
+      <w:r>
+        <w:t xml:space="preserve"> date (format: dd/mm/yyyy).</w:t>
+      </w:r>
+      <w:r>
+        <w:br/>
+      </w:r>
+      <w:r>
+        <w:rPr>
+          <w:b/>
+        </w:rPr>
         <w:t xml:space="preserve"># </w:t>
       </w:r>
-      <w:proofErr w:type="gramStart"/>
       <w:r>
         <w:rPr>
           <w:b/>
         </w:rPr>
-        <w:t>sensors</w:t>
-      </w:r>
-      <w:proofErr w:type="gramEnd"/>
+        <w:t>days</w:t>
+      </w:r>
       <w:r>
         <w:rPr>
           <w:b/>
         </w:rPr>
-        <w:t>/vessels</w:t>
-      </w:r>
-      <w:r>
-        <w:t>: Number of sensors used at each calibration and validation site (SRS – Altimetry) or number of distinct vessels that have measured each parameter (SRS – Bio-optical).</w:t>
+        <w:t xml:space="preserve"> of data (range)</w:t>
+      </w:r>
+      <w:r>
+        <w:t xml:space="preserve">: </w:t>
+      </w:r>
+      <w:r>
+        <w:t>N</w:t>
+      </w:r>
+      <w:r>
+        <w:t xml:space="preserve">umber of </w:t>
+      </w:r>
+      <w:r>
+        <w:t>days</w:t>
+      </w:r>
+      <w:r>
+        <w:t xml:space="preserve"> </w:t>
+      </w:r>
+      <w:r>
+        <w:t>between the data recording start and end dates (Minimum – maximum)</w:t>
+      </w:r>
+      <w:r>
+        <w:t>.</w:t>
       </w:r>
       <w:r>
         <w:br/>
       </w:r>
-      <w:r>
-        <w:rPr>
-          <w:b/>
-        </w:rPr>
-        <w:t xml:space="preserve"># </w:t>
-      </w:r>
-      <w:proofErr w:type="gramStart"/>
-      <w:r>
-        <w:rPr>
-          <w:b/>
-        </w:rPr>
-        <w:t>deployments</w:t>
-      </w:r>
-      <w:proofErr w:type="gramEnd"/>
-      <w:r>
-        <w:rPr>
-          <w:b/>
-        </w:rPr>
-        <w:t>/products</w:t>
-      </w:r>
-      <w:r>
-        <w:t>: Number of distinct deployment IDs (SRS – Altimetry, Bio-optical, and Ocean colour</w:t>
-      </w:r>
-      <w:ins w:id="8" w:author="Xavier Hoenner" w:date="2015-10-23T13:58:00Z">
-        <w:r>
-          <w:t xml:space="preserve"> </w:t>
-        </w:r>
-        <w:r>
-          <w:t>calibration</w:t>
-        </w:r>
-      </w:ins>
-      <w:r>
-        <w:t>) or number of distinct data products for each parameter (SRS – Gridded products).</w:t>
-      </w:r>
-      <w:r>
-        <w:br/>
-      </w:r>
-      <w:r>
-        <w:rPr>
-          <w:b/>
-        </w:rPr>
-        <w:t xml:space="preserve"># </w:t>
-      </w:r>
-      <w:proofErr w:type="gramStart"/>
-      <w:r>
-        <w:rPr>
-          <w:b/>
-        </w:rPr>
-        <w:t>measurements</w:t>
-      </w:r>
-      <w:proofErr w:type="gramEnd"/>
-      <w:r>
-        <w:t>: Number of measurements collected or number of gridded images (SRS – Gridded products).</w:t>
-      </w:r>
-      <w:r>
-        <w:br/>
-      </w:r>
-      <w:r>
-        <w:rPr>
-          <w:b/>
-        </w:rPr>
-        <w:t>Start</w:t>
-      </w:r>
-      <w:r>
-        <w:t xml:space="preserve">: </w:t>
-      </w:r>
-      <w:r>
-        <w:t xml:space="preserve">Data recording </w:t>
-      </w:r>
-      <w:r>
-        <w:t>earliest</w:t>
-      </w:r>
-      <w:r>
-        <w:t xml:space="preserve"> date (format: </w:t>
-      </w:r>
-      <w:proofErr w:type="spellStart"/>
-      <w:r>
-        <w:t>dd</w:t>
-      </w:r>
-      <w:proofErr w:type="spellEnd"/>
-      <w:r>
-        <w:t>/mm/</w:t>
-      </w:r>
-      <w:proofErr w:type="spellStart"/>
-      <w:r>
-        <w:t>yyyy</w:t>
-      </w:r>
-      <w:proofErr w:type="spellEnd"/>
-      <w:r>
-        <w:t>).</w:t>
-      </w:r>
-      <w:r>
-        <w:br/>
-      </w:r>
-      <w:r>
-        <w:rPr>
-          <w:b/>
-        </w:rPr>
-        <w:t>End</w:t>
-      </w:r>
-      <w:r>
-        <w:t xml:space="preserve">: </w:t>
-      </w:r>
-      <w:r>
-        <w:t xml:space="preserve">Data recording </w:t>
-      </w:r>
-      <w:r>
-        <w:t>latest</w:t>
-      </w:r>
-      <w:r>
-        <w:t xml:space="preserve"> date (format: </w:t>
-      </w:r>
-      <w:proofErr w:type="spellStart"/>
-      <w:r>
-        <w:t>dd</w:t>
-      </w:r>
-      <w:proofErr w:type="spellEnd"/>
-      <w:r>
-        <w:t>/mm/</w:t>
-      </w:r>
-      <w:proofErr w:type="spellStart"/>
-      <w:r>
-        <w:t>yyyy</w:t>
-      </w:r>
-      <w:proofErr w:type="spellEnd"/>
-      <w:r>
-        <w:t>).</w:t>
-      </w:r>
-      <w:r>
-        <w:br/>
-      </w:r>
-      <w:r>
-        <w:rPr>
-          <w:b/>
-        </w:rPr>
-        <w:t xml:space="preserve"># </w:t>
-      </w:r>
-      <w:proofErr w:type="gramStart"/>
-      <w:r>
-        <w:rPr>
-          <w:b/>
-        </w:rPr>
-        <w:t>days</w:t>
-      </w:r>
-      <w:proofErr w:type="gramEnd"/>
-      <w:r>
-        <w:rPr>
-          <w:b/>
-        </w:rPr>
-        <w:t xml:space="preserve"> of data (range)</w:t>
-      </w:r>
-      <w:r>
-        <w:t xml:space="preserve">: </w:t>
-      </w:r>
-      <w:r>
-        <w:t>N</w:t>
-      </w:r>
-      <w:r>
-        <w:t xml:space="preserve">umber of </w:t>
-      </w:r>
-      <w:r>
-        <w:t>days</w:t>
-      </w:r>
-      <w:r>
-        <w:t xml:space="preserve"> </w:t>
-      </w:r>
-      <w:r>
-        <w:t>between the data recording start and end dates (Minimum – maximum)</w:t>
-      </w:r>
-      <w:r>
-        <w:t>.</w:t>
-      </w:r>
-      <w:r>
-        <w:br/>
-      </w:r>
-      <w:del w:id="9" w:author="Xavier Hoenner" w:date="2016-06-03T09:27:00Z">
+      <w:del w:id="11" w:author="Xavier Hoenner" w:date="2016-06-03T09:27:00Z">
         <w:r>
           <w:rPr>
             <w:b/>
@@ -1666,7 +1478,7 @@
         <w:r>
           <w:rPr>
             <w:b/>
-            <w:rPrChange w:id="10" w:author="Xavier Hoenner" w:date="2016-06-03T09:27:00Z">
+            <w:rPrChange w:id="12" w:author="Xavier Hoenner" w:date="2016-06-03T09:27:00Z">
               <w:rPr/>
             </w:rPrChange>
           </w:rPr>
@@ -1676,13 +1488,13 @@
       <w:r>
         <w:rPr>
           <w:b/>
-          <w:rPrChange w:id="11" w:author="Xavier Hoenner" w:date="2016-06-03T09:27:00Z">
+          <w:rPrChange w:id="13" w:author="Xavier Hoenner" w:date="2016-06-03T09:27:00Z">
             <w:rPr/>
           </w:rPrChange>
         </w:rPr>
         <w:t>Satellite Remote Sensing</w:t>
       </w:r>
-      <w:ins w:id="12" w:author="Xavier Hoenner" w:date="2016-06-03T09:27:00Z">
+      <w:ins w:id="14" w:author="Xavier Hoenner" w:date="2016-06-03T09:27:00Z">
         <w:r>
           <w:t>:</w:t>
         </w:r>
@@ -1690,24 +1502,44 @@
       <w:r>
         <w:t xml:space="preserve"> </w:t>
       </w:r>
-      <w:del w:id="13" w:author="Xavier Hoenner" w:date="2016-06-03T09:27:00Z">
+      <w:del w:id="15" w:author="Xavier Hoenner" w:date="2016-06-03T09:27:00Z">
         <w:r>
           <w:delText>(</w:delText>
         </w:r>
       </w:del>
+      <w:hyperlink r:id="rId6" w:history="1">
+        <w:r>
+          <w:rPr>
+            <w:rStyle w:val="Hyperlink"/>
+          </w:rPr>
+          <w:t>http://imos.org.au/srs.html</w:t>
+        </w:r>
+      </w:hyperlink>
+      <w:del w:id="16" w:author="Xavier Hoenner" w:date="2016-06-03T09:27:00Z">
+        <w:r>
+          <w:delText>)</w:delText>
+        </w:r>
+      </w:del>
+      <w:r>
+        <w:t>.</w:t>
+      </w:r>
+      <w:r>
+        <w:br/>
+      </w:r>
+      <w:r>
+        <w:rPr>
+          <w:b/>
+        </w:rPr>
+        <w:t xml:space="preserve">SRS – Altimetry: </w:t>
+      </w:r>
       <w:hyperlink r:id="rId7" w:history="1">
         <w:r>
           <w:rPr>
             <w:rStyle w:val="Hyperlink"/>
           </w:rPr>
-          <w:t>http://imos.org.au/srs.html</w:t>
+          <w:t>http://imos.org.au/srscalval.html</w:t>
         </w:r>
       </w:hyperlink>
-      <w:del w:id="14" w:author="Xavier Hoenner" w:date="2016-06-03T09:27:00Z">
-        <w:r>
-          <w:delText>)</w:delText>
-        </w:r>
-      </w:del>
       <w:r>
         <w:t>.</w:t>
       </w:r>
@@ -1718,17 +1550,67 @@
         <w:rPr>
           <w:b/>
         </w:rPr>
-        <w:t xml:space="preserve">SRS – Altimetry: </w:t>
+        <w:t xml:space="preserve">SRS – </w:t>
+      </w:r>
+      <w:r>
+        <w:rPr>
+          <w:b/>
+        </w:rPr>
+        <w:t>Bio-o</w:t>
+      </w:r>
+      <w:r>
+        <w:rPr>
+          <w:b/>
+        </w:rPr>
+        <w:t>ptical database</w:t>
+      </w:r>
+      <w:r>
+        <w:t>: Bio-</w:t>
+      </w:r>
+      <w:r>
+        <w:t>optical datab</w:t>
+      </w:r>
+      <w:r>
+        <w:t xml:space="preserve">ase of Australian </w:t>
+      </w:r>
+      <w:r>
+        <w:t xml:space="preserve">waters </w:t>
+      </w:r>
+      <w:r>
+        <w:t>(</w:t>
       </w:r>
       <w:hyperlink r:id="rId8" w:history="1">
         <w:r>
           <w:rPr>
             <w:rStyle w:val="Hyperlink"/>
           </w:rPr>
-          <w:t>http://imos.org.au/srscalval.html</w:t>
+          <w:t>http://imos.org.au/bwg.html</w:t>
         </w:r>
       </w:hyperlink>
       <w:r>
+        <w:t>).</w:t>
+      </w:r>
+      <w:r>
+        <w:br/>
+      </w:r>
+      <w:r>
+        <w:rPr>
+          <w:b/>
+        </w:rPr>
+        <w:t>SRS – Gridded products</w:t>
+      </w:r>
+      <w:r>
+        <w:t xml:space="preserve">: </w:t>
+      </w:r>
+      <w:hyperlink r:id="rId9" w:history="1">
+        <w:r>
+          <w:rPr>
+            <w:rStyle w:val="Hyperlink"/>
+          </w:rPr>
+          <w:t>http://imos.org.au/sstproducts.html</w:t>
+        </w:r>
+      </w:hyperlink>
+      <w:r>
         <w:t>.</w:t>
       </w:r>
       <w:r>
@@ -1738,105 +1620,35 @@
         <w:rPr>
           <w:b/>
         </w:rPr>
-        <w:t xml:space="preserve">SRS – </w:t>
-      </w:r>
-      <w:r>
-        <w:rPr>
-          <w:b/>
-        </w:rPr>
-        <w:t>Bio-o</w:t>
-      </w:r>
-      <w:r>
-        <w:rPr>
-          <w:b/>
-        </w:rPr>
-        <w:t>ptical database</w:t>
-      </w:r>
-      <w:r>
-        <w:t>: Bio-</w:t>
-      </w:r>
-      <w:r>
-        <w:t>optical datab</w:t>
-      </w:r>
-      <w:r>
-        <w:t xml:space="preserve">ase of Australian </w:t>
-      </w:r>
-      <w:r>
-        <w:t xml:space="preserve">waters </w:t>
-      </w:r>
-      <w:r>
-        <w:t>(</w:t>
-      </w:r>
-      <w:hyperlink r:id="rId9" w:history="1">
-        <w:r>
-          <w:rPr>
-            <w:rStyle w:val="Hyperlink"/>
-          </w:rPr>
-          <w:t>http://imos.org.au/bwg.html</w:t>
-        </w:r>
-      </w:hyperlink>
-      <w:r>
-        <w:t>).</w:t>
-      </w:r>
-      <w:r>
-        <w:br/>
-      </w:r>
-      <w:r>
-        <w:rPr>
-          <w:b/>
-        </w:rPr>
-        <w:t>SRS – Gridded products</w:t>
-      </w:r>
+        <w:t>SRS – Ocean Colour</w:t>
+      </w:r>
+      <w:ins w:id="17" w:author="Xavier Hoenner" w:date="2015-10-23T13:58:00Z">
+        <w:r>
+          <w:rPr>
+            <w:b/>
+          </w:rPr>
+          <w:t xml:space="preserve"> Calibration</w:t>
+        </w:r>
+      </w:ins>
       <w:r>
         <w:t xml:space="preserve">: </w:t>
       </w:r>
-      <w:hyperlink r:id="rId10" w:history="1">
-        <w:r>
-          <w:rPr>
-            <w:rStyle w:val="Hyperlink"/>
-          </w:rPr>
-          <w:t>http://imos.org.au/sstproducts.html</w:t>
-        </w:r>
-      </w:hyperlink>
+      <w:r>
+        <w:t>Lucinda Jetty</w:t>
+      </w:r>
+      <w:r>
+        <w:t xml:space="preserve"> Coastal Observatory</w:t>
+      </w:r>
       <w:r>
         <w:t>.</w:t>
       </w:r>
       <w:r>
-        <w:br/>
-      </w:r>
-      <w:r>
-        <w:rPr>
-          <w:b/>
-        </w:rPr>
-        <w:t>SRS – Ocean Colour</w:t>
-      </w:r>
-      <w:ins w:id="15" w:author="Xavier Hoenner" w:date="2015-10-23T13:58:00Z">
-        <w:r>
-          <w:rPr>
-            <w:b/>
-          </w:rPr>
-          <w:t xml:space="preserve"> Calibration</w:t>
-        </w:r>
-      </w:ins>
-      <w:r>
-        <w:t xml:space="preserve">: </w:t>
-      </w:r>
-      <w:r>
-        <w:t>Lucinda Jetty</w:t>
-      </w:r>
-      <w:r>
-        <w:t xml:space="preserve"> Coastal Observatory</w:t>
-      </w:r>
-      <w:r>
-        <w:t>.</w:t>
-      </w:r>
-      <w:r>
         <w:t xml:space="preserve"> </w:t>
       </w:r>
       <w:r>
         <w:fldChar w:fldCharType="begin"/>
       </w:r>
-      <w:ins w:id="16" w:author="Xavier Hoenner" w:date="2016-06-03T09:28:00Z">
+      <w:ins w:id="18" w:author="Xavier Hoenner" w:date="2016-06-03T09:28:00Z">
         <w:r>
           <w:instrText>HYPERLINK "http://imos.org.au/oceancolour.html"</w:instrText>
         </w:r>
@@ -1907,52 +1719,32 @@
                 <w:szCs w:val="20"/>
               </w:rPr>
             </w:pPr>
-            <w:proofErr w:type="spellStart"/>
-            <w:proofErr w:type="gramStart"/>
-            <w:r>
-              <w:rPr>
-                <w:b/>
-              </w:rPr>
-              <w:t>parameter</w:t>
-            </w:r>
-            <w:proofErr w:type="gramEnd"/>
-            <w:r>
-              <w:rPr>
-                <w:b/>
-              </w:rPr>
-              <w:t>_site</w:t>
-            </w:r>
-            <w:proofErr w:type="spellEnd"/>
-          </w:p>
-        </w:tc>
-        <w:tc>
-          <w:tcPr>
-            <w:tcW w:w="0" w:type="auto"/>
-            <w:vAlign w:val="center"/>
-          </w:tcPr>
-          <w:p>
-            <w:pPr>
-              <w:jc w:val="center"/>
-              <w:rPr>
-                <w:b/>
-              </w:rPr>
-            </w:pPr>
-            <w:proofErr w:type="spellStart"/>
-            <w:proofErr w:type="gramStart"/>
-            <w:r>
-              <w:rPr>
-                <w:b/>
-              </w:rPr>
-              <w:t>no</w:t>
-            </w:r>
-            <w:proofErr w:type="gramEnd"/>
-            <w:r>
-              <w:rPr>
-                <w:b/>
-              </w:rPr>
-              <w:t>_sensors</w:t>
-            </w:r>
-            <w:proofErr w:type="spellEnd"/>
+            <w:r>
+              <w:rPr>
+                <w:b/>
+              </w:rPr>
+              <w:t>parameter_site</w:t>
+            </w:r>
+          </w:p>
+        </w:tc>
+        <w:tc>
+          <w:tcPr>
+            <w:tcW w:w="0" w:type="auto"/>
+            <w:vAlign w:val="center"/>
+          </w:tcPr>
+          <w:p>
+            <w:pPr>
+              <w:jc w:val="center"/>
+              <w:rPr>
+                <w:b/>
+              </w:rPr>
+            </w:pPr>
+            <w:r>
+              <w:rPr>
+                <w:b/>
+              </w:rPr>
+              <w:t>no_sensors</w:t>
+            </w:r>
           </w:p>
         </w:tc>
         <w:tc>
@@ -1971,52 +1763,32 @@
                 <w:szCs w:val="20"/>
               </w:rPr>
             </w:pPr>
-            <w:proofErr w:type="spellStart"/>
-            <w:proofErr w:type="gramStart"/>
-            <w:r>
-              <w:rPr>
-                <w:b/>
-              </w:rPr>
-              <w:t>no</w:t>
-            </w:r>
-            <w:proofErr w:type="gramEnd"/>
-            <w:r>
-              <w:rPr>
-                <w:b/>
-              </w:rPr>
-              <w:t>_deployments</w:t>
-            </w:r>
-            <w:proofErr w:type="spellEnd"/>
-          </w:p>
-        </w:tc>
-        <w:tc>
-          <w:tcPr>
-            <w:tcW w:w="0" w:type="auto"/>
-            <w:vAlign w:val="center"/>
-          </w:tcPr>
-          <w:p>
-            <w:pPr>
-              <w:jc w:val="center"/>
-              <w:rPr>
-                <w:b/>
-              </w:rPr>
-            </w:pPr>
-            <w:proofErr w:type="spellStart"/>
-            <w:proofErr w:type="gramStart"/>
-            <w:r>
-              <w:rPr>
-                <w:b/>
-              </w:rPr>
-              <w:t>no</w:t>
-            </w:r>
-            <w:proofErr w:type="gramEnd"/>
-            <w:r>
-              <w:rPr>
-                <w:b/>
-              </w:rPr>
-              <w:t>_measurements</w:t>
-            </w:r>
-            <w:proofErr w:type="spellEnd"/>
+            <w:r>
+              <w:rPr>
+                <w:b/>
+              </w:rPr>
+              <w:t>no_deployments</w:t>
+            </w:r>
+          </w:p>
+        </w:tc>
+        <w:tc>
+          <w:tcPr>
+            <w:tcW w:w="0" w:type="auto"/>
+            <w:vAlign w:val="center"/>
+          </w:tcPr>
+          <w:p>
+            <w:pPr>
+              <w:jc w:val="center"/>
+              <w:rPr>
+                <w:b/>
+              </w:rPr>
+            </w:pPr>
+            <w:r>
+              <w:rPr>
+                <w:b/>
+              </w:rPr>
+              <w:t>no_measurements</w:t>
+            </w:r>
           </w:p>
         </w:tc>
         <w:tc>
@@ -2035,22 +1807,12 @@
                 <w:szCs w:val="20"/>
               </w:rPr>
             </w:pPr>
-            <w:proofErr w:type="spellStart"/>
-            <w:proofErr w:type="gramStart"/>
-            <w:r>
-              <w:rPr>
-                <w:b/>
-              </w:rPr>
-              <w:t>earliest</w:t>
-            </w:r>
-            <w:proofErr w:type="gramEnd"/>
-            <w:r>
-              <w:rPr>
-                <w:b/>
-              </w:rPr>
-              <w:t>_date</w:t>
-            </w:r>
-            <w:proofErr w:type="spellEnd"/>
+            <w:r>
+              <w:rPr>
+                <w:b/>
+              </w:rPr>
+              <w:t>earliest_date</w:t>
+            </w:r>
           </w:p>
         </w:tc>
         <w:tc>
@@ -2069,22 +1831,12 @@
                 <w:szCs w:val="20"/>
               </w:rPr>
             </w:pPr>
-            <w:proofErr w:type="spellStart"/>
-            <w:proofErr w:type="gramStart"/>
-            <w:r>
-              <w:rPr>
-                <w:b/>
-              </w:rPr>
-              <w:t>latest</w:t>
-            </w:r>
-            <w:proofErr w:type="gramEnd"/>
-            <w:r>
-              <w:rPr>
-                <w:b/>
-              </w:rPr>
-              <w:t>_date</w:t>
-            </w:r>
-            <w:proofErr w:type="spellEnd"/>
+            <w:r>
+              <w:rPr>
+                <w:b/>
+              </w:rPr>
+              <w:t>latest_date</w:t>
+            </w:r>
           </w:p>
         </w:tc>
         <w:tc>
@@ -2103,22 +1855,12 @@
                 <w:szCs w:val="20"/>
               </w:rPr>
             </w:pPr>
-            <w:proofErr w:type="spellStart"/>
-            <w:proofErr w:type="gramStart"/>
-            <w:r>
-              <w:rPr>
-                <w:b/>
-              </w:rPr>
-              <w:t>no</w:t>
-            </w:r>
-            <w:proofErr w:type="gramEnd"/>
-            <w:r>
-              <w:rPr>
-                <w:b/>
-              </w:rPr>
-              <w:t>_data_days</w:t>
-            </w:r>
-            <w:proofErr w:type="spellEnd"/>
+            <w:r>
+              <w:rPr>
+                <w:b/>
+              </w:rPr>
+              <w:t>no_data_days</w:t>
+            </w:r>
           </w:p>
         </w:tc>
       </w:tr>
@@ -2157,15 +1899,7 @@
               <w:jc w:val="center"/>
             </w:pPr>
             <w:r>
-              <w:t xml:space="preserve"># </w:t>
-            </w:r>
-            <w:proofErr w:type="gramStart"/>
-            <w:r>
-              <w:t>sensors</w:t>
-            </w:r>
-            <w:proofErr w:type="gramEnd"/>
-            <w:r>
-              <w:t>/vessels</w:t>
+              <w:t># sensors/vessels</w:t>
             </w:r>
           </w:p>
         </w:tc>
@@ -2185,35 +1919,22 @@
               </w:rPr>
             </w:pPr>
             <w:r>
-              <w:t xml:space="preserve"># </w:t>
-            </w:r>
-            <w:proofErr w:type="gramStart"/>
-            <w:r>
-              <w:t>deployments</w:t>
-            </w:r>
-            <w:proofErr w:type="gramEnd"/>
-            <w:r>
-              <w:t>/products</w:t>
-            </w:r>
-          </w:p>
-        </w:tc>
-        <w:tc>
-          <w:tcPr>
-            <w:tcW w:w="0" w:type="auto"/>
-            <w:vAlign w:val="center"/>
-          </w:tcPr>
-          <w:p>
-            <w:pPr>
-              <w:jc w:val="center"/>
-            </w:pPr>
-            <w:r>
-              <w:t xml:space="preserve"># </w:t>
-            </w:r>
-            <w:proofErr w:type="gramStart"/>
-            <w:r>
-              <w:t>measurements</w:t>
-            </w:r>
-            <w:proofErr w:type="gramEnd"/>
+              <w:t># deployments/products</w:t>
+            </w:r>
+          </w:p>
+        </w:tc>
+        <w:tc>
+          <w:tcPr>
+            <w:tcW w:w="0" w:type="auto"/>
+            <w:vAlign w:val="center"/>
+          </w:tcPr>
+          <w:p>
+            <w:pPr>
+              <w:jc w:val="center"/>
+            </w:pPr>
+            <w:r>
+              <w:t># measurements</w:t>
+            </w:r>
           </w:p>
         </w:tc>
         <w:tc>
@@ -2274,11 +1995,9 @@
             <w:r>
               <w:t xml:space="preserve"># </w:t>
             </w:r>
-            <w:proofErr w:type="gramStart"/>
             <w:r>
               <w:t>days</w:t>
             </w:r>
-            <w:proofErr w:type="gramEnd"/>
             <w:r>
               <w:t xml:space="preserve"> of data (range)</w:t>
             </w:r>
@@ -2318,21 +2037,7 @@
               <w:rPr>
                 <w:sz w:val="24"/>
               </w:rPr>
-              <w:t>Headers = ‘</w:t>
-            </w:r>
-            <w:proofErr w:type="spellStart"/>
-            <w:r>
-              <w:rPr>
-                <w:sz w:val="24"/>
-              </w:rPr>
-              <w:t>subfacility</w:t>
-            </w:r>
-            <w:proofErr w:type="spellEnd"/>
-            <w:r>
-              <w:rPr>
-                <w:sz w:val="24"/>
-              </w:rPr>
-              <w:t>’</w:t>
+              <w:t>Headers = ‘subfacility’</w:t>
             </w:r>
           </w:p>
         </w:tc>
@@ -2459,49 +2164,35 @@
         <w:rPr>
           <w:u w:val="none"/>
         </w:rPr>
-        <w:t xml:space="preserve"> ‘</w:t>
-      </w:r>
-      <w:proofErr w:type="spellStart"/>
+        <w:t xml:space="preserve"> ‘A_</w:t>
+      </w:r>
+      <w:ins w:id="19" w:author="Xavier Hoenner" w:date="2016-06-03T09:27:00Z">
+        <w:r>
+          <w:rPr>
+            <w:u w:val="none"/>
+          </w:rPr>
+          <w:t>SatelliteRemote</w:t>
+        </w:r>
+        <w:r>
+          <w:rPr>
+            <w:u w:val="none"/>
+          </w:rPr>
+          <w:t>Sensing</w:t>
+        </w:r>
+      </w:ins>
+      <w:del w:id="20" w:author="Xavier Hoenner" w:date="2016-06-03T09:27:00Z">
+        <w:r>
+          <w:rPr>
+            <w:u w:val="none"/>
+          </w:rPr>
+          <w:delText>SRS</w:delText>
+        </w:r>
+      </w:del>
       <w:r>
         <w:rPr>
           <w:u w:val="none"/>
         </w:rPr>
-        <w:t>A_</w:t>
-      </w:r>
-      <w:ins w:id="17" w:author="Xavier Hoenner" w:date="2016-06-03T09:27:00Z">
-        <w:r>
-          <w:rPr>
-            <w:u w:val="none"/>
-          </w:rPr>
-          <w:t>SatelliteRemote</w:t>
-        </w:r>
-        <w:r>
-          <w:rPr>
-            <w:u w:val="none"/>
-          </w:rPr>
-          <w:t>Sensing</w:t>
-        </w:r>
-      </w:ins>
-      <w:del w:id="18" w:author="Xavier Hoenner" w:date="2016-06-03T09:27:00Z">
-        <w:r>
-          <w:rPr>
-            <w:u w:val="none"/>
-          </w:rPr>
-          <w:delText>SRS</w:delText>
-        </w:r>
-      </w:del>
-      <w:r>
-        <w:rPr>
-          <w:u w:val="none"/>
-        </w:rPr>
-        <w:t>_allData_dataOnPortal</w:t>
-      </w:r>
-      <w:proofErr w:type="spellEnd"/>
-      <w:r>
-        <w:rPr>
-          <w:u w:val="none"/>
-        </w:rPr>
-        <w:t>’</w:t>
+        <w:t>_allData_dataOnPortal’</w:t>
       </w:r>
     </w:p>
     <w:p/>
@@ -2581,7 +2272,6 @@
                 <w:szCs w:val="24"/>
               </w:rPr>
             </w:pPr>
-            <w:proofErr w:type="gramStart"/>
             <w:r>
               <w:rPr>
                 <w:sz w:val="24"/>
@@ -2603,7 +2293,6 @@
               </w:rPr>
               <w:t>.emii.org.au</w:t>
             </w:r>
-            <w:proofErr w:type="gramEnd"/>
           </w:p>
         </w:tc>
       </w:tr>
@@ -2641,7 +2330,6 @@
                 <w:szCs w:val="24"/>
               </w:rPr>
             </w:pPr>
-            <w:proofErr w:type="gramStart"/>
             <w:r>
               <w:rPr>
                 <w:sz w:val="24"/>
@@ -2649,7 +2337,6 @@
               </w:rPr>
               <w:t>harvest</w:t>
             </w:r>
-            <w:proofErr w:type="gramEnd"/>
           </w:p>
         </w:tc>
       </w:tr>
@@ -2687,7 +2374,6 @@
                 <w:szCs w:val="24"/>
               </w:rPr>
             </w:pPr>
-            <w:proofErr w:type="gramStart"/>
             <w:r>
               <w:rPr>
                 <w:sz w:val="24"/>
@@ -2695,7 +2381,6 @@
               </w:rPr>
               <w:t>reporting</w:t>
             </w:r>
-            <w:proofErr w:type="gramEnd"/>
           </w:p>
         </w:tc>
       </w:tr>
@@ -2733,8 +2418,6 @@
                 <w:szCs w:val="24"/>
               </w:rPr>
             </w:pPr>
-            <w:proofErr w:type="spellStart"/>
-            <w:proofErr w:type="gramStart"/>
             <w:r>
               <w:rPr>
                 <w:sz w:val="24"/>
@@ -2742,7 +2425,6 @@
               </w:rPr>
               <w:t>srs</w:t>
             </w:r>
-            <w:proofErr w:type="gramEnd"/>
             <w:r>
               <w:rPr>
                 <w:sz w:val="24"/>
@@ -2757,7 +2439,6 @@
               </w:rPr>
               <w:t>all_deployments_view</w:t>
             </w:r>
-            <w:proofErr w:type="spellEnd"/>
           </w:p>
         </w:tc>
       </w:tr>
@@ -2810,19 +2491,9 @@
       <w:r>
         <w:t>Group by ‘</w:t>
       </w:r>
-      <w:proofErr w:type="spellStart"/>
-      <w:r>
-        <w:t>subfacility</w:t>
-      </w:r>
-      <w:proofErr w:type="spellEnd"/>
-      <w:r>
-        <w:t>’, sub-group by ‘</w:t>
-      </w:r>
-      <w:proofErr w:type="spellStart"/>
-      <w:r>
-        <w:t>parameter_site</w:t>
-      </w:r>
-      <w:proofErr w:type="spellEnd"/>
+      <w:r>
+        <w:t>subfacility’, sub-group by ‘parameter_site</w:t>
+      </w:r>
       <w:r>
         <w:t>’</w:t>
       </w:r>
@@ -2897,7 +2568,7 @@
       <w:r>
         <w:t xml:space="preserve"> name (SRS – Ocean colour</w:t>
       </w:r>
-      <w:ins w:id="19" w:author="Xavier Hoenner" w:date="2015-10-23T13:58:00Z">
+      <w:ins w:id="21" w:author="Xavier Hoenner" w:date="2015-10-23T13:58:00Z">
         <w:r>
           <w:t xml:space="preserve"> </w:t>
         </w:r>
@@ -2915,18 +2586,88 @@
         <w:rPr>
           <w:b/>
         </w:rPr>
+        <w:t># measurements</w:t>
+      </w:r>
+      <w:r>
+        <w:t>: Number of measurements collected or number of gridded images (SRS – Gridded products)</w:t>
+      </w:r>
+      <w:r>
+        <w:t>.</w:t>
+      </w:r>
+      <w:r>
+        <w:br/>
+      </w:r>
+      <w:r>
+        <w:rPr>
+          <w:b/>
+        </w:rPr>
+        <w:t>Start</w:t>
+      </w:r>
+      <w:r>
+        <w:t xml:space="preserve">: </w:t>
+      </w:r>
+      <w:r>
+        <w:t>Data recording start date</w:t>
+      </w:r>
+      <w:r>
+        <w:t xml:space="preserve"> </w:t>
+      </w:r>
+      <w:r>
+        <w:t>(format: dd/mm/yyyy).</w:t>
+      </w:r>
+      <w:r>
+        <w:br/>
+      </w:r>
+      <w:r>
+        <w:rPr>
+          <w:b/>
+        </w:rPr>
+        <w:t>End</w:t>
+      </w:r>
+      <w:r>
+        <w:t xml:space="preserve">: </w:t>
+      </w:r>
+      <w:r>
+        <w:t>Data recording end date (format: dd/mm/yyyy).</w:t>
+      </w:r>
+      <w:r>
+        <w:br/>
+      </w:r>
+      <w:r>
+        <w:rPr>
+          <w:b/>
+        </w:rPr>
         <w:t xml:space="preserve"># </w:t>
       </w:r>
-      <w:proofErr w:type="gramStart"/>
       <w:r>
         <w:rPr>
           <w:b/>
         </w:rPr>
-        <w:t>measurements</w:t>
-      </w:r>
-      <w:proofErr w:type="gramEnd"/>
-      <w:r>
-        <w:t>: Number of measurements collected or number of gridded images (SRS – Gridded products)</w:t>
+        <w:t>days</w:t>
+      </w:r>
+      <w:r>
+        <w:rPr>
+          <w:b/>
+        </w:rPr>
+        <w:t xml:space="preserve"> of data</w:t>
+      </w:r>
+      <w:r>
+        <w:t xml:space="preserve">: </w:t>
+      </w:r>
+      <w:r>
+        <w:t>N</w:t>
+      </w:r>
+      <w:r>
+        <w:t xml:space="preserve">umber of </w:t>
+      </w:r>
+      <w:r>
+        <w:t>days</w:t>
+      </w:r>
+      <w:r>
+        <w:t xml:space="preserve"> </w:t>
+      </w:r>
+      <w:r>
+        <w:t>between the data recording start and end dates</w:t>
       </w:r>
       <w:r>
         <w:t>.</w:t>
@@ -2934,119 +2675,7 @@
       <w:r>
         <w:br/>
       </w:r>
-      <w:r>
-        <w:rPr>
-          <w:b/>
-        </w:rPr>
-        <w:t>Start</w:t>
-      </w:r>
-      <w:r>
-        <w:t xml:space="preserve">: </w:t>
-      </w:r>
-      <w:r>
-        <w:t>Data recording start date</w:t>
-      </w:r>
-      <w:r>
-        <w:t xml:space="preserve"> </w:t>
-      </w:r>
-      <w:r>
-        <w:t xml:space="preserve">(format: </w:t>
-      </w:r>
-      <w:proofErr w:type="spellStart"/>
-      <w:r>
-        <w:t>dd</w:t>
-      </w:r>
-      <w:proofErr w:type="spellEnd"/>
-      <w:r>
-        <w:t>/mm/</w:t>
-      </w:r>
-      <w:proofErr w:type="spellStart"/>
-      <w:r>
-        <w:t>yyyy</w:t>
-      </w:r>
-      <w:proofErr w:type="spellEnd"/>
-      <w:r>
-        <w:t>).</w:t>
-      </w:r>
-      <w:r>
-        <w:br/>
-      </w:r>
-      <w:r>
-        <w:rPr>
-          <w:b/>
-        </w:rPr>
-        <w:t>End</w:t>
-      </w:r>
-      <w:r>
-        <w:t xml:space="preserve">: </w:t>
-      </w:r>
-      <w:r>
-        <w:t xml:space="preserve">Data recording end date (format: </w:t>
-      </w:r>
-      <w:proofErr w:type="spellStart"/>
-      <w:r>
-        <w:t>dd</w:t>
-      </w:r>
-      <w:proofErr w:type="spellEnd"/>
-      <w:r>
-        <w:t>/mm/</w:t>
-      </w:r>
-      <w:proofErr w:type="spellStart"/>
-      <w:r>
-        <w:t>yyyy</w:t>
-      </w:r>
-      <w:proofErr w:type="spellEnd"/>
-      <w:r>
-        <w:t>).</w:t>
-      </w:r>
-      <w:r>
-        <w:br/>
-      </w:r>
-      <w:r>
-        <w:rPr>
-          <w:b/>
-        </w:rPr>
-        <w:t xml:space="preserve"># </w:t>
-      </w:r>
-      <w:proofErr w:type="gramStart"/>
-      <w:r>
-        <w:rPr>
-          <w:b/>
-        </w:rPr>
-        <w:t>days</w:t>
-      </w:r>
-      <w:proofErr w:type="gramEnd"/>
-      <w:r>
-        <w:rPr>
-          <w:b/>
-        </w:rPr>
-        <w:t xml:space="preserve"> of data</w:t>
-      </w:r>
-      <w:r>
-        <w:t xml:space="preserve">: </w:t>
-      </w:r>
-      <w:r>
-        <w:t>N</w:t>
-      </w:r>
-      <w:r>
-        <w:t xml:space="preserve">umber of </w:t>
-      </w:r>
-      <w:r>
-        <w:t>days</w:t>
-      </w:r>
-      <w:r>
-        <w:t xml:space="preserve"> </w:t>
-      </w:r>
-      <w:r>
-        <w:t>between the data recording start and end dates</w:t>
-      </w:r>
-      <w:r>
-        <w:t>.</w:t>
-      </w:r>
-      <w:r>
-        <w:br/>
-      </w:r>
-      <w:ins w:id="20" w:author="Xavier Hoenner" w:date="2016-06-03T09:29:00Z">
+      <w:ins w:id="22" w:author="Xavier Hoenner" w:date="2016-06-03T09:29:00Z">
         <w:r>
           <w:rPr>
             <w:b/>
@@ -3062,181 +2691,173 @@
         <w:r>
           <w:instrText xml:space="preserve"> HYPERLINK "http://imos.org.au/srs.html" </w:instrText>
         </w:r>
+        <w:r>
+          <w:fldChar w:fldCharType="separate"/>
+        </w:r>
+        <w:r>
+          <w:rPr>
+            <w:rStyle w:val="Hyperlink"/>
+          </w:rPr>
+          <w:t>http://imos.org.au/srs.html</w:t>
+        </w:r>
+        <w:r>
+          <w:rPr>
+            <w:rStyle w:val="Hyperlink"/>
+          </w:rPr>
+          <w:fldChar w:fldCharType="end"/>
+        </w:r>
+        <w:r>
+          <w:t>.</w:t>
+        </w:r>
+        <w:r>
+          <w:br/>
+        </w:r>
+        <w:r>
+          <w:rPr>
+            <w:b/>
+          </w:rPr>
+          <w:t xml:space="preserve">SRS – Altimetry: </w:t>
+        </w:r>
+        <w:r>
+          <w:fldChar w:fldCharType="begin"/>
+        </w:r>
+        <w:r>
+          <w:instrText xml:space="preserve"> HYPERLINK "http://imos.org.au/srscalval.html" </w:instrText>
+        </w:r>
+        <w:r>
+          <w:fldChar w:fldCharType="separate"/>
+        </w:r>
+        <w:r>
+          <w:rPr>
+            <w:rStyle w:val="Hyperlink"/>
+          </w:rPr>
+          <w:t>http://imos.org.au/srscalval.html</w:t>
+        </w:r>
+        <w:r>
+          <w:rPr>
+            <w:rStyle w:val="Hyperlink"/>
+          </w:rPr>
+          <w:fldChar w:fldCharType="end"/>
+        </w:r>
+        <w:r>
+          <w:t>.</w:t>
+        </w:r>
+        <w:r>
+          <w:br/>
+        </w:r>
+        <w:r>
+          <w:rPr>
+            <w:b/>
+          </w:rPr>
+          <w:t>SRS – Bio-optical database</w:t>
+        </w:r>
+        <w:r>
+          <w:t>: Bio-optical database of Australian waters (</w:t>
+        </w:r>
+        <w:r>
+          <w:fldChar w:fldCharType="begin"/>
+        </w:r>
+        <w:r>
+          <w:instrText xml:space="preserve"> HYPERLINK "http://imos.org.au/bwg.html" </w:instrText>
+        </w:r>
+        <w:r>
+          <w:fldChar w:fldCharType="separate"/>
+        </w:r>
+        <w:r>
+          <w:rPr>
+            <w:rStyle w:val="Hyperlink"/>
+          </w:rPr>
+          <w:t>http://imos.org.au/bwg.html</w:t>
+        </w:r>
+        <w:r>
+          <w:rPr>
+            <w:rStyle w:val="Hyperlink"/>
+          </w:rPr>
+          <w:fldChar w:fldCharType="end"/>
+        </w:r>
+        <w:r>
+          <w:t>).</w:t>
+        </w:r>
+        <w:r>
+          <w:br/>
+        </w:r>
+        <w:r>
+          <w:rPr>
+            <w:b/>
+          </w:rPr>
+          <w:t>SRS – Gridded products</w:t>
+        </w:r>
+        <w:r>
+          <w:t xml:space="preserve">: </w:t>
+        </w:r>
+        <w:r>
+          <w:fldChar w:fldCharType="begin"/>
+        </w:r>
+        <w:r>
+          <w:instrText xml:space="preserve"> HYPERLINK "http://imos.org.au/sstproducts.html" </w:instrText>
+        </w:r>
+        <w:r>
+          <w:fldChar w:fldCharType="separate"/>
+        </w:r>
+        <w:r>
+          <w:rPr>
+            <w:rStyle w:val="Hyperlink"/>
+          </w:rPr>
+          <w:t>http://imos.org.au/sstproducts.html</w:t>
+        </w:r>
+        <w:r>
+          <w:rPr>
+            <w:rStyle w:val="Hyperlink"/>
+          </w:rPr>
+          <w:fldChar w:fldCharType="end"/>
+        </w:r>
+        <w:r>
+          <w:t>.</w:t>
+        </w:r>
+        <w:r>
+          <w:br/>
+        </w:r>
+        <w:r>
+          <w:rPr>
+            <w:b/>
+          </w:rPr>
+          <w:t>SRS – Ocean Colour</w:t>
+        </w:r>
+        <w:r>
+          <w:rPr>
+            <w:b/>
+          </w:rPr>
+          <w:t xml:space="preserve"> Calibration</w:t>
+        </w:r>
+        <w:r>
+          <w:t xml:space="preserve">: Lucinda Jetty Coastal Observatory. </w:t>
+        </w:r>
+        <w:r>
+          <w:fldChar w:fldCharType="begin"/>
+        </w:r>
+        <w:r>
+          <w:instrText>HYPERLINK "http://imos.org.au/oceancolour.html"</w:instrText>
+        </w:r>
+        <w:r>
+          <w:fldChar w:fldCharType="separate"/>
+        </w:r>
+        <w:r>
+          <w:rPr>
+            <w:rStyle w:val="Hyperlink"/>
+          </w:rPr>
+          <w:t>http://imos.org.au/oceancolour.html</w:t>
+        </w:r>
+        <w:r>
+          <w:rPr>
+            <w:rStyle w:val="Hyperlink"/>
+          </w:rPr>
+          <w:fldChar w:fldCharType="end"/>
+        </w:r>
+        <w:r>
+          <w:t>.</w:t>
+        </w:r>
       </w:ins>
-      <w:ins w:id="21" w:author="Xavier Hoenner" w:date="2016-06-03T09:29:00Z">
-        <w:r>
-          <w:fldChar w:fldCharType="separate"/>
-        </w:r>
-        <w:r>
-          <w:rPr>
-            <w:rStyle w:val="Hyperlink"/>
-          </w:rPr>
-          <w:t>http://imos.org.au/srs.html</w:t>
-        </w:r>
-        <w:r>
-          <w:rPr>
-            <w:rStyle w:val="Hyperlink"/>
-          </w:rPr>
-          <w:fldChar w:fldCharType="end"/>
-        </w:r>
-        <w:r>
-          <w:t>.</w:t>
-        </w:r>
-        <w:r>
-          <w:br/>
-        </w:r>
-        <w:r>
-          <w:rPr>
-            <w:b/>
-          </w:rPr>
-          <w:t xml:space="preserve">SRS – Altimetry: </w:t>
-        </w:r>
-        <w:r>
-          <w:fldChar w:fldCharType="begin"/>
-        </w:r>
-        <w:r>
-          <w:instrText xml:space="preserve"> HYPERLINK "http://imos.org.au/srscalval.html" </w:instrText>
-        </w:r>
-      </w:ins>
-      <w:ins w:id="22" w:author="Xavier Hoenner" w:date="2016-06-03T09:29:00Z">
-        <w:r>
-          <w:fldChar w:fldCharType="separate"/>
-        </w:r>
-        <w:r>
-          <w:rPr>
-            <w:rStyle w:val="Hyperlink"/>
-          </w:rPr>
-          <w:t>http://imos.org.au/srscalval.html</w:t>
-        </w:r>
-        <w:r>
-          <w:rPr>
-            <w:rStyle w:val="Hyperlink"/>
-          </w:rPr>
-          <w:fldChar w:fldCharType="end"/>
-        </w:r>
-        <w:r>
-          <w:t>.</w:t>
-        </w:r>
-        <w:r>
-          <w:br/>
-        </w:r>
-        <w:r>
-          <w:rPr>
-            <w:b/>
-          </w:rPr>
-          <w:t>SRS – Bio-optical database</w:t>
-        </w:r>
-        <w:r>
-          <w:t>: Bio-optical database of Australian waters (</w:t>
-        </w:r>
-        <w:r>
-          <w:fldChar w:fldCharType="begin"/>
-        </w:r>
-        <w:r>
-          <w:instrText xml:space="preserve"> HYPERLINK "http://imos.org.au/bwg.html" </w:instrText>
-        </w:r>
-      </w:ins>
-      <w:ins w:id="23" w:author="Xavier Hoenner" w:date="2016-06-03T09:29:00Z">
-        <w:r>
-          <w:fldChar w:fldCharType="separate"/>
-        </w:r>
-        <w:r>
-          <w:rPr>
-            <w:rStyle w:val="Hyperlink"/>
-          </w:rPr>
-          <w:t>http://imos.org.au/bwg.html</w:t>
-        </w:r>
-        <w:r>
-          <w:rPr>
-            <w:rStyle w:val="Hyperlink"/>
-          </w:rPr>
-          <w:fldChar w:fldCharType="end"/>
-        </w:r>
-        <w:r>
-          <w:t>).</w:t>
-        </w:r>
-        <w:r>
-          <w:br/>
-        </w:r>
-        <w:r>
-          <w:rPr>
-            <w:b/>
-          </w:rPr>
-          <w:t>SRS – Gridded products</w:t>
-        </w:r>
-        <w:r>
-          <w:t xml:space="preserve">: </w:t>
-        </w:r>
-        <w:r>
-          <w:fldChar w:fldCharType="begin"/>
-        </w:r>
-        <w:r>
-          <w:instrText xml:space="preserve"> HYPERLINK "http://imos.org.au/sstproducts.html" </w:instrText>
-        </w:r>
-      </w:ins>
-      <w:ins w:id="24" w:author="Xavier Hoenner" w:date="2016-06-03T09:29:00Z">
-        <w:r>
-          <w:fldChar w:fldCharType="separate"/>
-        </w:r>
-        <w:r>
-          <w:rPr>
-            <w:rStyle w:val="Hyperlink"/>
-          </w:rPr>
-          <w:t>http://imos.org.au/sstproducts.html</w:t>
-        </w:r>
-        <w:r>
-          <w:rPr>
-            <w:rStyle w:val="Hyperlink"/>
-          </w:rPr>
-          <w:fldChar w:fldCharType="end"/>
-        </w:r>
-        <w:r>
-          <w:t>.</w:t>
-        </w:r>
-        <w:r>
-          <w:br/>
-        </w:r>
-        <w:r>
-          <w:rPr>
-            <w:b/>
-          </w:rPr>
-          <w:t>SRS – Ocean Colour</w:t>
-        </w:r>
-        <w:r>
-          <w:rPr>
-            <w:b/>
-          </w:rPr>
-          <w:t xml:space="preserve"> Calibration</w:t>
-        </w:r>
-        <w:r>
-          <w:t xml:space="preserve">: Lucinda Jetty Coastal Observatory. </w:t>
-        </w:r>
-        <w:r>
-          <w:fldChar w:fldCharType="begin"/>
-        </w:r>
-        <w:r>
-          <w:instrText>HYPERLINK "http://imos.org.au/oceancolour.html"</w:instrText>
-        </w:r>
-        <w:r>
-          <w:fldChar w:fldCharType="separate"/>
-        </w:r>
-        <w:r>
-          <w:rPr>
-            <w:rStyle w:val="Hyperlink"/>
-          </w:rPr>
-          <w:t>http://imos.org.au/oceancolour.html</w:t>
-        </w:r>
-        <w:r>
-          <w:rPr>
-            <w:rStyle w:val="Hyperlink"/>
-          </w:rPr>
-          <w:fldChar w:fldCharType="end"/>
-        </w:r>
-        <w:r>
-          <w:t>.</w:t>
-        </w:r>
-      </w:ins>
-      <w:del w:id="25" w:author="Xavier Hoenner" w:date="2016-06-03T09:29:00Z">
+      <w:del w:id="23" w:author="Xavier Hoenner" w:date="2016-06-03T09:29:00Z">
         <w:r>
           <w:rPr>
             <w:b/>
@@ -3479,22 +3100,12 @@
                 <w:szCs w:val="20"/>
               </w:rPr>
             </w:pPr>
-            <w:proofErr w:type="spellStart"/>
-            <w:proofErr w:type="gramStart"/>
-            <w:r>
-              <w:rPr>
-                <w:b/>
-              </w:rPr>
-              <w:t>deployment</w:t>
-            </w:r>
-            <w:proofErr w:type="gramEnd"/>
-            <w:r>
-              <w:rPr>
-                <w:b/>
-              </w:rPr>
-              <w:t>_code</w:t>
-            </w:r>
-            <w:proofErr w:type="spellEnd"/>
+            <w:r>
+              <w:rPr>
+                <w:b/>
+              </w:rPr>
+              <w:t>deployment_code</w:t>
+            </w:r>
           </w:p>
         </w:tc>
         <w:tc>
@@ -3509,22 +3120,12 @@
                 <w:b/>
               </w:rPr>
             </w:pPr>
-            <w:proofErr w:type="spellStart"/>
-            <w:proofErr w:type="gramStart"/>
-            <w:r>
-              <w:rPr>
-                <w:b/>
-              </w:rPr>
-              <w:t>sensor</w:t>
-            </w:r>
-            <w:proofErr w:type="gramEnd"/>
-            <w:r>
-              <w:rPr>
-                <w:b/>
-              </w:rPr>
-              <w:t>_name</w:t>
-            </w:r>
-            <w:proofErr w:type="spellEnd"/>
+            <w:r>
+              <w:rPr>
+                <w:b/>
+              </w:rPr>
+              <w:t>sensor_name</w:t>
+            </w:r>
           </w:p>
         </w:tc>
         <w:tc>
@@ -3539,22 +3140,12 @@
                 <w:b/>
               </w:rPr>
             </w:pPr>
-            <w:proofErr w:type="spellStart"/>
-            <w:proofErr w:type="gramStart"/>
-            <w:r>
-              <w:rPr>
-                <w:b/>
-              </w:rPr>
-              <w:t>no</w:t>
-            </w:r>
-            <w:proofErr w:type="gramEnd"/>
-            <w:r>
-              <w:rPr>
-                <w:b/>
-              </w:rPr>
-              <w:t>_measurements</w:t>
-            </w:r>
-            <w:proofErr w:type="spellEnd"/>
+            <w:r>
+              <w:rPr>
+                <w:b/>
+              </w:rPr>
+              <w:t>no_measurements</w:t>
+            </w:r>
           </w:p>
         </w:tc>
         <w:tc>
@@ -3573,22 +3164,12 @@
                 <w:szCs w:val="20"/>
               </w:rPr>
             </w:pPr>
-            <w:proofErr w:type="spellStart"/>
-            <w:proofErr w:type="gramStart"/>
-            <w:r>
-              <w:rPr>
-                <w:b/>
-              </w:rPr>
-              <w:t>start</w:t>
-            </w:r>
-            <w:proofErr w:type="gramEnd"/>
-            <w:r>
-              <w:rPr>
-                <w:b/>
-              </w:rPr>
-              <w:t>_date</w:t>
-            </w:r>
-            <w:proofErr w:type="spellEnd"/>
+            <w:r>
+              <w:rPr>
+                <w:b/>
+              </w:rPr>
+              <w:t>start_date</w:t>
+            </w:r>
           </w:p>
         </w:tc>
         <w:tc>
@@ -3607,22 +3188,12 @@
                 <w:szCs w:val="20"/>
               </w:rPr>
             </w:pPr>
-            <w:proofErr w:type="spellStart"/>
-            <w:proofErr w:type="gramStart"/>
-            <w:r>
-              <w:rPr>
-                <w:b/>
-              </w:rPr>
-              <w:t>end</w:t>
-            </w:r>
-            <w:proofErr w:type="gramEnd"/>
-            <w:r>
-              <w:rPr>
-                <w:b/>
-              </w:rPr>
-              <w:t>_date</w:t>
-            </w:r>
-            <w:proofErr w:type="spellEnd"/>
+            <w:r>
+              <w:rPr>
+                <w:b/>
+              </w:rPr>
+              <w:t>end_date</w:t>
+            </w:r>
           </w:p>
         </w:tc>
         <w:tc>
@@ -3641,22 +3212,12 @@
                 <w:szCs w:val="20"/>
               </w:rPr>
             </w:pPr>
-            <w:proofErr w:type="spellStart"/>
-            <w:proofErr w:type="gramStart"/>
-            <w:r>
-              <w:rPr>
-                <w:b/>
-              </w:rPr>
-              <w:t>coverage</w:t>
-            </w:r>
-            <w:proofErr w:type="gramEnd"/>
-            <w:r>
-              <w:rPr>
-                <w:b/>
-              </w:rPr>
-              <w:t>_duration</w:t>
-            </w:r>
-            <w:proofErr w:type="spellEnd"/>
+            <w:r>
+              <w:rPr>
+                <w:b/>
+              </w:rPr>
+              <w:t>coverage_duration</w:t>
+            </w:r>
           </w:p>
         </w:tc>
       </w:tr>
@@ -3716,13 +3277,8 @@
               </w:rPr>
             </w:pPr>
             <w:r>
-              <w:t xml:space="preserve"># </w:t>
-            </w:r>
-            <w:proofErr w:type="gramStart"/>
-            <w:r>
-              <w:t>measurements</w:t>
-            </w:r>
-            <w:proofErr w:type="gramEnd"/>
+              <w:t># measurements</w:t>
+            </w:r>
           </w:p>
         </w:tc>
         <w:tc>
@@ -3783,11 +3339,9 @@
             <w:r>
               <w:t xml:space="preserve"># </w:t>
             </w:r>
-            <w:proofErr w:type="gramStart"/>
             <w:r>
               <w:t>days</w:t>
             </w:r>
-            <w:proofErr w:type="gramEnd"/>
             <w:r>
               <w:t xml:space="preserve"> of data</w:t>
             </w:r>
@@ -3810,15 +3364,7 @@
             </w:pPr>
             <w:r>
               <w:lastRenderedPageBreak/>
-              <w:t>Headers = ‘</w:t>
-            </w:r>
-            <w:proofErr w:type="spellStart"/>
-            <w:r>
-              <w:t>subfacility</w:t>
-            </w:r>
-            <w:proofErr w:type="spellEnd"/>
-            <w:r>
-              <w:t>’</w:t>
+              <w:t>Headers = ‘subfacility’</w:t>
             </w:r>
           </w:p>
         </w:tc>
@@ -3840,15 +3386,7 @@
               </w:rPr>
             </w:pPr>
             <w:r>
-              <w:t>Sub-headers = ‘</w:t>
-            </w:r>
-            <w:proofErr w:type="spellStart"/>
-            <w:r>
-              <w:t>parameter_site</w:t>
-            </w:r>
-            <w:proofErr w:type="spellEnd"/>
-            <w:r>
-              <w:t>’</w:t>
+              <w:t>Sub-headers = ‘parameter_site’</w:t>
             </w:r>
           </w:p>
         </w:tc>
@@ -3956,50 +3494,42 @@
         <w:rPr>
           <w:u w:val="none"/>
         </w:rPr>
-        <w:t xml:space="preserve"> ‘</w:t>
-      </w:r>
-      <w:proofErr w:type="spellStart"/>
+        <w:t xml:space="preserve"> ‘B_</w:t>
+      </w:r>
+      <w:ins w:id="24" w:author="Xavier Hoenner" w:date="2016-06-03T09:27:00Z">
+        <w:r>
+          <w:rPr>
+            <w:u w:val="none"/>
+          </w:rPr>
+          <w:t>SatelliteRemote</w:t>
+        </w:r>
+        <w:r>
+          <w:rPr>
+            <w:u w:val="none"/>
+          </w:rPr>
+          <w:t>Sensing</w:t>
+        </w:r>
+      </w:ins>
+      <w:del w:id="25" w:author="Xavier Hoenner" w:date="2016-06-03T09:27:00Z">
+        <w:r>
+          <w:rPr>
+            <w:u w:val="none"/>
+          </w:rPr>
+          <w:delText>SRS</w:delText>
+        </w:r>
+      </w:del>
       <w:r>
         <w:rPr>
           <w:u w:val="none"/>
         </w:rPr>
-        <w:t>B_</w:t>
-      </w:r>
-      <w:ins w:id="26" w:author="Xavier Hoenner" w:date="2016-06-03T09:27:00Z">
-        <w:r>
-          <w:rPr>
-            <w:u w:val="none"/>
-          </w:rPr>
-          <w:t>SatelliteRemote</w:t>
-        </w:r>
-        <w:r>
-          <w:rPr>
-            <w:u w:val="none"/>
-          </w:rPr>
-          <w:t>Sensing</w:t>
-        </w:r>
-      </w:ins>
-      <w:del w:id="27" w:author="Xavier Hoenner" w:date="2016-06-03T09:27:00Z">
-        <w:r>
-          <w:rPr>
-            <w:u w:val="none"/>
-          </w:rPr>
-          <w:delText>SRS</w:delText>
-        </w:r>
-      </w:del>
+        <w:t>_newD</w:t>
+      </w:r>
       <w:r>
         <w:rPr>
           <w:u w:val="none"/>
         </w:rPr>
-        <w:t>_newD</w:t>
-      </w:r>
-      <w:r>
-        <w:rPr>
-          <w:u w:val="none"/>
-        </w:rPr>
         <w:t>ata</w:t>
       </w:r>
-      <w:proofErr w:type="spellEnd"/>
       <w:r>
         <w:rPr>
           <w:u w:val="none"/>
@@ -4110,7 +3640,6 @@
                 <w:szCs w:val="24"/>
               </w:rPr>
             </w:pPr>
-            <w:proofErr w:type="gramStart"/>
             <w:r>
               <w:rPr>
                 <w:sz w:val="24"/>
@@ -4132,7 +3661,6 @@
               </w:rPr>
               <w:t>.emii.org.au</w:t>
             </w:r>
-            <w:proofErr w:type="gramEnd"/>
           </w:p>
         </w:tc>
       </w:tr>
@@ -4170,7 +3698,6 @@
                 <w:szCs w:val="24"/>
               </w:rPr>
             </w:pPr>
-            <w:proofErr w:type="gramStart"/>
             <w:r>
               <w:rPr>
                 <w:sz w:val="24"/>
@@ -4178,7 +3705,6 @@
               </w:rPr>
               <w:t>harvest</w:t>
             </w:r>
-            <w:proofErr w:type="gramEnd"/>
           </w:p>
         </w:tc>
       </w:tr>
@@ -4216,7 +3742,6 @@
                 <w:szCs w:val="24"/>
               </w:rPr>
             </w:pPr>
-            <w:proofErr w:type="gramStart"/>
             <w:r>
               <w:rPr>
                 <w:sz w:val="24"/>
@@ -4224,7 +3749,6 @@
               </w:rPr>
               <w:t>reporting</w:t>
             </w:r>
-            <w:proofErr w:type="gramEnd"/>
           </w:p>
         </w:tc>
       </w:tr>
@@ -4262,24 +3786,13 @@
                 <w:szCs w:val="24"/>
               </w:rPr>
             </w:pPr>
-            <w:proofErr w:type="spellStart"/>
-            <w:proofErr w:type="gramStart"/>
             <w:r>
               <w:rPr>
                 <w:sz w:val="24"/>
                 <w:szCs w:val="24"/>
               </w:rPr>
-              <w:t>srs</w:t>
-            </w:r>
-            <w:proofErr w:type="gramEnd"/>
-            <w:r>
-              <w:rPr>
-                <w:sz w:val="24"/>
-                <w:szCs w:val="24"/>
-              </w:rPr>
-              <w:t>_all_deployments_view</w:t>
-            </w:r>
-            <w:proofErr w:type="spellEnd"/>
+              <w:t>srs_all_deployments_view</w:t>
+            </w:r>
           </w:p>
         </w:tc>
       </w:tr>
@@ -4293,15 +3806,7 @@
         <w:t xml:space="preserve">Filters: </w:t>
       </w:r>
       <w:r>
-        <w:t xml:space="preserve"> List all data for which ‘</w:t>
-      </w:r>
-      <w:proofErr w:type="spellStart"/>
-      <w:r>
-        <w:t>end_date</w:t>
-      </w:r>
-      <w:proofErr w:type="spellEnd"/>
-      <w:r>
-        <w:t>’ is less than one month.</w:t>
+        <w:t xml:space="preserve"> List all data for which ‘end_date’ is less than one month.</w:t>
       </w:r>
     </w:p>
     <w:p>
@@ -4329,23 +3834,7 @@
         <w:t>Data grouping options:</w:t>
       </w:r>
       <w:r>
-        <w:t xml:space="preserve"> Group by ‘</w:t>
-      </w:r>
-      <w:proofErr w:type="spellStart"/>
-      <w:r>
-        <w:t>subfacility</w:t>
-      </w:r>
-      <w:proofErr w:type="spellEnd"/>
-      <w:r>
-        <w:t>’, sub-group by ‘</w:t>
-      </w:r>
-      <w:proofErr w:type="spellStart"/>
-      <w:r>
-        <w:t>parameter_site</w:t>
-      </w:r>
-      <w:proofErr w:type="spellEnd"/>
-      <w:r>
-        <w:t>’.</w:t>
+        <w:t xml:space="preserve"> Group by ‘subfacility’, sub-group by ‘parameter_site’.</w:t>
       </w:r>
     </w:p>
     <w:p>
@@ -4388,7 +3877,7 @@
       <w:r>
         <w:t>: Calibration and validation sites and locations (SRS – Altimetry), parameter measured (SRS – Bio-optical and Gridded products), or vessel/station name (SRS – Ocean colour</w:t>
       </w:r>
-      <w:ins w:id="28" w:author="Xavier Hoenner" w:date="2015-10-23T13:58:00Z">
+      <w:ins w:id="26" w:author="Xavier Hoenner" w:date="2015-10-23T13:58:00Z">
         <w:r>
           <w:t xml:space="preserve"> calibration</w:t>
         </w:r>
@@ -4403,129 +3892,87 @@
         <w:rPr>
           <w:b/>
         </w:rPr>
+        <w:t># measurements</w:t>
+      </w:r>
+      <w:r>
+        <w:t>: Number of measurements collected or number of gridded images (SRS – Gridded products).</w:t>
+      </w:r>
+      <w:r>
+        <w:br/>
+      </w:r>
+      <w:r>
+        <w:rPr>
+          <w:b/>
+        </w:rPr>
+        <w:t>Start</w:t>
+      </w:r>
+      <w:r>
+        <w:t xml:space="preserve">: </w:t>
+      </w:r>
+      <w:r>
+        <w:t>Data recording start date (format: dd/mm/yyyy).</w:t>
+      </w:r>
+      <w:r>
+        <w:br/>
+      </w:r>
+      <w:r>
+        <w:rPr>
+          <w:b/>
+        </w:rPr>
+        <w:t>End</w:t>
+      </w:r>
+      <w:r>
+        <w:t xml:space="preserve">: </w:t>
+      </w:r>
+      <w:r>
+        <w:t>Data recording end date (format: dd/mm/yyyy).</w:t>
+      </w:r>
+      <w:r>
+        <w:br/>
+      </w:r>
+      <w:r>
+        <w:rPr>
+          <w:b/>
+        </w:rPr>
         <w:t xml:space="preserve"># </w:t>
       </w:r>
-      <w:proofErr w:type="gramStart"/>
       <w:r>
         <w:rPr>
           <w:b/>
         </w:rPr>
-        <w:t>measurements</w:t>
-      </w:r>
-      <w:proofErr w:type="gramEnd"/>
-      <w:r>
-        <w:t>: Number of measurements collected or number of gridded images (SRS – Gridded products).</w:t>
+        <w:t>days</w:t>
+      </w:r>
+      <w:r>
+        <w:rPr>
+          <w:b/>
+        </w:rPr>
+        <w:t xml:space="preserve"> of data</w:t>
+      </w:r>
+      <w:r>
+        <w:t xml:space="preserve">: </w:t>
+      </w:r>
+      <w:r>
+        <w:t>N</w:t>
+      </w:r>
+      <w:r>
+        <w:t xml:space="preserve">umber of </w:t>
+      </w:r>
+      <w:r>
+        <w:t>days</w:t>
+      </w:r>
+      <w:r>
+        <w:t xml:space="preserve"> </w:t>
+      </w:r>
+      <w:r>
+        <w:t>between the data recording start and end dates</w:t>
+      </w:r>
+      <w:r>
+        <w:t>.</w:t>
       </w:r>
       <w:r>
         <w:br/>
       </w:r>
-      <w:r>
-        <w:rPr>
-          <w:b/>
-        </w:rPr>
-        <w:t>Start</w:t>
-      </w:r>
-      <w:r>
-        <w:t xml:space="preserve">: </w:t>
-      </w:r>
-      <w:r>
-        <w:t xml:space="preserve">Data recording start date (format: </w:t>
-      </w:r>
-      <w:proofErr w:type="spellStart"/>
-      <w:r>
-        <w:t>dd</w:t>
-      </w:r>
-      <w:proofErr w:type="spellEnd"/>
-      <w:r>
-        <w:t>/mm/</w:t>
-      </w:r>
-      <w:proofErr w:type="spellStart"/>
-      <w:r>
-        <w:t>yyyy</w:t>
-      </w:r>
-      <w:proofErr w:type="spellEnd"/>
-      <w:r>
-        <w:t>).</w:t>
-      </w:r>
-      <w:r>
-        <w:br/>
-      </w:r>
-      <w:r>
-        <w:rPr>
-          <w:b/>
-        </w:rPr>
-        <w:t>End</w:t>
-      </w:r>
-      <w:r>
-        <w:t xml:space="preserve">: </w:t>
-      </w:r>
-      <w:r>
-        <w:t xml:space="preserve">Data recording end date (format: </w:t>
-      </w:r>
-      <w:proofErr w:type="spellStart"/>
-      <w:r>
-        <w:t>dd</w:t>
-      </w:r>
-      <w:proofErr w:type="spellEnd"/>
-      <w:r>
-        <w:t>/mm/</w:t>
-      </w:r>
-      <w:proofErr w:type="spellStart"/>
-      <w:r>
-        <w:t>yyyy</w:t>
-      </w:r>
-      <w:proofErr w:type="spellEnd"/>
-      <w:r>
-        <w:t>).</w:t>
-      </w:r>
-      <w:r>
-        <w:br/>
-      </w:r>
-      <w:r>
-        <w:rPr>
-          <w:b/>
-        </w:rPr>
-        <w:t xml:space="preserve"># </w:t>
-      </w:r>
-      <w:proofErr w:type="gramStart"/>
-      <w:r>
-        <w:rPr>
-          <w:b/>
-        </w:rPr>
-        <w:t>days</w:t>
-      </w:r>
-      <w:proofErr w:type="gramEnd"/>
-      <w:r>
-        <w:rPr>
-          <w:b/>
-        </w:rPr>
-        <w:t xml:space="preserve"> of data</w:t>
-      </w:r>
-      <w:r>
-        <w:t xml:space="preserve">: </w:t>
-      </w:r>
-      <w:r>
-        <w:t>N</w:t>
-      </w:r>
-      <w:r>
-        <w:t xml:space="preserve">umber of </w:t>
-      </w:r>
-      <w:r>
-        <w:t>days</w:t>
-      </w:r>
-      <w:r>
-        <w:t xml:space="preserve"> </w:t>
-      </w:r>
-      <w:r>
-        <w:t>between the data recording start and end dates</w:t>
-      </w:r>
-      <w:r>
-        <w:t>.</w:t>
-      </w:r>
-      <w:r>
-        <w:br/>
-      </w:r>
-      <w:ins w:id="29" w:author="Xavier Hoenner" w:date="2016-06-03T09:29:00Z">
+      <w:ins w:id="27" w:author="Xavier Hoenner" w:date="2016-06-03T09:29:00Z">
         <w:r>
           <w:rPr>
             <w:b/>
@@ -4541,181 +3988,173 @@
         <w:r>
           <w:instrText xml:space="preserve"> HYPERLINK "http://imos.org.au/srs.html" </w:instrText>
         </w:r>
+        <w:r>
+          <w:fldChar w:fldCharType="separate"/>
+        </w:r>
+        <w:r>
+          <w:rPr>
+            <w:rStyle w:val="Hyperlink"/>
+          </w:rPr>
+          <w:t>http://imos.org.au/srs.html</w:t>
+        </w:r>
+        <w:r>
+          <w:rPr>
+            <w:rStyle w:val="Hyperlink"/>
+          </w:rPr>
+          <w:fldChar w:fldCharType="end"/>
+        </w:r>
+        <w:r>
+          <w:t>.</w:t>
+        </w:r>
+        <w:r>
+          <w:br/>
+        </w:r>
+        <w:r>
+          <w:rPr>
+            <w:b/>
+          </w:rPr>
+          <w:t xml:space="preserve">SRS – Altimetry: </w:t>
+        </w:r>
+        <w:r>
+          <w:fldChar w:fldCharType="begin"/>
+        </w:r>
+        <w:r>
+          <w:instrText xml:space="preserve"> HYPERLINK "http://imos.org.au/srscalval.html" </w:instrText>
+        </w:r>
+        <w:r>
+          <w:fldChar w:fldCharType="separate"/>
+        </w:r>
+        <w:r>
+          <w:rPr>
+            <w:rStyle w:val="Hyperlink"/>
+          </w:rPr>
+          <w:t>http://imos.org.au/srscalval.html</w:t>
+        </w:r>
+        <w:r>
+          <w:rPr>
+            <w:rStyle w:val="Hyperlink"/>
+          </w:rPr>
+          <w:fldChar w:fldCharType="end"/>
+        </w:r>
+        <w:r>
+          <w:t>.</w:t>
+        </w:r>
+        <w:r>
+          <w:br/>
+        </w:r>
+        <w:r>
+          <w:rPr>
+            <w:b/>
+          </w:rPr>
+          <w:t>SRS – Bio-optical database</w:t>
+        </w:r>
+        <w:r>
+          <w:t>: Bio-optical database of Australian waters (</w:t>
+        </w:r>
+        <w:r>
+          <w:fldChar w:fldCharType="begin"/>
+        </w:r>
+        <w:r>
+          <w:instrText xml:space="preserve"> HYPERLINK "http://imos.org.au/bwg.html" </w:instrText>
+        </w:r>
+        <w:r>
+          <w:fldChar w:fldCharType="separate"/>
+        </w:r>
+        <w:r>
+          <w:rPr>
+            <w:rStyle w:val="Hyperlink"/>
+          </w:rPr>
+          <w:t>http://imos.org.au/bwg.html</w:t>
+        </w:r>
+        <w:r>
+          <w:rPr>
+            <w:rStyle w:val="Hyperlink"/>
+          </w:rPr>
+          <w:fldChar w:fldCharType="end"/>
+        </w:r>
+        <w:r>
+          <w:t>).</w:t>
+        </w:r>
+        <w:r>
+          <w:br/>
+        </w:r>
+        <w:r>
+          <w:rPr>
+            <w:b/>
+          </w:rPr>
+          <w:t>SRS – Gridded products</w:t>
+        </w:r>
+        <w:r>
+          <w:t xml:space="preserve">: </w:t>
+        </w:r>
+        <w:r>
+          <w:fldChar w:fldCharType="begin"/>
+        </w:r>
+        <w:r>
+          <w:instrText xml:space="preserve"> HYPERLINK "http://imos.org.au/sstproducts.html" </w:instrText>
+        </w:r>
+        <w:r>
+          <w:fldChar w:fldCharType="separate"/>
+        </w:r>
+        <w:r>
+          <w:rPr>
+            <w:rStyle w:val="Hyperlink"/>
+          </w:rPr>
+          <w:t>http://imos.org.au/sstproducts.html</w:t>
+        </w:r>
+        <w:r>
+          <w:rPr>
+            <w:rStyle w:val="Hyperlink"/>
+          </w:rPr>
+          <w:fldChar w:fldCharType="end"/>
+        </w:r>
+        <w:r>
+          <w:t>.</w:t>
+        </w:r>
+        <w:r>
+          <w:br/>
+        </w:r>
+        <w:r>
+          <w:rPr>
+            <w:b/>
+          </w:rPr>
+          <w:t>SRS – Ocean Colour</w:t>
+        </w:r>
+        <w:r>
+          <w:rPr>
+            <w:b/>
+          </w:rPr>
+          <w:t xml:space="preserve"> Calibration</w:t>
+        </w:r>
+        <w:r>
+          <w:t xml:space="preserve">: Lucinda Jetty Coastal Observatory. </w:t>
+        </w:r>
+        <w:r>
+          <w:fldChar w:fldCharType="begin"/>
+        </w:r>
+        <w:r>
+          <w:instrText>HYPERLINK "http://imos.org.au/oceancolour.html"</w:instrText>
+        </w:r>
+        <w:r>
+          <w:fldChar w:fldCharType="separate"/>
+        </w:r>
+        <w:r>
+          <w:rPr>
+            <w:rStyle w:val="Hyperlink"/>
+          </w:rPr>
+          <w:t>http://imos.org.au/oceancolour.html</w:t>
+        </w:r>
+        <w:r>
+          <w:rPr>
+            <w:rStyle w:val="Hyperlink"/>
+          </w:rPr>
+          <w:fldChar w:fldCharType="end"/>
+        </w:r>
+        <w:r>
+          <w:t>.</w:t>
+        </w:r>
       </w:ins>
-      <w:ins w:id="30" w:author="Xavier Hoenner" w:date="2016-06-03T09:29:00Z">
-        <w:r>
-          <w:fldChar w:fldCharType="separate"/>
-        </w:r>
-        <w:r>
-          <w:rPr>
-            <w:rStyle w:val="Hyperlink"/>
-          </w:rPr>
-          <w:t>http://imos.org.au/srs.html</w:t>
-        </w:r>
-        <w:r>
-          <w:rPr>
-            <w:rStyle w:val="Hyperlink"/>
-          </w:rPr>
-          <w:fldChar w:fldCharType="end"/>
-        </w:r>
-        <w:r>
-          <w:t>.</w:t>
-        </w:r>
-        <w:r>
-          <w:br/>
-        </w:r>
-        <w:r>
-          <w:rPr>
-            <w:b/>
-          </w:rPr>
-          <w:t xml:space="preserve">SRS – Altimetry: </w:t>
-        </w:r>
-        <w:r>
-          <w:fldChar w:fldCharType="begin"/>
-        </w:r>
-        <w:r>
-          <w:instrText xml:space="preserve"> HYPERLINK "http://imos.org.au/srscalval.html" </w:instrText>
-        </w:r>
-      </w:ins>
-      <w:ins w:id="31" w:author="Xavier Hoenner" w:date="2016-06-03T09:29:00Z">
-        <w:r>
-          <w:fldChar w:fldCharType="separate"/>
-        </w:r>
-        <w:r>
-          <w:rPr>
-            <w:rStyle w:val="Hyperlink"/>
-          </w:rPr>
-          <w:t>http://imos.org.au/srscalval.html</w:t>
-        </w:r>
-        <w:r>
-          <w:rPr>
-            <w:rStyle w:val="Hyperlink"/>
-          </w:rPr>
-          <w:fldChar w:fldCharType="end"/>
-        </w:r>
-        <w:r>
-          <w:t>.</w:t>
-        </w:r>
-        <w:r>
-          <w:br/>
-        </w:r>
-        <w:r>
-          <w:rPr>
-            <w:b/>
-          </w:rPr>
-          <w:t>SRS – Bio-optical database</w:t>
-        </w:r>
-        <w:r>
-          <w:t>: Bio-optical database of Australian waters (</w:t>
-        </w:r>
-        <w:r>
-          <w:fldChar w:fldCharType="begin"/>
-        </w:r>
-        <w:r>
-          <w:instrText xml:space="preserve"> HYPERLINK "http://imos.org.au/bwg.html" </w:instrText>
-        </w:r>
-      </w:ins>
-      <w:ins w:id="32" w:author="Xavier Hoenner" w:date="2016-06-03T09:29:00Z">
-        <w:r>
-          <w:fldChar w:fldCharType="separate"/>
-        </w:r>
-        <w:r>
-          <w:rPr>
-            <w:rStyle w:val="Hyperlink"/>
-          </w:rPr>
-          <w:t>http://imos.org.au/bwg.html</w:t>
-        </w:r>
-        <w:r>
-          <w:rPr>
-            <w:rStyle w:val="Hyperlink"/>
-          </w:rPr>
-          <w:fldChar w:fldCharType="end"/>
-        </w:r>
-        <w:r>
-          <w:t>).</w:t>
-        </w:r>
-        <w:r>
-          <w:br/>
-        </w:r>
-        <w:r>
-          <w:rPr>
-            <w:b/>
-          </w:rPr>
-          <w:t>SRS – Gridded products</w:t>
-        </w:r>
-        <w:r>
-          <w:t xml:space="preserve">: </w:t>
-        </w:r>
-        <w:r>
-          <w:fldChar w:fldCharType="begin"/>
-        </w:r>
-        <w:r>
-          <w:instrText xml:space="preserve"> HYPERLINK "http://imos.org.au/sstproducts.html" </w:instrText>
-        </w:r>
-      </w:ins>
-      <w:ins w:id="33" w:author="Xavier Hoenner" w:date="2016-06-03T09:29:00Z">
-        <w:r>
-          <w:fldChar w:fldCharType="separate"/>
-        </w:r>
-        <w:r>
-          <w:rPr>
-            <w:rStyle w:val="Hyperlink"/>
-          </w:rPr>
-          <w:t>http://imos.org.au/sstproducts.html</w:t>
-        </w:r>
-        <w:r>
-          <w:rPr>
-            <w:rStyle w:val="Hyperlink"/>
-          </w:rPr>
-          <w:fldChar w:fldCharType="end"/>
-        </w:r>
-        <w:r>
-          <w:t>.</w:t>
-        </w:r>
-        <w:r>
-          <w:br/>
-        </w:r>
-        <w:r>
-          <w:rPr>
-            <w:b/>
-          </w:rPr>
-          <w:t>SRS – Ocean Colour</w:t>
-        </w:r>
-        <w:r>
-          <w:rPr>
-            <w:b/>
-          </w:rPr>
-          <w:t xml:space="preserve"> Calibration</w:t>
-        </w:r>
-        <w:r>
-          <w:t xml:space="preserve">: Lucinda Jetty Coastal Observatory. </w:t>
-        </w:r>
-        <w:r>
-          <w:fldChar w:fldCharType="begin"/>
-        </w:r>
-        <w:r>
-          <w:instrText>HYPERLINK "http://imos.org.au/oceancolour.html"</w:instrText>
-        </w:r>
-        <w:r>
-          <w:fldChar w:fldCharType="separate"/>
-        </w:r>
-        <w:r>
-          <w:rPr>
-            <w:rStyle w:val="Hyperlink"/>
-          </w:rPr>
-          <w:t>http://imos.org.au/oceancolour.html</w:t>
-        </w:r>
-        <w:r>
-          <w:rPr>
-            <w:rStyle w:val="Hyperlink"/>
-          </w:rPr>
-          <w:fldChar w:fldCharType="end"/>
-        </w:r>
-        <w:r>
-          <w:t>.</w:t>
-        </w:r>
-      </w:ins>
-      <w:del w:id="34" w:author="Xavier Hoenner" w:date="2016-06-03T09:29:00Z">
+      <w:del w:id="28" w:author="Xavier Hoenner" w:date="2016-06-03T09:29:00Z">
         <w:r>
           <w:rPr>
             <w:b/>
@@ -4944,22 +4383,12 @@
                 <w:szCs w:val="20"/>
               </w:rPr>
             </w:pPr>
-            <w:proofErr w:type="spellStart"/>
-            <w:proofErr w:type="gramStart"/>
-            <w:r>
-              <w:rPr>
-                <w:b/>
-              </w:rPr>
-              <w:t>deployment</w:t>
-            </w:r>
-            <w:proofErr w:type="gramEnd"/>
-            <w:r>
-              <w:rPr>
-                <w:b/>
-              </w:rPr>
-              <w:t>_code</w:t>
-            </w:r>
-            <w:proofErr w:type="spellEnd"/>
+            <w:r>
+              <w:rPr>
+                <w:b/>
+              </w:rPr>
+              <w:t>deployment_code</w:t>
+            </w:r>
           </w:p>
         </w:tc>
         <w:tc>
@@ -4974,22 +4403,12 @@
                 <w:b/>
               </w:rPr>
             </w:pPr>
-            <w:proofErr w:type="spellStart"/>
-            <w:proofErr w:type="gramStart"/>
-            <w:r>
-              <w:rPr>
-                <w:b/>
-              </w:rPr>
-              <w:t>sensor</w:t>
-            </w:r>
-            <w:proofErr w:type="gramEnd"/>
-            <w:r>
-              <w:rPr>
-                <w:b/>
-              </w:rPr>
-              <w:t>_name</w:t>
-            </w:r>
-            <w:proofErr w:type="spellEnd"/>
+            <w:r>
+              <w:rPr>
+                <w:b/>
+              </w:rPr>
+              <w:t>sensor_name</w:t>
+            </w:r>
           </w:p>
         </w:tc>
         <w:tc>
@@ -5004,22 +4423,12 @@
                 <w:b/>
               </w:rPr>
             </w:pPr>
-            <w:proofErr w:type="spellStart"/>
-            <w:proofErr w:type="gramStart"/>
-            <w:r>
-              <w:rPr>
-                <w:b/>
-              </w:rPr>
-              <w:t>no</w:t>
-            </w:r>
-            <w:proofErr w:type="gramEnd"/>
-            <w:r>
-              <w:rPr>
-                <w:b/>
-              </w:rPr>
-              <w:t>_measurements</w:t>
-            </w:r>
-            <w:proofErr w:type="spellEnd"/>
+            <w:r>
+              <w:rPr>
+                <w:b/>
+              </w:rPr>
+              <w:t>no_measurements</w:t>
+            </w:r>
           </w:p>
         </w:tc>
         <w:tc>
@@ -5038,22 +4447,12 @@
                 <w:szCs w:val="20"/>
               </w:rPr>
             </w:pPr>
-            <w:proofErr w:type="spellStart"/>
-            <w:proofErr w:type="gramStart"/>
-            <w:r>
-              <w:rPr>
-                <w:b/>
-              </w:rPr>
-              <w:t>start</w:t>
-            </w:r>
-            <w:proofErr w:type="gramEnd"/>
-            <w:r>
-              <w:rPr>
-                <w:b/>
-              </w:rPr>
-              <w:t>_date</w:t>
-            </w:r>
-            <w:proofErr w:type="spellEnd"/>
+            <w:r>
+              <w:rPr>
+                <w:b/>
+              </w:rPr>
+              <w:t>start_date</w:t>
+            </w:r>
           </w:p>
         </w:tc>
         <w:tc>
@@ -5072,22 +4471,12 @@
                 <w:szCs w:val="20"/>
               </w:rPr>
             </w:pPr>
-            <w:proofErr w:type="spellStart"/>
-            <w:proofErr w:type="gramStart"/>
-            <w:r>
-              <w:rPr>
-                <w:b/>
-              </w:rPr>
-              <w:t>end</w:t>
-            </w:r>
-            <w:proofErr w:type="gramEnd"/>
-            <w:r>
-              <w:rPr>
-                <w:b/>
-              </w:rPr>
-              <w:t>_date</w:t>
-            </w:r>
-            <w:proofErr w:type="spellEnd"/>
+            <w:r>
+              <w:rPr>
+                <w:b/>
+              </w:rPr>
+              <w:t>end_date</w:t>
+            </w:r>
           </w:p>
         </w:tc>
         <w:tc>
@@ -5106,22 +4495,12 @@
                 <w:szCs w:val="20"/>
               </w:rPr>
             </w:pPr>
-            <w:proofErr w:type="spellStart"/>
-            <w:proofErr w:type="gramStart"/>
-            <w:r>
-              <w:rPr>
-                <w:b/>
-              </w:rPr>
-              <w:t>coverage</w:t>
-            </w:r>
-            <w:proofErr w:type="gramEnd"/>
-            <w:r>
-              <w:rPr>
-                <w:b/>
-              </w:rPr>
-              <w:t>_duration</w:t>
-            </w:r>
-            <w:proofErr w:type="spellEnd"/>
+            <w:r>
+              <w:rPr>
+                <w:b/>
+              </w:rPr>
+              <w:t>coverage_duration</w:t>
+            </w:r>
           </w:p>
         </w:tc>
       </w:tr>
@@ -5181,13 +4560,8 @@
               </w:rPr>
             </w:pPr>
             <w:r>
-              <w:t xml:space="preserve"># </w:t>
-            </w:r>
-            <w:proofErr w:type="gramStart"/>
-            <w:r>
-              <w:t>measurements</w:t>
-            </w:r>
-            <w:proofErr w:type="gramEnd"/>
+              <w:t># measurements</w:t>
+            </w:r>
           </w:p>
         </w:tc>
         <w:tc>
@@ -5248,11 +4622,9 @@
             <w:r>
               <w:t xml:space="preserve"># </w:t>
             </w:r>
-            <w:proofErr w:type="gramStart"/>
             <w:r>
               <w:t>days</w:t>
             </w:r>
-            <w:proofErr w:type="gramEnd"/>
             <w:r>
               <w:t xml:space="preserve"> of data</w:t>
             </w:r>
@@ -5274,15 +4646,7 @@
               <w:jc w:val="center"/>
             </w:pPr>
             <w:r>
-              <w:t>Headers = ‘</w:t>
-            </w:r>
-            <w:proofErr w:type="spellStart"/>
-            <w:r>
-              <w:t>subfacility</w:t>
-            </w:r>
-            <w:proofErr w:type="spellEnd"/>
-            <w:r>
-              <w:t>’</w:t>
+              <w:t>Headers = ‘subfacility’</w:t>
             </w:r>
           </w:p>
         </w:tc>
@@ -5304,15 +4668,7 @@
               </w:rPr>
             </w:pPr>
             <w:r>
-              <w:t>Sub-headers = ‘</w:t>
-            </w:r>
-            <w:proofErr w:type="spellStart"/>
-            <w:r>
-              <w:t>parameter_site</w:t>
-            </w:r>
-            <w:proofErr w:type="spellEnd"/>
-            <w:r>
-              <w:t>’</w:t>
+              <w:t>Sub-headers = ‘parameter_site’</w:t>
             </w:r>
           </w:p>
         </w:tc>
@@ -5395,11 +4751,9 @@
         <w:spacing w:after="0" w:line="360" w:lineRule="auto"/>
         <w:outlineLvl w:val="1"/>
         <w:rPr>
-          <w:del w:id="35" w:author="Xavier Hoenner" w:date="2016-06-03T09:29:00Z"/>
+          <w:del w:id="29" w:author="Xavier Hoenner" w:date="2016-06-03T09:29:00Z"/>
         </w:rPr>
       </w:pPr>
-      <w:bookmarkStart w:id="36" w:name="_GoBack"/>
-      <w:bookmarkEnd w:id="36"/>
     </w:p>
     <w:p>
       <w:pPr>
@@ -5410,7 +4764,7 @@
       </w:pPr>
     </w:p>
     <w:sectPr>
-      <w:headerReference w:type="default" r:id="rId11"/>
+      <w:headerReference w:type="default" r:id="rId10"/>
       <w:pgSz w:w="11906" w:h="16838"/>
       <w:pgMar w:top="1440" w:right="1440" w:bottom="1440" w:left="1440" w:header="708" w:footer="708" w:gutter="0"/>
       <w:cols w:space="708"/>
@@ -5421,7 +4775,7 @@
 </file>
 
 <file path=word/endnotes.xml><?xml version="1.0" encoding="utf-8"?>
-<w:endnotes xmlns:wpc="http://schemas.microsoft.com/office/word/2010/wordprocessingCanvas" xmlns:mo="http://schemas.microsoft.com/office/mac/office/2008/main" xmlns:mc="http://schemas.openxmlformats.org/markup-compatibility/2006" xmlns:mv="urn:schemas-microsoft-com:mac:vml" xmlns:o="urn:schemas-microsoft-com:office:office" xmlns:r="http://schemas.openxmlformats.org/officeDocument/2006/relationships" xmlns:m="http://schemas.openxmlformats.org/officeDocument/2006/math" xmlns:v="urn:schemas-microsoft-com:vml" xmlns:wp14="http://schemas.microsoft.com/office/word/2010/wordprocessingDrawing" xmlns:wp="http://schemas.openxmlformats.org/drawingml/2006/wordprocessingDrawing" xmlns:w10="urn:schemas-microsoft-com:office:word" xmlns:w="http://schemas.openxmlformats.org/wordprocessingml/2006/main" xmlns:w14="http://schemas.microsoft.com/office/word/2010/wordml" xmlns:wpg="http://schemas.microsoft.com/office/word/2010/wordprocessingGroup" xmlns:wpi="http://schemas.microsoft.com/office/word/2010/wordprocessingInk" xmlns:wne="http://schemas.microsoft.com/office/word/2006/wordml" xmlns:wps="http://schemas.microsoft.com/office/word/2010/wordprocessingShape" mc:Ignorable="w14 wp14">
+<w:endnotes xmlns:wpc="http://schemas.microsoft.com/office/word/2010/wordprocessingCanvas" xmlns:cx="http://schemas.microsoft.com/office/drawing/2014/chartex" xmlns:cx1="http://schemas.microsoft.com/office/drawing/2015/9/8/chartex" xmlns:cx2="http://schemas.microsoft.com/office/drawing/2015/10/21/chartex" xmlns:cx3="http://schemas.microsoft.com/office/drawing/2016/5/9/chartex" xmlns:cx4="http://schemas.microsoft.com/office/drawing/2016/5/10/chartex" xmlns:cx5="http://schemas.microsoft.com/office/drawing/2016/5/11/chartex" xmlns:cx6="http://schemas.microsoft.com/office/drawing/2016/5/12/chartex" xmlns:cx7="http://schemas.microsoft.com/office/drawing/2016/5/13/chartex" xmlns:cx8="http://schemas.microsoft.com/office/drawing/2016/5/14/chartex" xmlns:mc="http://schemas.openxmlformats.org/markup-compatibility/2006" xmlns:aink="http://schemas.microsoft.com/office/drawing/2016/ink" xmlns:am3d="http://schemas.microsoft.com/office/drawing/2017/model3d" xmlns:o="urn:schemas-microsoft-com:office:office" xmlns:r="http://schemas.openxmlformats.org/officeDocument/2006/relationships" xmlns:m="http://schemas.openxmlformats.org/officeDocument/2006/math" xmlns:v="urn:schemas-microsoft-com:vml" xmlns:wp14="http://schemas.microsoft.com/office/word/2010/wordprocessingDrawing" xmlns:wp="http://schemas.openxmlformats.org/drawingml/2006/wordprocessingDrawing" xmlns:w10="urn:schemas-microsoft-com:office:word" xmlns:w="http://schemas.openxmlformats.org/wordprocessingml/2006/main" xmlns:w14="http://schemas.microsoft.com/office/word/2010/wordml" xmlns:w15="http://schemas.microsoft.com/office/word/2012/wordml" xmlns:w16cid="http://schemas.microsoft.com/office/word/2016/wordml/cid" xmlns:w16se="http://schemas.microsoft.com/office/word/2015/wordml/symex" xmlns:wpg="http://schemas.microsoft.com/office/word/2010/wordprocessingGroup" xmlns:wpi="http://schemas.microsoft.com/office/word/2010/wordprocessingInk" xmlns:wne="http://schemas.microsoft.com/office/word/2006/wordml" xmlns:wps="http://schemas.microsoft.com/office/word/2010/wordprocessingShape" mc:Ignorable="w14 w15 w16se w16cid wp14">
   <w:endnote w:type="separator" w:id="-1">
     <w:p>
       <w:pPr>
@@ -5446,7 +4800,7 @@
 </file>
 
 <file path=word/footnotes.xml><?xml version="1.0" encoding="utf-8"?>
-<w:footnotes xmlns:wpc="http://schemas.microsoft.com/office/word/2010/wordprocessingCanvas" xmlns:mo="http://schemas.microsoft.com/office/mac/office/2008/main" xmlns:mc="http://schemas.openxmlformats.org/markup-compatibility/2006" xmlns:mv="urn:schemas-microsoft-com:mac:vml" xmlns:o="urn:schemas-microsoft-com:office:office" xmlns:r="http://schemas.openxmlformats.org/officeDocument/2006/relationships" xmlns:m="http://schemas.openxmlformats.org/officeDocument/2006/math" xmlns:v="urn:schemas-microsoft-com:vml" xmlns:wp14="http://schemas.microsoft.com/office/word/2010/wordprocessingDrawing" xmlns:wp="http://schemas.openxmlformats.org/drawingml/2006/wordprocessingDrawing" xmlns:w10="urn:schemas-microsoft-com:office:word" xmlns:w="http://schemas.openxmlformats.org/wordprocessingml/2006/main" xmlns:w14="http://schemas.microsoft.com/office/word/2010/wordml" xmlns:wpg="http://schemas.microsoft.com/office/word/2010/wordprocessingGroup" xmlns:wpi="http://schemas.microsoft.com/office/word/2010/wordprocessingInk" xmlns:wne="http://schemas.microsoft.com/office/word/2006/wordml" xmlns:wps="http://schemas.microsoft.com/office/word/2010/wordprocessingShape" mc:Ignorable="w14 wp14">
+<w:footnotes xmlns:wpc="http://schemas.microsoft.com/office/word/2010/wordprocessingCanvas" xmlns:cx="http://schemas.microsoft.com/office/drawing/2014/chartex" xmlns:cx1="http://schemas.microsoft.com/office/drawing/2015/9/8/chartex" xmlns:cx2="http://schemas.microsoft.com/office/drawing/2015/10/21/chartex" xmlns:cx3="http://schemas.microsoft.com/office/drawing/2016/5/9/chartex" xmlns:cx4="http://schemas.microsoft.com/office/drawing/2016/5/10/chartex" xmlns:cx5="http://schemas.microsoft.com/office/drawing/2016/5/11/chartex" xmlns:cx6="http://schemas.microsoft.com/office/drawing/2016/5/12/chartex" xmlns:cx7="http://schemas.microsoft.com/office/drawing/2016/5/13/chartex" xmlns:cx8="http://schemas.microsoft.com/office/drawing/2016/5/14/chartex" xmlns:mc="http://schemas.openxmlformats.org/markup-compatibility/2006" xmlns:aink="http://schemas.microsoft.com/office/drawing/2016/ink" xmlns:am3d="http://schemas.microsoft.com/office/drawing/2017/model3d" xmlns:o="urn:schemas-microsoft-com:office:office" xmlns:r="http://schemas.openxmlformats.org/officeDocument/2006/relationships" xmlns:m="http://schemas.openxmlformats.org/officeDocument/2006/math" xmlns:v="urn:schemas-microsoft-com:vml" xmlns:wp14="http://schemas.microsoft.com/office/word/2010/wordprocessingDrawing" xmlns:wp="http://schemas.openxmlformats.org/drawingml/2006/wordprocessingDrawing" xmlns:w10="urn:schemas-microsoft-com:office:word" xmlns:w="http://schemas.openxmlformats.org/wordprocessingml/2006/main" xmlns:w14="http://schemas.microsoft.com/office/word/2010/wordml" xmlns:w15="http://schemas.microsoft.com/office/word/2012/wordml" xmlns:w16cid="http://schemas.microsoft.com/office/word/2016/wordml/cid" xmlns:w16se="http://schemas.microsoft.com/office/word/2015/wordml/symex" xmlns:wpg="http://schemas.microsoft.com/office/word/2010/wordprocessingGroup" xmlns:wpi="http://schemas.microsoft.com/office/word/2010/wordprocessingInk" xmlns:wne="http://schemas.microsoft.com/office/word/2006/wordml" xmlns:wps="http://schemas.microsoft.com/office/word/2010/wordprocessingShape" mc:Ignorable="w14 w15 w16se w16cid wp14">
   <w:footnote w:type="separator" w:id="-1">
     <w:p>
       <w:pPr>
@@ -5471,12 +4825,12 @@
 </file>
 
 <file path=word/header1.xml><?xml version="1.0" encoding="utf-8"?>
-<w:hdr xmlns:wpc="http://schemas.microsoft.com/office/word/2010/wordprocessingCanvas" xmlns:mo="http://schemas.microsoft.com/office/mac/office/2008/main" xmlns:mc="http://schemas.openxmlformats.org/markup-compatibility/2006" xmlns:mv="urn:schemas-microsoft-com:mac:vml" xmlns:o="urn:schemas-microsoft-com:office:office" xmlns:r="http://schemas.openxmlformats.org/officeDocument/2006/relationships" xmlns:m="http://schemas.openxmlformats.org/officeDocument/2006/math" xmlns:v="urn:schemas-microsoft-com:vml" xmlns:wp14="http://schemas.microsoft.com/office/word/2010/wordprocessingDrawing" xmlns:wp="http://schemas.openxmlformats.org/drawingml/2006/wordprocessingDrawing" xmlns:w10="urn:schemas-microsoft-com:office:word" xmlns:w="http://schemas.openxmlformats.org/wordprocessingml/2006/main" xmlns:w14="http://schemas.microsoft.com/office/word/2010/wordml" xmlns:wpg="http://schemas.microsoft.com/office/word/2010/wordprocessingGroup" xmlns:wpi="http://schemas.microsoft.com/office/word/2010/wordprocessingInk" xmlns:wne="http://schemas.microsoft.com/office/word/2006/wordml" xmlns:wps="http://schemas.microsoft.com/office/word/2010/wordprocessingShape" mc:Ignorable="w14 wp14">
+<w:hdr xmlns:wpc="http://schemas.microsoft.com/office/word/2010/wordprocessingCanvas" xmlns:cx="http://schemas.microsoft.com/office/drawing/2014/chartex" xmlns:cx1="http://schemas.microsoft.com/office/drawing/2015/9/8/chartex" xmlns:cx2="http://schemas.microsoft.com/office/drawing/2015/10/21/chartex" xmlns:cx3="http://schemas.microsoft.com/office/drawing/2016/5/9/chartex" xmlns:cx4="http://schemas.microsoft.com/office/drawing/2016/5/10/chartex" xmlns:cx5="http://schemas.microsoft.com/office/drawing/2016/5/11/chartex" xmlns:cx6="http://schemas.microsoft.com/office/drawing/2016/5/12/chartex" xmlns:cx7="http://schemas.microsoft.com/office/drawing/2016/5/13/chartex" xmlns:cx8="http://schemas.microsoft.com/office/drawing/2016/5/14/chartex" xmlns:mc="http://schemas.openxmlformats.org/markup-compatibility/2006" xmlns:aink="http://schemas.microsoft.com/office/drawing/2016/ink" xmlns:am3d="http://schemas.microsoft.com/office/drawing/2017/model3d" xmlns:o="urn:schemas-microsoft-com:office:office" xmlns:r="http://schemas.openxmlformats.org/officeDocument/2006/relationships" xmlns:m="http://schemas.openxmlformats.org/officeDocument/2006/math" xmlns:v="urn:schemas-microsoft-com:vml" xmlns:wp14="http://schemas.microsoft.com/office/word/2010/wordprocessingDrawing" xmlns:wp="http://schemas.openxmlformats.org/drawingml/2006/wordprocessingDrawing" xmlns:w10="urn:schemas-microsoft-com:office:word" xmlns:w="http://schemas.openxmlformats.org/wordprocessingml/2006/main" xmlns:w14="http://schemas.microsoft.com/office/word/2010/wordml" xmlns:w15="http://schemas.microsoft.com/office/word/2012/wordml" xmlns:w16cid="http://schemas.microsoft.com/office/word/2016/wordml/cid" xmlns:w16se="http://schemas.microsoft.com/office/word/2015/wordml/symex" xmlns:wpg="http://schemas.microsoft.com/office/word/2010/wordprocessingGroup" xmlns:wpi="http://schemas.microsoft.com/office/word/2010/wordprocessingInk" xmlns:wne="http://schemas.microsoft.com/office/word/2006/wordml" xmlns:wps="http://schemas.microsoft.com/office/word/2010/wordprocessingShape" mc:Ignorable="w14 w15 w16se w16cid wp14">
   <w:p>
     <w:pPr>
       <w:pStyle w:val="Header"/>
     </w:pPr>
-    <w:ins w:id="37" w:author="Xavier Hoenner" w:date="2016-06-03T09:26:00Z">
+    <w:ins w:id="30" w:author="Xavier Hoenner" w:date="2016-06-03T09:26:00Z">
       <w:r>
         <w:rPr>
           <w:b/>
@@ -5484,7 +4838,7 @@
         <w:t xml:space="preserve">Satellite Remote Sensing </w:t>
       </w:r>
     </w:ins>
-    <w:del w:id="38" w:author="Xavier Hoenner" w:date="2016-06-03T09:26:00Z">
+    <w:del w:id="31" w:author="Xavier Hoenner" w:date="2016-06-03T09:26:00Z">
       <w:r>
         <w:delText xml:space="preserve">SRS </w:delText>
       </w:r>
@@ -5501,15 +4855,15 @@
     <w:r>
       <w:fldChar w:fldCharType="separate"/>
     </w:r>
-    <w:ins w:id="39" w:author="Xavier Hoenner" w:date="2016-06-03T09:26:00Z">
+    <w:ins w:id="32" w:author="Xavier Hoenner" w:date="2018-08-28T09:37:00Z">
       <w:r>
         <w:rPr>
           <w:noProof/>
         </w:rPr>
-        <w:t>3/06/2016</w:t>
+        <w:t>28/08/2018</w:t>
       </w:r>
     </w:ins>
-    <w:del w:id="40" w:author="Xavier Hoenner" w:date="2015-10-23T13:57:00Z">
+    <w:del w:id="33" w:author="Xavier Hoenner" w:date="2015-10-23T13:57:00Z">
       <w:r>
         <w:rPr>
           <w:noProof/>
@@ -5524,8 +4878,16 @@
 </w:hdr>
 </file>
 
+<file path=word/people.xml><?xml version="1.0" encoding="utf-8"?>
+<w15:people xmlns:wpc="http://schemas.microsoft.com/office/word/2010/wordprocessingCanvas" xmlns:cx="http://schemas.microsoft.com/office/drawing/2014/chartex" xmlns:cx1="http://schemas.microsoft.com/office/drawing/2015/9/8/chartex" xmlns:cx2="http://schemas.microsoft.com/office/drawing/2015/10/21/chartex" xmlns:cx3="http://schemas.microsoft.com/office/drawing/2016/5/9/chartex" xmlns:cx4="http://schemas.microsoft.com/office/drawing/2016/5/10/chartex" xmlns:cx5="http://schemas.microsoft.com/office/drawing/2016/5/11/chartex" xmlns:cx6="http://schemas.microsoft.com/office/drawing/2016/5/12/chartex" xmlns:cx7="http://schemas.microsoft.com/office/drawing/2016/5/13/chartex" xmlns:cx8="http://schemas.microsoft.com/office/drawing/2016/5/14/chartex" xmlns:mc="http://schemas.openxmlformats.org/markup-compatibility/2006" xmlns:aink="http://schemas.microsoft.com/office/drawing/2016/ink" xmlns:am3d="http://schemas.microsoft.com/office/drawing/2017/model3d" xmlns:o="urn:schemas-microsoft-com:office:office" xmlns:r="http://schemas.openxmlformats.org/officeDocument/2006/relationships" xmlns:m="http://schemas.openxmlformats.org/officeDocument/2006/math" xmlns:v="urn:schemas-microsoft-com:vml" xmlns:wp14="http://schemas.microsoft.com/office/word/2010/wordprocessingDrawing" xmlns:wp="http://schemas.openxmlformats.org/drawingml/2006/wordprocessingDrawing" xmlns:w10="urn:schemas-microsoft-com:office:word" xmlns:w="http://schemas.openxmlformats.org/wordprocessingml/2006/main" xmlns:w14="http://schemas.microsoft.com/office/word/2010/wordml" xmlns:w15="http://schemas.microsoft.com/office/word/2012/wordml" xmlns:w16cid="http://schemas.microsoft.com/office/word/2016/wordml/cid" xmlns:w16se="http://schemas.microsoft.com/office/word/2015/wordml/symex" xmlns:wpg="http://schemas.microsoft.com/office/word/2010/wordprocessingGroup" xmlns:wpi="http://schemas.microsoft.com/office/word/2010/wordprocessingInk" xmlns:wne="http://schemas.microsoft.com/office/word/2006/wordml" xmlns:wps="http://schemas.microsoft.com/office/word/2010/wordprocessingShape" mc:Ignorable="w14 w15 w16se w16cid wp14">
+  <w15:person w15:author="Xavier Hoenner">
+    <w15:presenceInfo w15:providerId="None" w15:userId="Xavier Hoenner"/>
+  </w15:person>
+</w15:people>
+</file>
+
 <file path=word/styles.xml><?xml version="1.0" encoding="utf-8"?>
-<w:styles xmlns:mc="http://schemas.openxmlformats.org/markup-compatibility/2006" xmlns:r="http://schemas.openxmlformats.org/officeDocument/2006/relationships" xmlns:w="http://schemas.openxmlformats.org/wordprocessingml/2006/main" xmlns:w14="http://schemas.microsoft.com/office/word/2010/wordml" mc:Ignorable="w14">
+<w:styles xmlns:mc="http://schemas.openxmlformats.org/markup-compatibility/2006" xmlns:r="http://schemas.openxmlformats.org/officeDocument/2006/relationships" xmlns:w="http://schemas.openxmlformats.org/wordprocessingml/2006/main" xmlns:w14="http://schemas.microsoft.com/office/word/2010/wordml" xmlns:w15="http://schemas.microsoft.com/office/word/2012/wordml" xmlns:w16cid="http://schemas.microsoft.com/office/word/2016/wordml/cid" xmlns:w16se="http://schemas.microsoft.com/office/word/2015/wordml/symex" mc:Ignorable="w14 w15 w16se w16cid">
   <w:docDefaults>
     <w:rPrDefault>
       <w:rPr>
@@ -5541,144 +4903,377 @@
       </w:pPr>
     </w:pPrDefault>
   </w:docDefaults>
-  <w:latentStyles w:defLockedState="0" w:defUIPriority="99" w:defSemiHidden="1" w:defUnhideWhenUsed="1" w:defQFormat="0" w:count="276">
-    <w:lsdException w:name="Normal" w:semiHidden="0" w:uiPriority="0" w:unhideWhenUsed="0" w:qFormat="1"/>
-    <w:lsdException w:name="heading 1" w:semiHidden="0" w:uiPriority="9" w:unhideWhenUsed="0" w:qFormat="1"/>
-    <w:lsdException w:name="heading 2" w:uiPriority="9" w:qFormat="1"/>
-    <w:lsdException w:name="heading 3" w:uiPriority="9" w:qFormat="1"/>
-    <w:lsdException w:name="heading 4" w:uiPriority="9" w:qFormat="1"/>
-    <w:lsdException w:name="heading 5" w:uiPriority="9" w:qFormat="1"/>
-    <w:lsdException w:name="heading 6" w:uiPriority="9" w:qFormat="1"/>
-    <w:lsdException w:name="heading 7" w:uiPriority="9" w:qFormat="1"/>
-    <w:lsdException w:name="heading 8" w:uiPriority="9" w:qFormat="1"/>
-    <w:lsdException w:name="heading 9" w:uiPriority="9" w:qFormat="1"/>
-    <w:lsdException w:name="toc 1" w:uiPriority="39"/>
-    <w:lsdException w:name="toc 2" w:uiPriority="39"/>
-    <w:lsdException w:name="toc 3" w:uiPriority="39"/>
-    <w:lsdException w:name="toc 4" w:uiPriority="39"/>
-    <w:lsdException w:name="toc 5" w:uiPriority="39"/>
-    <w:lsdException w:name="toc 6" w:uiPriority="39"/>
-    <w:lsdException w:name="toc 7" w:uiPriority="39"/>
-    <w:lsdException w:name="toc 8" w:uiPriority="39"/>
-    <w:lsdException w:name="toc 9" w:uiPriority="39"/>
-    <w:lsdException w:name="caption" w:uiPriority="35" w:qFormat="1"/>
-    <w:lsdException w:name="Title" w:semiHidden="0" w:uiPriority="10" w:unhideWhenUsed="0" w:qFormat="1"/>
-    <w:lsdException w:name="Default Paragraph Font" w:uiPriority="1"/>
-    <w:lsdException w:name="Subtitle" w:semiHidden="0" w:uiPriority="11" w:unhideWhenUsed="0" w:qFormat="1"/>
-    <w:lsdException w:name="Strong" w:semiHidden="0" w:uiPriority="22" w:unhideWhenUsed="0" w:qFormat="1"/>
-    <w:lsdException w:name="Emphasis" w:semiHidden="0" w:uiPriority="20" w:unhideWhenUsed="0" w:qFormat="1"/>
-    <w:lsdException w:name="Table Grid" w:semiHidden="0" w:uiPriority="59" w:unhideWhenUsed="0"/>
-    <w:lsdException w:name="Placeholder Text" w:unhideWhenUsed="0"/>
-    <w:lsdException w:name="No Spacing" w:semiHidden="0" w:uiPriority="1" w:unhideWhenUsed="0" w:qFormat="1"/>
-    <w:lsdException w:name="Light Shading" w:semiHidden="0" w:uiPriority="60" w:unhideWhenUsed="0"/>
-    <w:lsdException w:name="Light List" w:semiHidden="0" w:uiPriority="61" w:unhideWhenUsed="0"/>
-    <w:lsdException w:name="Light Grid" w:semiHidden="0" w:uiPriority="62" w:unhideWhenUsed="0"/>
-    <w:lsdException w:name="Medium Shading 1" w:semiHidden="0" w:uiPriority="63" w:unhideWhenUsed="0"/>
-    <w:lsdException w:name="Medium Shading 2" w:semiHidden="0" w:uiPriority="64" w:unhideWhenUsed="0"/>
-    <w:lsdException w:name="Medium List 1" w:semiHidden="0" w:uiPriority="65" w:unhideWhenUsed="0"/>
-    <w:lsdException w:name="Medium List 2" w:semiHidden="0" w:uiPriority="66" w:unhideWhenUsed="0"/>
-    <w:lsdException w:name="Medium Grid 1" w:semiHidden="0" w:uiPriority="67" w:unhideWhenUsed="0"/>
-    <w:lsdException w:name="Medium Grid 2" w:semiHidden="0" w:uiPriority="68" w:unhideWhenUsed="0"/>
-    <w:lsdException w:name="Medium Grid 3" w:semiHidden="0" w:uiPriority="69" w:unhideWhenUsed="0"/>
-    <w:lsdException w:name="Dark List" w:semiHidden="0" w:uiPriority="70" w:unhideWhenUsed="0"/>
-    <w:lsdException w:name="Colorful Shading" w:semiHidden="0" w:uiPriority="71" w:unhideWhenUsed="0"/>
-    <w:lsdException w:name="Colorful List" w:semiHidden="0" w:uiPriority="72" w:unhideWhenUsed="0"/>
-    <w:lsdException w:name="Colorful Grid" w:semiHidden="0" w:uiPriority="73" w:unhideWhenUsed="0"/>
-    <w:lsdException w:name="Light Shading Accent 1" w:semiHidden="0" w:uiPriority="60" w:unhideWhenUsed="0"/>
-    <w:lsdException w:name="Light List Accent 1" w:semiHidden="0" w:uiPriority="61" w:unhideWhenUsed="0"/>
-    <w:lsdException w:name="Light Grid Accent 1" w:semiHidden="0" w:uiPriority="62" w:unhideWhenUsed="0"/>
-    <w:lsdException w:name="Medium Shading 1 Accent 1" w:semiHidden="0" w:uiPriority="63" w:unhideWhenUsed="0"/>
-    <w:lsdException w:name="Medium Shading 2 Accent 1" w:semiHidden="0" w:uiPriority="64" w:unhideWhenUsed="0"/>
-    <w:lsdException w:name="Medium List 1 Accent 1" w:semiHidden="0" w:uiPriority="65" w:unhideWhenUsed="0"/>
-    <w:lsdException w:name="Revision" w:unhideWhenUsed="0"/>
-    <w:lsdException w:name="List Paragraph" w:semiHidden="0" w:uiPriority="34" w:unhideWhenUsed="0" w:qFormat="1"/>
-    <w:lsdException w:name="Quote" w:semiHidden="0" w:uiPriority="29" w:unhideWhenUsed="0" w:qFormat="1"/>
-    <w:lsdException w:name="Intense Quote" w:semiHidden="0" w:uiPriority="30" w:unhideWhenUsed="0" w:qFormat="1"/>
-    <w:lsdException w:name="Medium List 2 Accent 1" w:semiHidden="0" w:uiPriority="66" w:unhideWhenUsed="0"/>
-    <w:lsdException w:name="Medium Grid 1 Accent 1" w:semiHidden="0" w:uiPriority="67" w:unhideWhenUsed="0"/>
-    <w:lsdException w:name="Medium Grid 2 Accent 1" w:semiHidden="0" w:uiPriority="68" w:unhideWhenUsed="0"/>
-    <w:lsdException w:name="Medium Grid 3 Accent 1" w:semiHidden="0" w:uiPriority="69" w:unhideWhenUsed="0"/>
-    <w:lsdException w:name="Dark List Accent 1" w:semiHidden="0" w:uiPriority="70" w:unhideWhenUsed="0"/>
-    <w:lsdException w:name="Colorful Shading Accent 1" w:semiHidden="0" w:uiPriority="71" w:unhideWhenUsed="0"/>
-    <w:lsdException w:name="Colorful List Accent 1" w:semiHidden="0" w:uiPriority="72" w:unhideWhenUsed="0"/>
-    <w:lsdException w:name="Colorful Grid Accent 1" w:semiHidden="0" w:uiPriority="73" w:unhideWhenUsed="0"/>
-    <w:lsdException w:name="Light Shading Accent 2" w:semiHidden="0" w:uiPriority="60" w:unhideWhenUsed="0"/>
-    <w:lsdException w:name="Light List Accent 2" w:semiHidden="0" w:uiPriority="61" w:unhideWhenUsed="0"/>
-    <w:lsdException w:name="Light Grid Accent 2" w:semiHidden="0" w:uiPriority="62" w:unhideWhenUsed="0"/>
-    <w:lsdException w:name="Medium Shading 1 Accent 2" w:semiHidden="0" w:uiPriority="63" w:unhideWhenUsed="0"/>
-    <w:lsdException w:name="Medium Shading 2 Accent 2" w:semiHidden="0" w:uiPriority="64" w:unhideWhenUsed="0"/>
-    <w:lsdException w:name="Medium List 1 Accent 2" w:semiHidden="0" w:uiPriority="65" w:unhideWhenUsed="0"/>
-    <w:lsdException w:name="Medium List 2 Accent 2" w:semiHidden="0" w:uiPriority="66" w:unhideWhenUsed="0"/>
-    <w:lsdException w:name="Medium Grid 1 Accent 2" w:semiHidden="0" w:uiPriority="67" w:unhideWhenUsed="0"/>
-    <w:lsdException w:name="Medium Grid 2 Accent 2" w:semiHidden="0" w:uiPriority="68" w:unhideWhenUsed="0"/>
-    <w:lsdException w:name="Medium Grid 3 Accent 2" w:semiHidden="0" w:uiPriority="69" w:unhideWhenUsed="0"/>
-    <w:lsdException w:name="Dark List Accent 2" w:semiHidden="0" w:uiPriority="70" w:unhideWhenUsed="0"/>
-    <w:lsdException w:name="Colorful Shading Accent 2" w:semiHidden="0" w:uiPriority="71" w:unhideWhenUsed="0"/>
-    <w:lsdException w:name="Colorful List Accent 2" w:semiHidden="0" w:uiPriority="72" w:unhideWhenUsed="0"/>
-    <w:lsdException w:name="Colorful Grid Accent 2" w:semiHidden="0" w:uiPriority="73" w:unhideWhenUsed="0"/>
-    <w:lsdException w:name="Light Shading Accent 3" w:semiHidden="0" w:uiPriority="60" w:unhideWhenUsed="0"/>
-    <w:lsdException w:name="Light List Accent 3" w:semiHidden="0" w:uiPriority="61" w:unhideWhenUsed="0"/>
-    <w:lsdException w:name="Light Grid Accent 3" w:semiHidden="0" w:uiPriority="62" w:unhideWhenUsed="0"/>
-    <w:lsdException w:name="Medium Shading 1 Accent 3" w:semiHidden="0" w:uiPriority="63" w:unhideWhenUsed="0"/>
-    <w:lsdException w:name="Medium Shading 2 Accent 3" w:semiHidden="0" w:uiPriority="64" w:unhideWhenUsed="0"/>
-    <w:lsdException w:name="Medium List 1 Accent 3" w:semiHidden="0" w:uiPriority="65" w:unhideWhenUsed="0"/>
-    <w:lsdException w:name="Medium List 2 Accent 3" w:semiHidden="0" w:uiPriority="66" w:unhideWhenUsed="0"/>
-    <w:lsdException w:name="Medium Grid 1 Accent 3" w:semiHidden="0" w:uiPriority="67" w:unhideWhenUsed="0"/>
-    <w:lsdException w:name="Medium Grid 2 Accent 3" w:semiHidden="0" w:uiPriority="68" w:unhideWhenUsed="0"/>
-    <w:lsdException w:name="Medium Grid 3 Accent 3" w:semiHidden="0" w:uiPriority="69" w:unhideWhenUsed="0"/>
-    <w:lsdException w:name="Dark List Accent 3" w:semiHidden="0" w:uiPriority="70" w:unhideWhenUsed="0"/>
-    <w:lsdException w:name="Colorful Shading Accent 3" w:semiHidden="0" w:uiPriority="71" w:unhideWhenUsed="0"/>
-    <w:lsdException w:name="Colorful List Accent 3" w:semiHidden="0" w:uiPriority="72" w:unhideWhenUsed="0"/>
-    <w:lsdException w:name="Colorful Grid Accent 3" w:semiHidden="0" w:uiPriority="73" w:unhideWhenUsed="0"/>
-    <w:lsdException w:name="Light Shading Accent 4" w:semiHidden="0" w:uiPriority="60" w:unhideWhenUsed="0"/>
-    <w:lsdException w:name="Light List Accent 4" w:semiHidden="0" w:uiPriority="61" w:unhideWhenUsed="0"/>
-    <w:lsdException w:name="Light Grid Accent 4" w:semiHidden="0" w:uiPriority="62" w:unhideWhenUsed="0"/>
-    <w:lsdException w:name="Medium Shading 1 Accent 4" w:semiHidden="0" w:uiPriority="63" w:unhideWhenUsed="0"/>
-    <w:lsdException w:name="Medium Shading 2 Accent 4" w:semiHidden="0" w:uiPriority="64" w:unhideWhenUsed="0"/>
-    <w:lsdException w:name="Medium List 1 Accent 4" w:semiHidden="0" w:uiPriority="65" w:unhideWhenUsed="0"/>
-    <w:lsdException w:name="Medium List 2 Accent 4" w:semiHidden="0" w:uiPriority="66" w:unhideWhenUsed="0"/>
-    <w:lsdException w:name="Medium Grid 1 Accent 4" w:semiHidden="0" w:uiPriority="67" w:unhideWhenUsed="0"/>
-    <w:lsdException w:name="Medium Grid 2 Accent 4" w:semiHidden="0" w:uiPriority="68" w:unhideWhenUsed="0"/>
-    <w:lsdException w:name="Medium Grid 3 Accent 4" w:semiHidden="0" w:uiPriority="69" w:unhideWhenUsed="0"/>
-    <w:lsdException w:name="Dark List Accent 4" w:semiHidden="0" w:uiPriority="70" w:unhideWhenUsed="0"/>
-    <w:lsdException w:name="Colorful Shading Accent 4" w:semiHidden="0" w:uiPriority="71" w:unhideWhenUsed="0"/>
-    <w:lsdException w:name="Colorful List Accent 4" w:semiHidden="0" w:uiPriority="72" w:unhideWhenUsed="0"/>
-    <w:lsdException w:name="Colorful Grid Accent 4" w:semiHidden="0" w:uiPriority="73" w:unhideWhenUsed="0"/>
-    <w:lsdException w:name="Light Shading Accent 5" w:semiHidden="0" w:uiPriority="60" w:unhideWhenUsed="0"/>
-    <w:lsdException w:name="Light List Accent 5" w:semiHidden="0" w:uiPriority="61" w:unhideWhenUsed="0"/>
-    <w:lsdException w:name="Light Grid Accent 5" w:semiHidden="0" w:uiPriority="62" w:unhideWhenUsed="0"/>
-    <w:lsdException w:name="Medium Shading 1 Accent 5" w:semiHidden="0" w:uiPriority="63" w:unhideWhenUsed="0"/>
-    <w:lsdException w:name="Medium Shading 2 Accent 5" w:semiHidden="0" w:uiPriority="64" w:unhideWhenUsed="0"/>
-    <w:lsdException w:name="Medium List 1 Accent 5" w:semiHidden="0" w:uiPriority="65" w:unhideWhenUsed="0"/>
-    <w:lsdException w:name="Medium List 2 Accent 5" w:semiHidden="0" w:uiPriority="66" w:unhideWhenUsed="0"/>
-    <w:lsdException w:name="Medium Grid 1 Accent 5" w:semiHidden="0" w:uiPriority="67" w:unhideWhenUsed="0"/>
-    <w:lsdException w:name="Medium Grid 2 Accent 5" w:semiHidden="0" w:uiPriority="68" w:unhideWhenUsed="0"/>
-    <w:lsdException w:name="Medium Grid 3 Accent 5" w:semiHidden="0" w:uiPriority="69" w:unhideWhenUsed="0"/>
-    <w:lsdException w:name="Dark List Accent 5" w:semiHidden="0" w:uiPriority="70" w:unhideWhenUsed="0"/>
-    <w:lsdException w:name="Colorful Shading Accent 5" w:semiHidden="0" w:uiPriority="71" w:unhideWhenUsed="0"/>
-    <w:lsdException w:name="Colorful List Accent 5" w:semiHidden="0" w:uiPriority="72" w:unhideWhenUsed="0"/>
-    <w:lsdException w:name="Colorful Grid Accent 5" w:semiHidden="0" w:uiPriority="73" w:unhideWhenUsed="0"/>
-    <w:lsdException w:name="Light Shading Accent 6" w:semiHidden="0" w:uiPriority="60" w:unhideWhenUsed="0"/>
-    <w:lsdException w:name="Light List Accent 6" w:semiHidden="0" w:uiPriority="61" w:unhideWhenUsed="0"/>
-    <w:lsdException w:name="Light Grid Accent 6" w:semiHidden="0" w:uiPriority="62" w:unhideWhenUsed="0"/>
-    <w:lsdException w:name="Medium Shading 1 Accent 6" w:semiHidden="0" w:uiPriority="63" w:unhideWhenUsed="0"/>
-    <w:lsdException w:name="Medium Shading 2 Accent 6" w:semiHidden="0" w:uiPriority="64" w:unhideWhenUsed="0"/>
-    <w:lsdException w:name="Medium List 1 Accent 6" w:semiHidden="0" w:uiPriority="65" w:unhideWhenUsed="0"/>
-    <w:lsdException w:name="Medium List 2 Accent 6" w:semiHidden="0" w:uiPriority="66" w:unhideWhenUsed="0"/>
-    <w:lsdException w:name="Medium Grid 1 Accent 6" w:semiHidden="0" w:uiPriority="67" w:unhideWhenUsed="0"/>
-    <w:lsdException w:name="Medium Grid 2 Accent 6" w:semiHidden="0" w:uiPriority="68" w:unhideWhenUsed="0"/>
-    <w:lsdException w:name="Medium Grid 3 Accent 6" w:semiHidden="0" w:uiPriority="69" w:unhideWhenUsed="0"/>
-    <w:lsdException w:name="Dark List Accent 6" w:semiHidden="0" w:uiPriority="70" w:unhideWhenUsed="0"/>
-    <w:lsdException w:name="Colorful Shading Accent 6" w:semiHidden="0" w:uiPriority="71" w:unhideWhenUsed="0"/>
-    <w:lsdException w:name="Colorful List Accent 6" w:semiHidden="0" w:uiPriority="72" w:unhideWhenUsed="0"/>
-    <w:lsdException w:name="Colorful Grid Accent 6" w:semiHidden="0" w:uiPriority="73" w:unhideWhenUsed="0"/>
-    <w:lsdException w:name="Subtle Emphasis" w:semiHidden="0" w:uiPriority="19" w:unhideWhenUsed="0" w:qFormat="1"/>
-    <w:lsdException w:name="Intense Emphasis" w:semiHidden="0" w:uiPriority="21" w:unhideWhenUsed="0" w:qFormat="1"/>
-    <w:lsdException w:name="Subtle Reference" w:semiHidden="0" w:uiPriority="31" w:unhideWhenUsed="0" w:qFormat="1"/>
-    <w:lsdException w:name="Intense Reference" w:semiHidden="0" w:uiPriority="32" w:unhideWhenUsed="0" w:qFormat="1"/>
-    <w:lsdException w:name="Book Title" w:semiHidden="0" w:uiPriority="33" w:unhideWhenUsed="0" w:qFormat="1"/>
-    <w:lsdException w:name="Bibliography" w:uiPriority="37"/>
-    <w:lsdException w:name="TOC Heading" w:uiPriority="39" w:qFormat="1"/>
+  <w:latentStyles w:defLockedState="0" w:defUIPriority="99" w:defSemiHidden="0" w:defUnhideWhenUsed="0" w:defQFormat="0" w:count="375">
+    <w:lsdException w:name="Normal" w:uiPriority="0" w:qFormat="1"/>
+    <w:lsdException w:name="heading 1" w:uiPriority="9" w:qFormat="1"/>
+    <w:lsdException w:name="heading 2" w:semiHidden="1" w:uiPriority="9" w:unhideWhenUsed="1" w:qFormat="1"/>
+    <w:lsdException w:name="heading 3" w:semiHidden="1" w:uiPriority="9" w:unhideWhenUsed="1" w:qFormat="1"/>
+    <w:lsdException w:name="heading 4" w:semiHidden="1" w:uiPriority="9" w:unhideWhenUsed="1" w:qFormat="1"/>
+    <w:lsdException w:name="heading 5" w:semiHidden="1" w:uiPriority="9" w:unhideWhenUsed="1" w:qFormat="1"/>
+    <w:lsdException w:name="heading 6" w:semiHidden="1" w:uiPriority="9" w:unhideWhenUsed="1" w:qFormat="1"/>
+    <w:lsdException w:name="heading 7" w:semiHidden="1" w:uiPriority="9" w:unhideWhenUsed="1" w:qFormat="1"/>
+    <w:lsdException w:name="heading 8" w:semiHidden="1" w:uiPriority="9" w:unhideWhenUsed="1" w:qFormat="1"/>
+    <w:lsdException w:name="heading 9" w:semiHidden="1" w:uiPriority="9" w:unhideWhenUsed="1" w:qFormat="1"/>
+    <w:lsdException w:name="index 1" w:semiHidden="1" w:unhideWhenUsed="1"/>
+    <w:lsdException w:name="index 2" w:semiHidden="1" w:unhideWhenUsed="1"/>
+    <w:lsdException w:name="index 3" w:semiHidden="1" w:unhideWhenUsed="1"/>
+    <w:lsdException w:name="index 4" w:semiHidden="1" w:unhideWhenUsed="1"/>
+    <w:lsdException w:name="index 5" w:semiHidden="1" w:unhideWhenUsed="1"/>
+    <w:lsdException w:name="index 6" w:semiHidden="1" w:unhideWhenUsed="1"/>
+    <w:lsdException w:name="index 7" w:semiHidden="1" w:unhideWhenUsed="1"/>
+    <w:lsdException w:name="index 8" w:semiHidden="1" w:unhideWhenUsed="1"/>
+    <w:lsdException w:name="index 9" w:semiHidden="1" w:unhideWhenUsed="1"/>
+    <w:lsdException w:name="toc 1" w:semiHidden="1" w:uiPriority="39" w:unhideWhenUsed="1"/>
+    <w:lsdException w:name="toc 2" w:semiHidden="1" w:uiPriority="39" w:unhideWhenUsed="1"/>
+    <w:lsdException w:name="toc 3" w:semiHidden="1" w:uiPriority="39" w:unhideWhenUsed="1"/>
+    <w:lsdException w:name="toc 4" w:semiHidden="1" w:uiPriority="39" w:unhideWhenUsed="1"/>
+    <w:lsdException w:name="toc 5" w:semiHidden="1" w:uiPriority="39" w:unhideWhenUsed="1"/>
+    <w:lsdException w:name="toc 6" w:semiHidden="1" w:uiPriority="39" w:unhideWhenUsed="1"/>
+    <w:lsdException w:name="toc 7" w:semiHidden="1" w:uiPriority="39" w:unhideWhenUsed="1"/>
+    <w:lsdException w:name="toc 8" w:semiHidden="1" w:uiPriority="39" w:unhideWhenUsed="1"/>
+    <w:lsdException w:name="toc 9" w:semiHidden="1" w:uiPriority="39" w:unhideWhenUsed="1"/>
+    <w:lsdException w:name="Normal Indent" w:semiHidden="1" w:unhideWhenUsed="1"/>
+    <w:lsdException w:name="footnote text" w:semiHidden="1" w:unhideWhenUsed="1"/>
+    <w:lsdException w:name="annotation text" w:semiHidden="1" w:unhideWhenUsed="1"/>
+    <w:lsdException w:name="header" w:semiHidden="1" w:unhideWhenUsed="1"/>
+    <w:lsdException w:name="footer" w:semiHidden="1" w:unhideWhenUsed="1"/>
+    <w:lsdException w:name="index heading" w:semiHidden="1" w:unhideWhenUsed="1"/>
+    <w:lsdException w:name="caption" w:semiHidden="1" w:uiPriority="35" w:unhideWhenUsed="1" w:qFormat="1"/>
+    <w:lsdException w:name="table of figures" w:semiHidden="1" w:unhideWhenUsed="1"/>
+    <w:lsdException w:name="envelope address" w:semiHidden="1" w:unhideWhenUsed="1"/>
+    <w:lsdException w:name="envelope return" w:semiHidden="1" w:unhideWhenUsed="1"/>
+    <w:lsdException w:name="footnote reference" w:semiHidden="1" w:unhideWhenUsed="1"/>
+    <w:lsdException w:name="annotation reference" w:semiHidden="1" w:unhideWhenUsed="1"/>
+    <w:lsdException w:name="line number" w:semiHidden="1" w:unhideWhenUsed="1"/>
+    <w:lsdException w:name="page number" w:semiHidden="1" w:unhideWhenUsed="1"/>
+    <w:lsdException w:name="endnote reference" w:semiHidden="1" w:unhideWhenUsed="1"/>
+    <w:lsdException w:name="endnote text" w:semiHidden="1" w:unhideWhenUsed="1"/>
+    <w:lsdException w:name="table of authorities" w:semiHidden="1" w:unhideWhenUsed="1"/>
+    <w:lsdException w:name="macro" w:semiHidden="1" w:unhideWhenUsed="1"/>
+    <w:lsdException w:name="toa heading" w:semiHidden="1" w:unhideWhenUsed="1"/>
+    <w:lsdException w:name="List" w:semiHidden="1" w:unhideWhenUsed="1"/>
+    <w:lsdException w:name="List Bullet" w:semiHidden="1" w:unhideWhenUsed="1"/>
+    <w:lsdException w:name="List Number" w:semiHidden="1" w:unhideWhenUsed="1"/>
+    <w:lsdException w:name="List 2" w:semiHidden="1" w:unhideWhenUsed="1"/>
+    <w:lsdException w:name="List 3" w:semiHidden="1" w:unhideWhenUsed="1"/>
+    <w:lsdException w:name="List 4" w:semiHidden="1" w:unhideWhenUsed="1"/>
+    <w:lsdException w:name="List 5" w:semiHidden="1" w:unhideWhenUsed="1"/>
+    <w:lsdException w:name="List Bullet 2" w:semiHidden="1" w:unhideWhenUsed="1"/>
+    <w:lsdException w:name="List Bullet 3" w:semiHidden="1" w:unhideWhenUsed="1"/>
+    <w:lsdException w:name="List Bullet 4" w:semiHidden="1" w:unhideWhenUsed="1"/>
+    <w:lsdException w:name="List Bullet 5" w:semiHidden="1" w:unhideWhenUsed="1"/>
+    <w:lsdException w:name="List Number 2" w:semiHidden="1" w:unhideWhenUsed="1"/>
+    <w:lsdException w:name="List Number 3" w:semiHidden="1" w:unhideWhenUsed="1"/>
+    <w:lsdException w:name="List Number 4" w:semiHidden="1" w:unhideWhenUsed="1"/>
+    <w:lsdException w:name="List Number 5" w:semiHidden="1" w:unhideWhenUsed="1"/>
+    <w:lsdException w:name="Title" w:uiPriority="10" w:qFormat="1"/>
+    <w:lsdException w:name="Closing" w:semiHidden="1" w:unhideWhenUsed="1"/>
+    <w:lsdException w:name="Signature" w:semiHidden="1" w:unhideWhenUsed="1"/>
+    <w:lsdException w:name="Default Paragraph Font" w:semiHidden="1" w:uiPriority="1" w:unhideWhenUsed="1"/>
+    <w:lsdException w:name="Body Text" w:semiHidden="1" w:unhideWhenUsed="1"/>
+    <w:lsdException w:name="Body Text Indent" w:semiHidden="1" w:unhideWhenUsed="1"/>
+    <w:lsdException w:name="List Continue" w:semiHidden="1" w:unhideWhenUsed="1"/>
+    <w:lsdException w:name="List Continue 2" w:semiHidden="1" w:unhideWhenUsed="1"/>
+    <w:lsdException w:name="List Continue 3" w:semiHidden="1" w:unhideWhenUsed="1"/>
+    <w:lsdException w:name="List Continue 4" w:semiHidden="1" w:unhideWhenUsed="1"/>
+    <w:lsdException w:name="List Continue 5" w:semiHidden="1" w:unhideWhenUsed="1"/>
+    <w:lsdException w:name="Message Header" w:semiHidden="1" w:unhideWhenUsed="1"/>
+    <w:lsdException w:name="Subtitle" w:uiPriority="11" w:qFormat="1"/>
+    <w:lsdException w:name="Salutation" w:semiHidden="1" w:unhideWhenUsed="1"/>
+    <w:lsdException w:name="Date" w:semiHidden="1" w:unhideWhenUsed="1"/>
+    <w:lsdException w:name="Body Text First Indent" w:semiHidden="1" w:unhideWhenUsed="1"/>
+    <w:lsdException w:name="Body Text First Indent 2" w:semiHidden="1" w:unhideWhenUsed="1"/>
+    <w:lsdException w:name="Note Heading" w:semiHidden="1" w:unhideWhenUsed="1"/>
+    <w:lsdException w:name="Body Text 2" w:semiHidden="1" w:unhideWhenUsed="1"/>
+    <w:lsdException w:name="Body Text 3" w:semiHidden="1" w:unhideWhenUsed="1"/>
+    <w:lsdException w:name="Body Text Indent 2" w:semiHidden="1" w:unhideWhenUsed="1"/>
+    <w:lsdException w:name="Body Text Indent 3" w:semiHidden="1" w:unhideWhenUsed="1"/>
+    <w:lsdException w:name="Block Text" w:semiHidden="1" w:unhideWhenUsed="1"/>
+    <w:lsdException w:name="Hyperlink" w:semiHidden="1" w:unhideWhenUsed="1"/>
+    <w:lsdException w:name="FollowedHyperlink" w:semiHidden="1" w:unhideWhenUsed="1"/>
+    <w:lsdException w:name="Strong" w:uiPriority="22" w:qFormat="1"/>
+    <w:lsdException w:name="Emphasis" w:uiPriority="20" w:qFormat="1"/>
+    <w:lsdException w:name="Document Map" w:semiHidden="1" w:unhideWhenUsed="1"/>
+    <w:lsdException w:name="Plain Text" w:semiHidden="1" w:unhideWhenUsed="1"/>
+    <w:lsdException w:name="E-mail Signature" w:semiHidden="1" w:unhideWhenUsed="1"/>
+    <w:lsdException w:name="HTML Top of Form" w:semiHidden="1" w:unhideWhenUsed="1"/>
+    <w:lsdException w:name="HTML Bottom of Form" w:semiHidden="1" w:unhideWhenUsed="1"/>
+    <w:lsdException w:name="Normal (Web)" w:semiHidden="1" w:unhideWhenUsed="1"/>
+    <w:lsdException w:name="HTML Acronym" w:semiHidden="1" w:unhideWhenUsed="1"/>
+    <w:lsdException w:name="HTML Address" w:semiHidden="1" w:unhideWhenUsed="1"/>
+    <w:lsdException w:name="HTML Cite" w:semiHidden="1" w:unhideWhenUsed="1"/>
+    <w:lsdException w:name="HTML Code" w:semiHidden="1" w:unhideWhenUsed="1"/>
+    <w:lsdException w:name="HTML Definition" w:semiHidden="1" w:unhideWhenUsed="1"/>
+    <w:lsdException w:name="HTML Keyboard" w:semiHidden="1" w:unhideWhenUsed="1"/>
+    <w:lsdException w:name="HTML Preformatted" w:semiHidden="1" w:unhideWhenUsed="1"/>
+    <w:lsdException w:name="HTML Sample" w:semiHidden="1" w:unhideWhenUsed="1"/>
+    <w:lsdException w:name="HTML Typewriter" w:semiHidden="1" w:unhideWhenUsed="1"/>
+    <w:lsdException w:name="HTML Variable" w:semiHidden="1" w:unhideWhenUsed="1"/>
+    <w:lsdException w:name="Normal Table" w:semiHidden="1" w:unhideWhenUsed="1"/>
+    <w:lsdException w:name="annotation subject" w:semiHidden="1" w:unhideWhenUsed="1"/>
+    <w:lsdException w:name="No List" w:semiHidden="1" w:unhideWhenUsed="1"/>
+    <w:lsdException w:name="Outline List 1" w:semiHidden="1" w:unhideWhenUsed="1"/>
+    <w:lsdException w:name="Outline List 2" w:semiHidden="1" w:unhideWhenUsed="1"/>
+    <w:lsdException w:name="Outline List 3" w:semiHidden="1" w:unhideWhenUsed="1"/>
+    <w:lsdException w:name="Table Simple 1" w:semiHidden="1" w:unhideWhenUsed="1"/>
+    <w:lsdException w:name="Table Simple 2" w:semiHidden="1" w:unhideWhenUsed="1"/>
+    <w:lsdException w:name="Table Simple 3" w:semiHidden="1" w:unhideWhenUsed="1"/>
+    <w:lsdException w:name="Table Classic 1" w:semiHidden="1" w:unhideWhenUsed="1"/>
+    <w:lsdException w:name="Table Classic 2" w:semiHidden="1" w:unhideWhenUsed="1"/>
+    <w:lsdException w:name="Table Classic 3" w:semiHidden="1" w:unhideWhenUsed="1"/>
+    <w:lsdException w:name="Table Classic 4" w:semiHidden="1" w:unhideWhenUsed="1"/>
+    <w:lsdException w:name="Table Colorful 1" w:semiHidden="1" w:unhideWhenUsed="1"/>
+    <w:lsdException w:name="Table Colorful 2" w:semiHidden="1" w:unhideWhenUsed="1"/>
+    <w:lsdException w:name="Table Colorful 3" w:semiHidden="1" w:unhideWhenUsed="1"/>
+    <w:lsdException w:name="Table Columns 1" w:semiHidden="1" w:unhideWhenUsed="1"/>
+    <w:lsdException w:name="Table Columns 2" w:semiHidden="1" w:unhideWhenUsed="1"/>
+    <w:lsdException w:name="Table Columns 3" w:semiHidden="1" w:unhideWhenUsed="1"/>
+    <w:lsdException w:name="Table Columns 4" w:semiHidden="1" w:unhideWhenUsed="1"/>
+    <w:lsdException w:name="Table Columns 5" w:semiHidden="1" w:unhideWhenUsed="1"/>
+    <w:lsdException w:name="Table Grid 1" w:semiHidden="1" w:unhideWhenUsed="1"/>
+    <w:lsdException w:name="Table Grid 2" w:semiHidden="1" w:unhideWhenUsed="1"/>
+    <w:lsdException w:name="Table Grid 3" w:semiHidden="1" w:unhideWhenUsed="1"/>
+    <w:lsdException w:name="Table Grid 4" w:semiHidden="1" w:unhideWhenUsed="1"/>
+    <w:lsdException w:name="Table Grid 5" w:semiHidden="1" w:unhideWhenUsed="1"/>
+    <w:lsdException w:name="Table Grid 6" w:semiHidden="1" w:unhideWhenUsed="1"/>
+    <w:lsdException w:name="Table Grid 7" w:semiHidden="1" w:unhideWhenUsed="1"/>
+    <w:lsdException w:name="Table Grid 8" w:semiHidden="1" w:unhideWhenUsed="1"/>
+    <w:lsdException w:name="Table List 1" w:semiHidden="1" w:unhideWhenUsed="1"/>
+    <w:lsdException w:name="Table List 2" w:semiHidden="1" w:unhideWhenUsed="1"/>
+    <w:lsdException w:name="Table List 3" w:semiHidden="1" w:unhideWhenUsed="1"/>
+    <w:lsdException w:name="Table List 4" w:semiHidden="1" w:unhideWhenUsed="1"/>
+    <w:lsdException w:name="Table List 5" w:semiHidden="1" w:unhideWhenUsed="1"/>
+    <w:lsdException w:name="Table List 6" w:semiHidden="1" w:unhideWhenUsed="1"/>
+    <w:lsdException w:name="Table List 7" w:semiHidden="1" w:unhideWhenUsed="1"/>
+    <w:lsdException w:name="Table List 8" w:semiHidden="1" w:unhideWhenUsed="1"/>
+    <w:lsdException w:name="Table 3D effects 1" w:semiHidden="1" w:unhideWhenUsed="1"/>
+    <w:lsdException w:name="Table 3D effects 2" w:semiHidden="1" w:unhideWhenUsed="1"/>
+    <w:lsdException w:name="Table 3D effects 3" w:semiHidden="1" w:unhideWhenUsed="1"/>
+    <w:lsdException w:name="Table Contemporary" w:semiHidden="1" w:unhideWhenUsed="1"/>
+    <w:lsdException w:name="Table Elegant" w:semiHidden="1" w:unhideWhenUsed="1"/>
+    <w:lsdException w:name="Table Professional" w:semiHidden="1" w:unhideWhenUsed="1"/>
+    <w:lsdException w:name="Table Subtle 1" w:semiHidden="1" w:unhideWhenUsed="1"/>
+    <w:lsdException w:name="Table Subtle 2" w:semiHidden="1" w:unhideWhenUsed="1"/>
+    <w:lsdException w:name="Table Web 1" w:semiHidden="1" w:unhideWhenUsed="1"/>
+    <w:lsdException w:name="Table Web 2" w:semiHidden="1" w:unhideWhenUsed="1"/>
+    <w:lsdException w:name="Table Web 3" w:semiHidden="1" w:unhideWhenUsed="1"/>
+    <w:lsdException w:name="Balloon Text" w:semiHidden="1" w:unhideWhenUsed="1"/>
+    <w:lsdException w:name="Table Grid" w:uiPriority="59"/>
+    <w:lsdException w:name="Table Theme" w:semiHidden="1" w:unhideWhenUsed="1"/>
+    <w:lsdException w:name="Placeholder Text" w:semiHidden="1"/>
+    <w:lsdException w:name="No Spacing" w:uiPriority="1" w:qFormat="1"/>
+    <w:lsdException w:name="Light Shading" w:uiPriority="60"/>
+    <w:lsdException w:name="Light List" w:uiPriority="61"/>
+    <w:lsdException w:name="Light Grid" w:uiPriority="62"/>
+    <w:lsdException w:name="Medium Shading 1" w:uiPriority="63"/>
+    <w:lsdException w:name="Medium Shading 2" w:uiPriority="64"/>
+    <w:lsdException w:name="Medium List 1" w:uiPriority="65"/>
+    <w:lsdException w:name="Medium List 2" w:uiPriority="66"/>
+    <w:lsdException w:name="Medium Grid 1" w:uiPriority="67"/>
+    <w:lsdException w:name="Medium Grid 2" w:uiPriority="68"/>
+    <w:lsdException w:name="Medium Grid 3" w:uiPriority="69"/>
+    <w:lsdException w:name="Dark List" w:uiPriority="70"/>
+    <w:lsdException w:name="Colorful Shading" w:uiPriority="71"/>
+    <w:lsdException w:name="Colorful List" w:uiPriority="72"/>
+    <w:lsdException w:name="Colorful Grid" w:uiPriority="73"/>
+    <w:lsdException w:name="Light Shading Accent 1" w:uiPriority="60"/>
+    <w:lsdException w:name="Light List Accent 1" w:uiPriority="61"/>
+    <w:lsdException w:name="Light Grid Accent 1" w:uiPriority="62"/>
+    <w:lsdException w:name="Medium Shading 1 Accent 1" w:uiPriority="63"/>
+    <w:lsdException w:name="Medium Shading 2 Accent 1" w:uiPriority="64"/>
+    <w:lsdException w:name="Medium List 1 Accent 1" w:uiPriority="65"/>
+    <w:lsdException w:name="Revision" w:semiHidden="1"/>
+    <w:lsdException w:name="List Paragraph" w:uiPriority="34" w:qFormat="1"/>
+    <w:lsdException w:name="Quote" w:uiPriority="29" w:qFormat="1"/>
+    <w:lsdException w:name="Intense Quote" w:uiPriority="30" w:qFormat="1"/>
+    <w:lsdException w:name="Medium List 2 Accent 1" w:uiPriority="66"/>
+    <w:lsdException w:name="Medium Grid 1 Accent 1" w:uiPriority="67"/>
+    <w:lsdException w:name="Medium Grid 2 Accent 1" w:uiPriority="68"/>
+    <w:lsdException w:name="Medium Grid 3 Accent 1" w:uiPriority="69"/>
+    <w:lsdException w:name="Dark List Accent 1" w:uiPriority="70"/>
+    <w:lsdException w:name="Colorful Shading Accent 1" w:uiPriority="71"/>
+    <w:lsdException w:name="Colorful List Accent 1" w:uiPriority="72"/>
+    <w:lsdException w:name="Colorful Grid Accent 1" w:uiPriority="73"/>
+    <w:lsdException w:name="Light Shading Accent 2" w:uiPriority="60"/>
+    <w:lsdException w:name="Light List Accent 2" w:uiPriority="61"/>
+    <w:lsdException w:name="Light Grid Accent 2" w:uiPriority="62"/>
+    <w:lsdException w:name="Medium Shading 1 Accent 2" w:uiPriority="63"/>
+    <w:lsdException w:name="Medium Shading 2 Accent 2" w:uiPriority="64"/>
+    <w:lsdException w:name="Medium List 1 Accent 2" w:uiPriority="65"/>
+    <w:lsdException w:name="Medium List 2 Accent 2" w:uiPriority="66"/>
+    <w:lsdException w:name="Medium Grid 1 Accent 2" w:uiPriority="67"/>
+    <w:lsdException w:name="Medium Grid 2 Accent 2" w:uiPriority="68"/>
+    <w:lsdException w:name="Medium Grid 3 Accent 2" w:uiPriority="69"/>
+    <w:lsdException w:name="Dark List Accent 2" w:uiPriority="70"/>
+    <w:lsdException w:name="Colorful Shading Accent 2" w:uiPriority="71"/>
+    <w:lsdException w:name="Colorful List Accent 2" w:uiPriority="72"/>
+    <w:lsdException w:name="Colorful Grid Accent 2" w:uiPriority="73"/>
+    <w:lsdException w:name="Light Shading Accent 3" w:uiPriority="60"/>
+    <w:lsdException w:name="Light List Accent 3" w:uiPriority="61"/>
+    <w:lsdException w:name="Light Grid Accent 3" w:uiPriority="62"/>
+    <w:lsdException w:name="Medium Shading 1 Accent 3" w:uiPriority="63"/>
+    <w:lsdException w:name="Medium Shading 2 Accent 3" w:uiPriority="64"/>
+    <w:lsdException w:name="Medium List 1 Accent 3" w:uiPriority="65"/>
+    <w:lsdException w:name="Medium List 2 Accent 3" w:uiPriority="66"/>
+    <w:lsdException w:name="Medium Grid 1 Accent 3" w:uiPriority="67"/>
+    <w:lsdException w:name="Medium Grid 2 Accent 3" w:uiPriority="68"/>
+    <w:lsdException w:name="Medium Grid 3 Accent 3" w:uiPriority="69"/>
+    <w:lsdException w:name="Dark List Accent 3" w:uiPriority="70"/>
+    <w:lsdException w:name="Colorful Shading Accent 3" w:uiPriority="71"/>
+    <w:lsdException w:name="Colorful List Accent 3" w:uiPriority="72"/>
+    <w:lsdException w:name="Colorful Grid Accent 3" w:uiPriority="73"/>
+    <w:lsdException w:name="Light Shading Accent 4" w:uiPriority="60"/>
+    <w:lsdException w:name="Light List Accent 4" w:uiPriority="61"/>
+    <w:lsdException w:name="Light Grid Accent 4" w:uiPriority="62"/>
+    <w:lsdException w:name="Medium Shading 1 Accent 4" w:uiPriority="63"/>
+    <w:lsdException w:name="Medium Shading 2 Accent 4" w:uiPriority="64"/>
+    <w:lsdException w:name="Medium List 1 Accent 4" w:uiPriority="65"/>
+    <w:lsdException w:name="Medium List 2 Accent 4" w:uiPriority="66"/>
+    <w:lsdException w:name="Medium Grid 1 Accent 4" w:uiPriority="67"/>
+    <w:lsdException w:name="Medium Grid 2 Accent 4" w:uiPriority="68"/>
+    <w:lsdException w:name="Medium Grid 3 Accent 4" w:uiPriority="69"/>
+    <w:lsdException w:name="Dark List Accent 4" w:uiPriority="70"/>
+    <w:lsdException w:name="Colorful Shading Accent 4" w:uiPriority="71"/>
+    <w:lsdException w:name="Colorful List Accent 4" w:uiPriority="72"/>
+    <w:lsdException w:name="Colorful Grid Accent 4" w:uiPriority="73"/>
+    <w:lsdException w:name="Light Shading Accent 5" w:uiPriority="60"/>
+    <w:lsdException w:name="Light List Accent 5" w:uiPriority="61"/>
+    <w:lsdException w:name="Light Grid Accent 5" w:uiPriority="62"/>
+    <w:lsdException w:name="Medium Shading 1 Accent 5" w:uiPriority="63"/>
+    <w:lsdException w:name="Medium Shading 2 Accent 5" w:uiPriority="64"/>
+    <w:lsdException w:name="Medium List 1 Accent 5" w:uiPriority="65"/>
+    <w:lsdException w:name="Medium List 2 Accent 5" w:uiPriority="66"/>
+    <w:lsdException w:name="Medium Grid 1 Accent 5" w:uiPriority="67"/>
+    <w:lsdException w:name="Medium Grid 2 Accent 5" w:uiPriority="68"/>
+    <w:lsdException w:name="Medium Grid 3 Accent 5" w:uiPriority="69"/>
+    <w:lsdException w:name="Dark List Accent 5" w:uiPriority="70"/>
+    <w:lsdException w:name="Colorful Shading Accent 5" w:uiPriority="71"/>
+    <w:lsdException w:name="Colorful List Accent 5" w:uiPriority="72"/>
+    <w:lsdException w:name="Colorful Grid Accent 5" w:uiPriority="73"/>
+    <w:lsdException w:name="Light Shading Accent 6" w:uiPriority="60"/>
+    <w:lsdException w:name="Light List Accent 6" w:uiPriority="61"/>
+    <w:lsdException w:name="Light Grid Accent 6" w:uiPriority="62"/>
+    <w:lsdException w:name="Medium Shading 1 Accent 6" w:uiPriority="63"/>
+    <w:lsdException w:name="Medium Shading 2 Accent 6" w:uiPriority="64"/>
+    <w:lsdException w:name="Medium List 1 Accent 6" w:uiPriority="65"/>
+    <w:lsdException w:name="Medium List 2 Accent 6" w:uiPriority="66"/>
+    <w:lsdException w:name="Medium Grid 1 Accent 6" w:uiPriority="67"/>
+    <w:lsdException w:name="Medium Grid 2 Accent 6" w:uiPriority="68"/>
+    <w:lsdException w:name="Medium Grid 3 Accent 6" w:uiPriority="69"/>
+    <w:lsdException w:name="Dark List Accent 6" w:uiPriority="70"/>
+    <w:lsdException w:name="Colorful Shading Accent 6" w:uiPriority="71"/>
+    <w:lsdException w:name="Colorful List Accent 6" w:uiPriority="72"/>
+    <w:lsdException w:name="Colorful Grid Accent 6" w:uiPriority="73"/>
+    <w:lsdException w:name="Subtle Emphasis" w:uiPriority="19" w:qFormat="1"/>
+    <w:lsdException w:name="Intense Emphasis" w:uiPriority="21" w:qFormat="1"/>
+    <w:lsdException w:name="Subtle Reference" w:uiPriority="31" w:qFormat="1"/>
+    <w:lsdException w:name="Intense Reference" w:uiPriority="32" w:qFormat="1"/>
+    <w:lsdException w:name="Book Title" w:uiPriority="33" w:qFormat="1"/>
+    <w:lsdException w:name="Bibliography" w:semiHidden="1" w:uiPriority="37" w:unhideWhenUsed="1"/>
+    <w:lsdException w:name="TOC Heading" w:semiHidden="1" w:uiPriority="39" w:unhideWhenUsed="1" w:qFormat="1"/>
+    <w:lsdException w:name="Grid Table Light" w:semiHidden="1" w:unhideWhenUsed="1"/>
+    <w:lsdException w:name="Grid Table 1 Light" w:semiHidden="1" w:unhideWhenUsed="1"/>
+    <w:lsdException w:name="Grid Table 2" w:semiHidden="1" w:unhideWhenUsed="1"/>
+    <w:lsdException w:name="Grid Table 3" w:semiHidden="1" w:unhideWhenUsed="1"/>
+    <w:lsdException w:name="Grid Table 4" w:uiPriority="49"/>
+    <w:lsdException w:name="Grid Table 5 Dark" w:uiPriority="50"/>
+    <w:lsdException w:name="Grid Table 6 Colorful" w:uiPriority="51"/>
+    <w:lsdException w:name="Grid Table 7 Colorful" w:uiPriority="52"/>
+    <w:lsdException w:name="Grid Table 1 Light Accent 1" w:uiPriority="46"/>
+    <w:lsdException w:name="Grid Table 2 Accent 1" w:uiPriority="47"/>
+    <w:lsdException w:name="Grid Table 3 Accent 1" w:uiPriority="48"/>
+    <w:lsdException w:name="Grid Table 4 Accent 1" w:uiPriority="49"/>
+    <w:lsdException w:name="Grid Table 5 Dark Accent 1" w:uiPriority="50"/>
+    <w:lsdException w:name="Grid Table 6 Colorful Accent 1" w:uiPriority="51"/>
+    <w:lsdException w:name="Grid Table 7 Colorful Accent 1" w:uiPriority="52"/>
+    <w:lsdException w:name="Grid Table 1 Light Accent 2" w:uiPriority="46"/>
+    <w:lsdException w:name="Grid Table 2 Accent 2" w:uiPriority="47"/>
+    <w:lsdException w:name="Grid Table 3 Accent 2" w:uiPriority="48"/>
+    <w:lsdException w:name="Grid Table 4 Accent 2" w:uiPriority="49"/>
+    <w:lsdException w:name="Grid Table 5 Dark Accent 2" w:uiPriority="50"/>
+    <w:lsdException w:name="Grid Table 6 Colorful Accent 2" w:uiPriority="51"/>
+    <w:lsdException w:name="Grid Table 7 Colorful Accent 2" w:uiPriority="52"/>
+    <w:lsdException w:name="Grid Table 1 Light Accent 3" w:uiPriority="46"/>
+    <w:lsdException w:name="Grid Table 2 Accent 3" w:uiPriority="47"/>
+    <w:lsdException w:name="Grid Table 3 Accent 3" w:uiPriority="48"/>
+    <w:lsdException w:name="Grid Table 4 Accent 3" w:uiPriority="49"/>
+    <w:lsdException w:name="Grid Table 5 Dark Accent 3" w:uiPriority="50"/>
+    <w:lsdException w:name="Grid Table 6 Colorful Accent 3" w:uiPriority="51"/>
+    <w:lsdException w:name="Grid Table 7 Colorful Accent 3" w:uiPriority="52"/>
+    <w:lsdException w:name="Grid Table 1 Light Accent 4" w:uiPriority="46"/>
+    <w:lsdException w:name="Grid Table 2 Accent 4" w:uiPriority="47"/>
+    <w:lsdException w:name="Grid Table 3 Accent 4" w:uiPriority="48"/>
+    <w:lsdException w:name="Grid Table 4 Accent 4" w:uiPriority="49"/>
+    <w:lsdException w:name="Grid Table 5 Dark Accent 4" w:uiPriority="50"/>
+    <w:lsdException w:name="Grid Table 6 Colorful Accent 4" w:uiPriority="51"/>
+    <w:lsdException w:name="Grid Table 7 Colorful Accent 4" w:uiPriority="52"/>
+    <w:lsdException w:name="Grid Table 1 Light Accent 5" w:uiPriority="46"/>
+    <w:lsdException w:name="Grid Table 2 Accent 5" w:uiPriority="47"/>
+    <w:lsdException w:name="Grid Table 3 Accent 5" w:uiPriority="48"/>
+    <w:lsdException w:name="Grid Table 4 Accent 5" w:uiPriority="49"/>
+    <w:lsdException w:name="Grid Table 5 Dark Accent 5" w:uiPriority="50"/>
+    <w:lsdException w:name="Grid Table 6 Colorful Accent 5" w:uiPriority="51"/>
+    <w:lsdException w:name="Grid Table 7 Colorful Accent 5" w:uiPriority="52"/>
+    <w:lsdException w:name="Grid Table 1 Light Accent 6" w:uiPriority="46"/>
+    <w:lsdException w:name="Grid Table 2 Accent 6" w:uiPriority="47"/>
+    <w:lsdException w:name="Grid Table 3 Accent 6" w:uiPriority="48"/>
+    <w:lsdException w:name="Grid Table 4 Accent 6" w:uiPriority="49"/>
+    <w:lsdException w:name="Grid Table 5 Dark Accent 6" w:uiPriority="50"/>
+    <w:lsdException w:name="Grid Table 6 Colorful Accent 6" w:uiPriority="51"/>
+    <w:lsdException w:name="Grid Table 7 Colorful Accent 6" w:uiPriority="52"/>
+    <w:lsdException w:name="List Table 1 Light" w:uiPriority="46"/>
+    <w:lsdException w:name="List Table 2" w:uiPriority="47"/>
+    <w:lsdException w:name="List Table 3" w:uiPriority="48"/>
+    <w:lsdException w:name="List Table 4" w:uiPriority="49"/>
+    <w:lsdException w:name="List Table 5 Dark" w:uiPriority="50"/>
+    <w:lsdException w:name="List Table 6 Colorful" w:uiPriority="51"/>
+    <w:lsdException w:name="List Table 7 Colorful" w:uiPriority="52"/>
+    <w:lsdException w:name="List Table 1 Light Accent 1" w:uiPriority="46"/>
+    <w:lsdException w:name="List Table 2 Accent 1" w:uiPriority="47"/>
+    <w:lsdException w:name="List Table 3 Accent 1" w:uiPriority="48"/>
+    <w:lsdException w:name="List Table 4 Accent 1" w:uiPriority="49"/>
+    <w:lsdException w:name="List Table 5 Dark Accent 1" w:uiPriority="50"/>
+    <w:lsdException w:name="List Table 6 Colorful Accent 1" w:uiPriority="51"/>
+    <w:lsdException w:name="List Table 7 Colorful Accent 1" w:uiPriority="52"/>
+    <w:lsdException w:name="List Table 1 Light Accent 2" w:uiPriority="46"/>
+    <w:lsdException w:name="List Table 2 Accent 2" w:uiPriority="47"/>
+    <w:lsdException w:name="List Table 3 Accent 2" w:uiPriority="48"/>
+    <w:lsdException w:name="List Table 4 Accent 2" w:uiPriority="49"/>
+    <w:lsdException w:name="List Table 5 Dark Accent 2" w:uiPriority="50"/>
+    <w:lsdException w:name="List Table 6 Colorful Accent 2" w:uiPriority="51"/>
+    <w:lsdException w:name="List Table 7 Colorful Accent 2" w:uiPriority="52"/>
+    <w:lsdException w:name="List Table 1 Light Accent 3" w:uiPriority="46"/>
+    <w:lsdException w:name="List Table 2 Accent 3" w:uiPriority="47"/>
+    <w:lsdException w:name="List Table 3 Accent 3" w:uiPriority="48"/>
+    <w:lsdException w:name="List Table 4 Accent 3" w:uiPriority="49"/>
+    <w:lsdException w:name="List Table 5 Dark Accent 3" w:uiPriority="50"/>
+    <w:lsdException w:name="List Table 6 Colorful Accent 3" w:uiPriority="51"/>
+    <w:lsdException w:name="List Table 7 Colorful Accent 3" w:uiPriority="52"/>
+    <w:lsdException w:name="List Table 1 Light Accent 4" w:uiPriority="46"/>
+    <w:lsdException w:name="List Table 2 Accent 4" w:uiPriority="47"/>
+    <w:lsdException w:name="List Table 3 Accent 4" w:uiPriority="48"/>
+    <w:lsdException w:name="List Table 4 Accent 4" w:uiPriority="49"/>
+    <w:lsdException w:name="List Table 5 Dark Accent 4" w:uiPriority="50"/>
+    <w:lsdException w:name="List Table 6 Colorful Accent 4" w:uiPriority="51"/>
+    <w:lsdException w:name="List Table 7 Colorful Accent 4" w:uiPriority="52"/>
+    <w:lsdException w:name="List Table 1 Light Accent 5" w:uiPriority="46"/>
+    <w:lsdException w:name="List Table 2 Accent 5" w:uiPriority="47"/>
+    <w:lsdException w:name="List Table 3 Accent 5" w:uiPriority="48"/>
+    <w:lsdException w:name="List Table 4 Accent 5" w:uiPriority="49"/>
+    <w:lsdException w:name="List Table 5 Dark Accent 5" w:uiPriority="50"/>
+    <w:lsdException w:name="List Table 6 Colorful Accent 5" w:uiPriority="51"/>
+    <w:lsdException w:name="List Table 7 Colorful Accent 5" w:uiPriority="52"/>
+    <w:lsdException w:name="List Table 1 Light Accent 6" w:uiPriority="46"/>
+    <w:lsdException w:name="List Table 2 Accent 6" w:uiPriority="47"/>
+    <w:lsdException w:name="List Table 3 Accent 6" w:uiPriority="48"/>
+    <w:lsdException w:name="List Table 4 Accent 6" w:uiPriority="49"/>
+    <w:lsdException w:name="List Table 5 Dark Accent 6" w:uiPriority="50"/>
+    <w:lsdException w:name="List Table 6 Colorful Accent 6" w:uiPriority="51"/>
+    <w:lsdException w:name="List Table 7 Colorful Accent 6" w:uiPriority="52"/>
+    <w:lsdException w:name="Mention" w:semiHidden="1" w:unhideWhenUsed="1"/>
+    <w:lsdException w:name="Smart Hyperlink" w:semiHidden="1" w:unhideWhenUsed="1"/>
+    <w:lsdException w:name="Hashtag" w:semiHidden="1" w:unhideWhenUsed="1"/>
+    <w:lsdException w:name="Unresolved Mention" w:semiHidden="1" w:unhideWhenUsed="1"/>
   </w:latentStyles>
   <w:style w:type="paragraph" w:default="1" w:styleId="Normal">
     <w:name w:val="Normal"/>
@@ -5760,6 +5355,7 @@
   <w:style w:type="character" w:default="1" w:styleId="DefaultParagraphFont">
     <w:name w:val="Default Paragraph Font"/>
     <w:uiPriority w:val="1"/>
+    <w:semiHidden/>
     <w:unhideWhenUsed/>
   </w:style>
   <w:style w:type="table" w:default="1" w:styleId="TableNormal">
@@ -5877,7 +5473,6 @@
       <w:spacing w:after="0" w:line="240" w:lineRule="auto"/>
     </w:pPr>
     <w:tblPr>
-      <w:tblInd w:w="0" w:type="dxa"/>
       <w:tblBorders>
         <w:top w:val="single" w:sz="4" w:space="0" w:color="auto"/>
         <w:left w:val="single" w:sz="4" w:space="0" w:color="auto"/>
@@ -5886,12 +5481,6 @@
         <w:insideH w:val="single" w:sz="4" w:space="0" w:color="auto"/>
         <w:insideV w:val="single" w:sz="4" w:space="0" w:color="auto"/>
       </w:tblBorders>
-      <w:tblCellMar>
-        <w:top w:w="0" w:type="dxa"/>
-        <w:left w:w="108" w:type="dxa"/>
-        <w:bottom w:w="0" w:type="dxa"/>
-        <w:right w:w="108" w:type="dxa"/>
-      </w:tblCellMar>
     </w:tblPr>
   </w:style>
   <w:style w:type="character" w:customStyle="1" w:styleId="Heading1Char">
@@ -6081,192 +5670,6 @@
     <w:rPr>
       <w:sz w:val="24"/>
     </w:rPr>
-  </w:style>
-</w:styles>
-</file>
-
-<file path=word/stylesWithEffects.xml><?xml version="1.0" encoding="utf-8"?>
-<w:styles xmlns:wpc="http://schemas.microsoft.com/office/word/2010/wordprocessingCanvas" xmlns:mo="http://schemas.microsoft.com/office/mac/office/2008/main" xmlns:mc="http://schemas.openxmlformats.org/markup-compatibility/2006" xmlns:mv="urn:schemas-microsoft-com:mac:vml" xmlns:o="urn:schemas-microsoft-com:office:office" xmlns:r="http://schemas.openxmlformats.org/officeDocument/2006/relationships" xmlns:m="http://schemas.openxmlformats.org/officeDocument/2006/math" xmlns:v="urn:schemas-microsoft-com:vml" xmlns:wp14="http://schemas.microsoft.com/office/word/2010/wordprocessingDrawing" xmlns:wp="http://schemas.openxmlformats.org/drawingml/2006/wordprocessingDrawing" xmlns:w10="urn:schemas-microsoft-com:office:word" xmlns:w="http://schemas.openxmlformats.org/wordprocessingml/2006/main" xmlns:w14="http://schemas.microsoft.com/office/word/2010/wordml" xmlns:wpg="http://schemas.microsoft.com/office/word/2010/wordprocessingGroup" xmlns:wpi="http://schemas.microsoft.com/office/word/2010/wordprocessingInk" xmlns:wne="http://schemas.microsoft.com/office/word/2006/wordml" xmlns:wps="http://schemas.microsoft.com/office/word/2010/wordprocessingShape" mc:Ignorable="w14 wp14">
-  <w:docDefaults>
-    <w:rPrDefault>
-      <w:rPr>
-        <w:rFonts w:asciiTheme="minorHAnsi" w:eastAsiaTheme="minorEastAsia" w:hAnsiTheme="minorHAnsi" w:cstheme="minorBidi"/>
-        <w:sz w:val="24"/>
-        <w:szCs w:val="24"/>
-        <w:lang w:val="en-US" w:eastAsia="ja-JP" w:bidi="ar-SA"/>
-      </w:rPr>
-    </w:rPrDefault>
-    <w:pPrDefault/>
-  </w:docDefaults>
-  <w:latentStyles w:defLockedState="0" w:defUIPriority="99" w:defSemiHidden="1" w:defUnhideWhenUsed="1" w:defQFormat="0" w:count="276">
-    <w:lsdException w:name="Normal" w:semiHidden="0" w:uiPriority="0" w:unhideWhenUsed="0" w:qFormat="1"/>
-    <w:lsdException w:name="heading 1" w:semiHidden="0" w:uiPriority="9" w:unhideWhenUsed="0" w:qFormat="1"/>
-    <w:lsdException w:name="heading 2" w:uiPriority="9" w:qFormat="1"/>
-    <w:lsdException w:name="heading 3" w:uiPriority="9" w:qFormat="1"/>
-    <w:lsdException w:name="heading 4" w:uiPriority="9" w:qFormat="1"/>
-    <w:lsdException w:name="heading 5" w:uiPriority="9" w:qFormat="1"/>
-    <w:lsdException w:name="heading 6" w:uiPriority="9" w:qFormat="1"/>
-    <w:lsdException w:name="heading 7" w:uiPriority="9" w:qFormat="1"/>
-    <w:lsdException w:name="heading 8" w:uiPriority="9" w:qFormat="1"/>
-    <w:lsdException w:name="heading 9" w:uiPriority="9" w:qFormat="1"/>
-    <w:lsdException w:name="toc 1" w:uiPriority="39"/>
-    <w:lsdException w:name="toc 2" w:uiPriority="39"/>
-    <w:lsdException w:name="toc 3" w:uiPriority="39"/>
-    <w:lsdException w:name="toc 4" w:uiPriority="39"/>
-    <w:lsdException w:name="toc 5" w:uiPriority="39"/>
-    <w:lsdException w:name="toc 6" w:uiPriority="39"/>
-    <w:lsdException w:name="toc 7" w:uiPriority="39"/>
-    <w:lsdException w:name="toc 8" w:uiPriority="39"/>
-    <w:lsdException w:name="toc 9" w:uiPriority="39"/>
-    <w:lsdException w:name="caption" w:uiPriority="35" w:qFormat="1"/>
-    <w:lsdException w:name="Title" w:semiHidden="0" w:uiPriority="10" w:unhideWhenUsed="0" w:qFormat="1"/>
-    <w:lsdException w:name="Default Paragraph Font" w:uiPriority="1"/>
-    <w:lsdException w:name="Subtitle" w:semiHidden="0" w:uiPriority="11" w:unhideWhenUsed="0" w:qFormat="1"/>
-    <w:lsdException w:name="Strong" w:semiHidden="0" w:uiPriority="22" w:unhideWhenUsed="0" w:qFormat="1"/>
-    <w:lsdException w:name="Emphasis" w:semiHidden="0" w:uiPriority="20" w:unhideWhenUsed="0" w:qFormat="1"/>
-    <w:lsdException w:name="Table Grid" w:semiHidden="0" w:uiPriority="59" w:unhideWhenUsed="0"/>
-    <w:lsdException w:name="Placeholder Text" w:unhideWhenUsed="0"/>
-    <w:lsdException w:name="No Spacing" w:semiHidden="0" w:uiPriority="1" w:unhideWhenUsed="0" w:qFormat="1"/>
-    <w:lsdException w:name="Light Shading" w:semiHidden="0" w:uiPriority="60" w:unhideWhenUsed="0"/>
-    <w:lsdException w:name="Light List" w:semiHidden="0" w:uiPriority="61" w:unhideWhenUsed="0"/>
-    <w:lsdException w:name="Light Grid" w:semiHidden="0" w:uiPriority="62" w:unhideWhenUsed="0"/>
-    <w:lsdException w:name="Medium Shading 1" w:semiHidden="0" w:uiPriority="63" w:unhideWhenUsed="0"/>
-    <w:lsdException w:name="Medium Shading 2" w:semiHidden="0" w:uiPriority="64" w:unhideWhenUsed="0"/>
-    <w:lsdException w:name="Medium List 1" w:semiHidden="0" w:uiPriority="65" w:unhideWhenUsed="0"/>
-    <w:lsdException w:name="Medium List 2" w:semiHidden="0" w:uiPriority="66" w:unhideWhenUsed="0"/>
-    <w:lsdException w:name="Medium Grid 1" w:semiHidden="0" w:uiPriority="67" w:unhideWhenUsed="0"/>
-    <w:lsdException w:name="Medium Grid 2" w:semiHidden="0" w:uiPriority="68" w:unhideWhenUsed="0"/>
-    <w:lsdException w:name="Medium Grid 3" w:semiHidden="0" w:uiPriority="69" w:unhideWhenUsed="0"/>
-    <w:lsdException w:name="Dark List" w:semiHidden="0" w:uiPriority="70" w:unhideWhenUsed="0"/>
-    <w:lsdException w:name="Colorful Shading" w:semiHidden="0" w:uiPriority="71" w:unhideWhenUsed="0"/>
-    <w:lsdException w:name="Colorful List" w:semiHidden="0" w:uiPriority="72" w:unhideWhenUsed="0"/>
-    <w:lsdException w:name="Colorful Grid" w:semiHidden="0" w:uiPriority="73" w:unhideWhenUsed="0"/>
-    <w:lsdException w:name="Light Shading Accent 1" w:semiHidden="0" w:uiPriority="60" w:unhideWhenUsed="0"/>
-    <w:lsdException w:name="Light List Accent 1" w:semiHidden="0" w:uiPriority="61" w:unhideWhenUsed="0"/>
-    <w:lsdException w:name="Light Grid Accent 1" w:semiHidden="0" w:uiPriority="62" w:unhideWhenUsed="0"/>
-    <w:lsdException w:name="Medium Shading 1 Accent 1" w:semiHidden="0" w:uiPriority="63" w:unhideWhenUsed="0"/>
-    <w:lsdException w:name="Medium Shading 2 Accent 1" w:semiHidden="0" w:uiPriority="64" w:unhideWhenUsed="0"/>
-    <w:lsdException w:name="Medium List 1 Accent 1" w:semiHidden="0" w:uiPriority="65" w:unhideWhenUsed="0"/>
-    <w:lsdException w:name="Revision" w:unhideWhenUsed="0"/>
-    <w:lsdException w:name="List Paragraph" w:semiHidden="0" w:uiPriority="34" w:unhideWhenUsed="0" w:qFormat="1"/>
-    <w:lsdException w:name="Quote" w:semiHidden="0" w:uiPriority="29" w:unhideWhenUsed="0" w:qFormat="1"/>
-    <w:lsdException w:name="Intense Quote" w:semiHidden="0" w:uiPriority="30" w:unhideWhenUsed="0" w:qFormat="1"/>
-    <w:lsdException w:name="Medium List 2 Accent 1" w:semiHidden="0" w:uiPriority="66" w:unhideWhenUsed="0"/>
-    <w:lsdException w:name="Medium Grid 1 Accent 1" w:semiHidden="0" w:uiPriority="67" w:unhideWhenUsed="0"/>
-    <w:lsdException w:name="Medium Grid 2 Accent 1" w:semiHidden="0" w:uiPriority="68" w:unhideWhenUsed="0"/>
-    <w:lsdException w:name="Medium Grid 3 Accent 1" w:semiHidden="0" w:uiPriority="69" w:unhideWhenUsed="0"/>
-    <w:lsdException w:name="Dark List Accent 1" w:semiHidden="0" w:uiPriority="70" w:unhideWhenUsed="0"/>
-    <w:lsdException w:name="Colorful Shading Accent 1" w:semiHidden="0" w:uiPriority="71" w:unhideWhenUsed="0"/>
-    <w:lsdException w:name="Colorful List Accent 1" w:semiHidden="0" w:uiPriority="72" w:unhideWhenUsed="0"/>
-    <w:lsdException w:name="Colorful Grid Accent 1" w:semiHidden="0" w:uiPriority="73" w:unhideWhenUsed="0"/>
-    <w:lsdException w:name="Light Shading Accent 2" w:semiHidden="0" w:uiPriority="60" w:unhideWhenUsed="0"/>
-    <w:lsdException w:name="Light List Accent 2" w:semiHidden="0" w:uiPriority="61" w:unhideWhenUsed="0"/>
-    <w:lsdException w:name="Light Grid Accent 2" w:semiHidden="0" w:uiPriority="62" w:unhideWhenUsed="0"/>
-    <w:lsdException w:name="Medium Shading 1 Accent 2" w:semiHidden="0" w:uiPriority="63" w:unhideWhenUsed="0"/>
-    <w:lsdException w:name="Medium Shading 2 Accent 2" w:semiHidden="0" w:uiPriority="64" w:unhideWhenUsed="0"/>
-    <w:lsdException w:name="Medium List 1 Accent 2" w:semiHidden="0" w:uiPriority="65" w:unhideWhenUsed="0"/>
-    <w:lsdException w:name="Medium List 2 Accent 2" w:semiHidden="0" w:uiPriority="66" w:unhideWhenUsed="0"/>
-    <w:lsdException w:name="Medium Grid 1 Accent 2" w:semiHidden="0" w:uiPriority="67" w:unhideWhenUsed="0"/>
-    <w:lsdException w:name="Medium Grid 2 Accent 2" w:semiHidden="0" w:uiPriority="68" w:unhideWhenUsed="0"/>
-    <w:lsdException w:name="Medium Grid 3 Accent 2" w:semiHidden="0" w:uiPriority="69" w:unhideWhenUsed="0"/>
-    <w:lsdException w:name="Dark List Accent 2" w:semiHidden="0" w:uiPriority="70" w:unhideWhenUsed="0"/>
-    <w:lsdException w:name="Colorful Shading Accent 2" w:semiHidden="0" w:uiPriority="71" w:unhideWhenUsed="0"/>
-    <w:lsdException w:name="Colorful List Accent 2" w:semiHidden="0" w:uiPriority="72" w:unhideWhenUsed="0"/>
-    <w:lsdException w:name="Colorful Grid Accent 2" w:semiHidden="0" w:uiPriority="73" w:unhideWhenUsed="0"/>
-    <w:lsdException w:name="Light Shading Accent 3" w:semiHidden="0" w:uiPriority="60" w:unhideWhenUsed="0"/>
-    <w:lsdException w:name="Light List Accent 3" w:semiHidden="0" w:uiPriority="61" w:unhideWhenUsed="0"/>
-    <w:lsdException w:name="Light Grid Accent 3" w:semiHidden="0" w:uiPriority="62" w:unhideWhenUsed="0"/>
-    <w:lsdException w:name="Medium Shading 1 Accent 3" w:semiHidden="0" w:uiPriority="63" w:unhideWhenUsed="0"/>
-    <w:lsdException w:name="Medium Shading 2 Accent 3" w:semiHidden="0" w:uiPriority="64" w:unhideWhenUsed="0"/>
-    <w:lsdException w:name="Medium List 1 Accent 3" w:semiHidden="0" w:uiPriority="65" w:unhideWhenUsed="0"/>
-    <w:lsdException w:name="Medium List 2 Accent 3" w:semiHidden="0" w:uiPriority="66" w:unhideWhenUsed="0"/>
-    <w:lsdException w:name="Medium Grid 1 Accent 3" w:semiHidden="0" w:uiPriority="67" w:unhideWhenUsed="0"/>
-    <w:lsdException w:name="Medium Grid 2 Accent 3" w:semiHidden="0" w:uiPriority="68" w:unhideWhenUsed="0"/>
-    <w:lsdException w:name="Medium Grid 3 Accent 3" w:semiHidden="0" w:uiPriority="69" w:unhideWhenUsed="0"/>
-    <w:lsdException w:name="Dark List Accent 3" w:semiHidden="0" w:uiPriority="70" w:unhideWhenUsed="0"/>
-    <w:lsdException w:name="Colorful Shading Accent 3" w:semiHidden="0" w:uiPriority="71" w:unhideWhenUsed="0"/>
-    <w:lsdException w:name="Colorful List Accent 3" w:semiHidden="0" w:uiPriority="72" w:unhideWhenUsed="0"/>
-    <w:lsdException w:name="Colorful Grid Accent 3" w:semiHidden="0" w:uiPriority="73" w:unhideWhenUsed="0"/>
-    <w:lsdException w:name="Light Shading Accent 4" w:semiHidden="0" w:uiPriority="60" w:unhideWhenUsed="0"/>
-    <w:lsdException w:name="Light List Accent 4" w:semiHidden="0" w:uiPriority="61" w:unhideWhenUsed="0"/>
-    <w:lsdException w:name="Light Grid Accent 4" w:semiHidden="0" w:uiPriority="62" w:unhideWhenUsed="0"/>
-    <w:lsdException w:name="Medium Shading 1 Accent 4" w:semiHidden="0" w:uiPriority="63" w:unhideWhenUsed="0"/>
-    <w:lsdException w:name="Medium Shading 2 Accent 4" w:semiHidden="0" w:uiPriority="64" w:unhideWhenUsed="0"/>
-    <w:lsdException w:name="Medium List 1 Accent 4" w:semiHidden="0" w:uiPriority="65" w:unhideWhenUsed="0"/>
-    <w:lsdException w:name="Medium List 2 Accent 4" w:semiHidden="0" w:uiPriority="66" w:unhideWhenUsed="0"/>
-    <w:lsdException w:name="Medium Grid 1 Accent 4" w:semiHidden="0" w:uiPriority="67" w:unhideWhenUsed="0"/>
-    <w:lsdException w:name="Medium Grid 2 Accent 4" w:semiHidden="0" w:uiPriority="68" w:unhideWhenUsed="0"/>
-    <w:lsdException w:name="Medium Grid 3 Accent 4" w:semiHidden="0" w:uiPriority="69" w:unhideWhenUsed="0"/>
-    <w:lsdException w:name="Dark List Accent 4" w:semiHidden="0" w:uiPriority="70" w:unhideWhenUsed="0"/>
-    <w:lsdException w:name="Colorful Shading Accent 4" w:semiHidden="0" w:uiPriority="71" w:unhideWhenUsed="0"/>
-    <w:lsdException w:name="Colorful List Accent 4" w:semiHidden="0" w:uiPriority="72" w:unhideWhenUsed="0"/>
-    <w:lsdException w:name="Colorful Grid Accent 4" w:semiHidden="0" w:uiPriority="73" w:unhideWhenUsed="0"/>
-    <w:lsdException w:name="Light Shading Accent 5" w:semiHidden="0" w:uiPriority="60" w:unhideWhenUsed="0"/>
-    <w:lsdException w:name="Light List Accent 5" w:semiHidden="0" w:uiPriority="61" w:unhideWhenUsed="0"/>
-    <w:lsdException w:name="Light Grid Accent 5" w:semiHidden="0" w:uiPriority="62" w:unhideWhenUsed="0"/>
-    <w:lsdException w:name="Medium Shading 1 Accent 5" w:semiHidden="0" w:uiPriority="63" w:unhideWhenUsed="0"/>
-    <w:lsdException w:name="Medium Shading 2 Accent 5" w:semiHidden="0" w:uiPriority="64" w:unhideWhenUsed="0"/>
-    <w:lsdException w:name="Medium List 1 Accent 5" w:semiHidden="0" w:uiPriority="65" w:unhideWhenUsed="0"/>
-    <w:lsdException w:name="Medium List 2 Accent 5" w:semiHidden="0" w:uiPriority="66" w:unhideWhenUsed="0"/>
-    <w:lsdException w:name="Medium Grid 1 Accent 5" w:semiHidden="0" w:uiPriority="67" w:unhideWhenUsed="0"/>
-    <w:lsdException w:name="Medium Grid 2 Accent 5" w:semiHidden="0" w:uiPriority="68" w:unhideWhenUsed="0"/>
-    <w:lsdException w:name="Medium Grid 3 Accent 5" w:semiHidden="0" w:uiPriority="69" w:unhideWhenUsed="0"/>
-    <w:lsdException w:name="Dark List Accent 5" w:semiHidden="0" w:uiPriority="70" w:unhideWhenUsed="0"/>
-    <w:lsdException w:name="Colorful Shading Accent 5" w:semiHidden="0" w:uiPriority="71" w:unhideWhenUsed="0"/>
-    <w:lsdException w:name="Colorful List Accent 5" w:semiHidden="0" w:uiPriority="72" w:unhideWhenUsed="0"/>
-    <w:lsdException w:name="Colorful Grid Accent 5" w:semiHidden="0" w:uiPriority="73" w:unhideWhenUsed="0"/>
-    <w:lsdException w:name="Light Shading Accent 6" w:semiHidden="0" w:uiPriority="60" w:unhideWhenUsed="0"/>
-    <w:lsdException w:name="Light List Accent 6" w:semiHidden="0" w:uiPriority="61" w:unhideWhenUsed="0"/>
-    <w:lsdException w:name="Light Grid Accent 6" w:semiHidden="0" w:uiPriority="62" w:unhideWhenUsed="0"/>
-    <w:lsdException w:name="Medium Shading 1 Accent 6" w:semiHidden="0" w:uiPriority="63" w:unhideWhenUsed="0"/>
-    <w:lsdException w:name="Medium Shading 2 Accent 6" w:semiHidden="0" w:uiPriority="64" w:unhideWhenUsed="0"/>
-    <w:lsdException w:name="Medium List 1 Accent 6" w:semiHidden="0" w:uiPriority="65" w:unhideWhenUsed="0"/>
-    <w:lsdException w:name="Medium List 2 Accent 6" w:semiHidden="0" w:uiPriority="66" w:unhideWhenUsed="0"/>
-    <w:lsdException w:name="Medium Grid 1 Accent 6" w:semiHidden="0" w:uiPriority="67" w:unhideWhenUsed="0"/>
-    <w:lsdException w:name="Medium Grid 2 Accent 6" w:semiHidden="0" w:uiPriority="68" w:unhideWhenUsed="0"/>
-    <w:lsdException w:name="Medium Grid 3 Accent 6" w:semiHidden="0" w:uiPriority="69" w:unhideWhenUsed="0"/>
-    <w:lsdException w:name="Dark List Accent 6" w:semiHidden="0" w:uiPriority="70" w:unhideWhenUsed="0"/>
-    <w:lsdException w:name="Colorful Shading Accent 6" w:semiHidden="0" w:uiPriority="71" w:unhideWhenUsed="0"/>
-    <w:lsdException w:name="Colorful List Accent 6" w:semiHidden="0" w:uiPriority="72" w:unhideWhenUsed="0"/>
-    <w:lsdException w:name="Colorful Grid Accent 6" w:semiHidden="0" w:uiPriority="73" w:unhideWhenUsed="0"/>
-    <w:lsdException w:name="Subtle Emphasis" w:semiHidden="0" w:uiPriority="19" w:unhideWhenUsed="0" w:qFormat="1"/>
-    <w:lsdException w:name="Intense Emphasis" w:semiHidden="0" w:uiPriority="21" w:unhideWhenUsed="0" w:qFormat="1"/>
-    <w:lsdException w:name="Subtle Reference" w:semiHidden="0" w:uiPriority="31" w:unhideWhenUsed="0" w:qFormat="1"/>
-    <w:lsdException w:name="Intense Reference" w:semiHidden="0" w:uiPriority="32" w:unhideWhenUsed="0" w:qFormat="1"/>
-    <w:lsdException w:name="Book Title" w:semiHidden="0" w:uiPriority="33" w:unhideWhenUsed="0" w:qFormat="1"/>
-    <w:lsdException w:name="Bibliography" w:uiPriority="37"/>
-    <w:lsdException w:name="TOC Heading" w:uiPriority="39" w:qFormat="1"/>
-  </w:latentStyles>
-  <w:style w:type="paragraph" w:default="1" w:styleId="Normal">
-    <w:name w:val="Normal"/>
-    <w:qFormat/>
-  </w:style>
-  <w:style w:type="character" w:default="1" w:styleId="DefaultParagraphFont">
-    <w:name w:val="Default Paragraph Font"/>
-    <w:uiPriority w:val="1"/>
-    <w:semiHidden/>
-    <w:unhideWhenUsed/>
-  </w:style>
-  <w:style w:type="table" w:default="1" w:styleId="TableNormal">
-    <w:name w:val="Normal Table"/>
-    <w:uiPriority w:val="99"/>
-    <w:semiHidden/>
-    <w:unhideWhenUsed/>
-    <w:tblPr>
-      <w:tblInd w:w="0" w:type="dxa"/>
-      <w:tblCellMar>
-        <w:top w:w="0" w:type="dxa"/>
-        <w:left w:w="108" w:type="dxa"/>
-        <w:bottom w:w="0" w:type="dxa"/>
-        <w:right w:w="108" w:type="dxa"/>
-      </w:tblCellMar>
-    </w:tblPr>
-  </w:style>
-  <w:style w:type="numbering" w:default="1" w:styleId="NoList">
-    <w:name w:val="No List"/>
-    <w:uiPriority w:val="99"/>
-    <w:semiHidden/>
-    <w:unhideWhenUsed/>
   </w:style>
 </w:styles>
 </file>

</xml_diff>